<commit_message>
Termino de subir cambios en el documento
</commit_message>
<xml_diff>
--- a/PASOSGIT.docx
+++ b/PASOSGIT.docx
@@ -374,31 +374,3178 @@
           <w:rFonts w:ascii="Times New Roman" w:eastAsia="Times New Roman" w:hAnsi="Times New Roman" w:cs="Times New Roman"/>
           <w:sz w:val="24"/>
           <w:szCs w:val="24"/>
-        </w:rPr>
-      </w:pPr>
-      <w:r>
-        <w:rPr>
-          <w:rFonts w:ascii="Times New Roman" w:eastAsia="Times New Roman" w:hAnsi="Times New Roman" w:cs="Times New Roman"/>
-          <w:color w:val="000000"/>
-          <w:sz w:val="24"/>
-          <w:szCs w:val="24"/>
+          <w:lang w:val="es-419"/>
+        </w:rPr>
+      </w:pPr>
+      <w:r>
+        <w:rPr>
+          <w:rFonts w:ascii="Times New Roman" w:eastAsia="Times New Roman" w:hAnsi="Times New Roman" w:cs="Times New Roman"/>
+          <w:color w:val="000000"/>
+          <w:sz w:val="24"/>
+          <w:szCs w:val="24"/>
+          <w:lang w:val="es-419"/>
         </w:rPr>
         <w:t>20/10/2025</w:t>
       </w:r>
     </w:p>
     <w:p>
-      <w:r>
-        <w:rPr>
-          <w:rFonts w:ascii="Times New Roman" w:eastAsia="Times New Roman" w:hAnsi="Times New Roman" w:cs="Times New Roman"/>
-          <w:sz w:val="24"/>
-          <w:szCs w:val="24"/>
+      <w:pPr>
+        <w:rPr>
+          <w:lang w:val="es-419"/>
+        </w:rPr>
+      </w:pPr>
+      <w:r>
+        <w:rPr>
+          <w:rFonts w:ascii="Times New Roman" w:eastAsia="Times New Roman" w:hAnsi="Times New Roman" w:cs="Times New Roman"/>
+          <w:sz w:val="24"/>
+          <w:szCs w:val="24"/>
+          <w:lang w:val="es-419"/>
         </w:rPr>
         <w:br/>
       </w:r>
     </w:p>
-    <w:p/>
-    <w:p/>
-    <w:p/>
+    <w:p>
+      <w:pPr>
+        <w:rPr>
+          <w:lang w:val="es-419"/>
+        </w:rPr>
+      </w:pPr>
+    </w:p>
+    <w:p>
+      <w:pPr>
+        <w:rPr>
+          <w:lang w:val="es-419"/>
+        </w:rPr>
+      </w:pPr>
+    </w:p>
+    <w:p>
+      <w:pPr>
+        <w:spacing w:before="240" w:after="40" w:line="240" w:lineRule="auto"/>
+        <w:outlineLvl w:val="3"/>
+        <w:rPr>
+          <w:rFonts w:ascii="Times New Roman" w:eastAsia="Times New Roman" w:hAnsi="Times New Roman" w:cs="Times New Roman"/>
+          <w:b/>
+          <w:bCs/>
+          <w:sz w:val="24"/>
+          <w:szCs w:val="24"/>
+          <w:lang w:val="es-419"/>
+        </w:rPr>
+      </w:pPr>
+      <w:r>
+        <w:rPr>
+          <w:rFonts w:ascii="Times New Roman" w:eastAsia="Times New Roman" w:hAnsi="Times New Roman" w:cs="Times New Roman"/>
+          <w:b/>
+          <w:bCs/>
+          <w:color w:val="000000"/>
+          <w:sz w:val="28"/>
+          <w:szCs w:val="28"/>
+          <w:lang w:val="es-419"/>
+        </w:rPr>
+        <w:lastRenderedPageBreak/>
+        <w:t>Clonar un Repositorio (</w:t>
+      </w:r>
+      <w:proofErr w:type="spellStart"/>
+      <w:r>
+        <w:rPr>
+          <w:rFonts w:ascii="Times New Roman" w:eastAsia="Times New Roman" w:hAnsi="Times New Roman" w:cs="Times New Roman"/>
+          <w:b/>
+          <w:bCs/>
+          <w:color w:val="000000"/>
+          <w:sz w:val="28"/>
+          <w:szCs w:val="28"/>
+          <w:lang w:val="es-419"/>
+        </w:rPr>
+        <w:t>git</w:t>
+      </w:r>
+      <w:proofErr w:type="spellEnd"/>
+      <w:r>
+        <w:rPr>
+          <w:rFonts w:ascii="Times New Roman" w:eastAsia="Times New Roman" w:hAnsi="Times New Roman" w:cs="Times New Roman"/>
+          <w:b/>
+          <w:bCs/>
+          <w:color w:val="000000"/>
+          <w:sz w:val="28"/>
+          <w:szCs w:val="28"/>
+          <w:lang w:val="es-419"/>
+        </w:rPr>
+        <w:t xml:space="preserve"> clone)</w:t>
+      </w:r>
+    </w:p>
+    <w:p>
+      <w:pPr>
+        <w:numPr>
+          <w:ilvl w:val="0"/>
+          <w:numId w:val="4"/>
+        </w:numPr>
+        <w:spacing w:before="240" w:after="0" w:line="240" w:lineRule="auto"/>
+        <w:textAlignment w:val="baseline"/>
+        <w:rPr>
+          <w:rFonts w:ascii="Times New Roman" w:eastAsia="Times New Roman" w:hAnsi="Times New Roman" w:cs="Times New Roman"/>
+          <w:color w:val="000000"/>
+          <w:sz w:val="24"/>
+          <w:szCs w:val="24"/>
+        </w:rPr>
+      </w:pPr>
+      <w:r>
+        <w:rPr>
+          <w:rFonts w:ascii="Times New Roman" w:eastAsia="Times New Roman" w:hAnsi="Times New Roman" w:cs="Times New Roman"/>
+          <w:b/>
+          <w:bCs/>
+          <w:color w:val="000000"/>
+          <w:sz w:val="24"/>
+          <w:szCs w:val="24"/>
+          <w:lang w:val="es-419"/>
+        </w:rPr>
+        <w:t>En qué consiste:</w:t>
+      </w:r>
+      <w:r>
+        <w:rPr>
+          <w:rFonts w:ascii="Times New Roman" w:eastAsia="Times New Roman" w:hAnsi="Times New Roman" w:cs="Times New Roman"/>
+          <w:color w:val="000000"/>
+          <w:sz w:val="24"/>
+          <w:szCs w:val="24"/>
+          <w:lang w:val="es-419"/>
+        </w:rPr>
+        <w:t xml:space="preserve"> "Clonar" es el proceso de crear una copia local, idéntica y completamente funcional de un repositorio que existe remotamente (en GitHub). A diferencia de una "descarga" simple, la clonación trae no solo los archivos actuales, sino </w:t>
+      </w:r>
+      <w:r>
+        <w:rPr>
+          <w:rFonts w:ascii="Times New Roman" w:eastAsia="Times New Roman" w:hAnsi="Times New Roman" w:cs="Times New Roman"/>
+          <w:b/>
+          <w:bCs/>
+          <w:color w:val="000000"/>
+          <w:sz w:val="24"/>
+          <w:szCs w:val="24"/>
+          <w:lang w:val="es-419"/>
+        </w:rPr>
+        <w:t>todo el historial de versiones</w:t>
+      </w:r>
+      <w:r>
+        <w:rPr>
+          <w:rFonts w:ascii="Times New Roman" w:eastAsia="Times New Roman" w:hAnsi="Times New Roman" w:cs="Times New Roman"/>
+          <w:color w:val="000000"/>
+          <w:sz w:val="24"/>
+          <w:szCs w:val="24"/>
+          <w:lang w:val="es-419"/>
+        </w:rPr>
+        <w:t xml:space="preserve"> (</w:t>
+      </w:r>
+      <w:proofErr w:type="spellStart"/>
+      <w:r>
+        <w:rPr>
+          <w:rFonts w:ascii="Times New Roman" w:eastAsia="Times New Roman" w:hAnsi="Times New Roman" w:cs="Times New Roman"/>
+          <w:color w:val="000000"/>
+          <w:sz w:val="24"/>
+          <w:szCs w:val="24"/>
+          <w:lang w:val="es-419"/>
+        </w:rPr>
+        <w:t>commits</w:t>
+      </w:r>
+      <w:proofErr w:type="spellEnd"/>
+      <w:r>
+        <w:rPr>
+          <w:rFonts w:ascii="Times New Roman" w:eastAsia="Times New Roman" w:hAnsi="Times New Roman" w:cs="Times New Roman"/>
+          <w:color w:val="000000"/>
+          <w:sz w:val="24"/>
+          <w:szCs w:val="24"/>
+          <w:lang w:val="es-419"/>
+        </w:rPr>
+        <w:t xml:space="preserve">) del proyecto. </w:t>
+      </w:r>
+      <w:proofErr w:type="spellStart"/>
+      <w:r>
+        <w:rPr>
+          <w:rFonts w:ascii="Times New Roman" w:eastAsia="Times New Roman" w:hAnsi="Times New Roman" w:cs="Times New Roman"/>
+          <w:color w:val="000000"/>
+          <w:sz w:val="24"/>
+          <w:szCs w:val="24"/>
+        </w:rPr>
+        <w:t>Esto</w:t>
+      </w:r>
+      <w:proofErr w:type="spellEnd"/>
+      <w:r>
+        <w:rPr>
+          <w:rFonts w:ascii="Times New Roman" w:eastAsia="Times New Roman" w:hAnsi="Times New Roman" w:cs="Times New Roman"/>
+          <w:color w:val="000000"/>
+          <w:sz w:val="24"/>
+          <w:szCs w:val="24"/>
+        </w:rPr>
+        <w:t xml:space="preserve"> vincula </w:t>
+      </w:r>
+      <w:proofErr w:type="spellStart"/>
+      <w:r>
+        <w:rPr>
+          <w:rFonts w:ascii="Times New Roman" w:eastAsia="Times New Roman" w:hAnsi="Times New Roman" w:cs="Times New Roman"/>
+          <w:color w:val="000000"/>
+          <w:sz w:val="24"/>
+          <w:szCs w:val="24"/>
+        </w:rPr>
+        <w:t>tu</w:t>
+      </w:r>
+      <w:proofErr w:type="spellEnd"/>
+      <w:r>
+        <w:rPr>
+          <w:rFonts w:ascii="Times New Roman" w:eastAsia="Times New Roman" w:hAnsi="Times New Roman" w:cs="Times New Roman"/>
+          <w:color w:val="000000"/>
+          <w:sz w:val="24"/>
+          <w:szCs w:val="24"/>
+        </w:rPr>
+        <w:t xml:space="preserve"> </w:t>
+      </w:r>
+      <w:proofErr w:type="spellStart"/>
+      <w:r>
+        <w:rPr>
+          <w:rFonts w:ascii="Times New Roman" w:eastAsia="Times New Roman" w:hAnsi="Times New Roman" w:cs="Times New Roman"/>
+          <w:color w:val="000000"/>
+          <w:sz w:val="24"/>
+          <w:szCs w:val="24"/>
+        </w:rPr>
+        <w:t>copia</w:t>
+      </w:r>
+      <w:proofErr w:type="spellEnd"/>
+      <w:r>
+        <w:rPr>
+          <w:rFonts w:ascii="Times New Roman" w:eastAsia="Times New Roman" w:hAnsi="Times New Roman" w:cs="Times New Roman"/>
+          <w:color w:val="000000"/>
+          <w:sz w:val="24"/>
+          <w:szCs w:val="24"/>
+        </w:rPr>
+        <w:t xml:space="preserve"> local con la </w:t>
+      </w:r>
+      <w:proofErr w:type="spellStart"/>
+      <w:r>
+        <w:rPr>
+          <w:rFonts w:ascii="Times New Roman" w:eastAsia="Times New Roman" w:hAnsi="Times New Roman" w:cs="Times New Roman"/>
+          <w:color w:val="000000"/>
+          <w:sz w:val="24"/>
+          <w:szCs w:val="24"/>
+        </w:rPr>
+        <w:t>remota</w:t>
+      </w:r>
+      <w:proofErr w:type="spellEnd"/>
+      <w:r>
+        <w:rPr>
+          <w:rFonts w:ascii="Times New Roman" w:eastAsia="Times New Roman" w:hAnsi="Times New Roman" w:cs="Times New Roman"/>
+          <w:color w:val="000000"/>
+          <w:sz w:val="24"/>
+          <w:szCs w:val="24"/>
+        </w:rPr>
+        <w:t>.</w:t>
+      </w:r>
+    </w:p>
+    <w:p>
+      <w:pPr>
+        <w:numPr>
+          <w:ilvl w:val="0"/>
+          <w:numId w:val="4"/>
+        </w:numPr>
+        <w:spacing w:after="0" w:line="240" w:lineRule="auto"/>
+        <w:textAlignment w:val="baseline"/>
+        <w:rPr>
+          <w:rFonts w:ascii="Times New Roman" w:eastAsia="Times New Roman" w:hAnsi="Times New Roman" w:cs="Times New Roman"/>
+          <w:color w:val="000000"/>
+          <w:sz w:val="24"/>
+          <w:szCs w:val="24"/>
+          <w:lang w:val="es-419"/>
+        </w:rPr>
+      </w:pPr>
+      <w:r>
+        <w:rPr>
+          <w:rFonts w:ascii="Times New Roman" w:eastAsia="Times New Roman" w:hAnsi="Times New Roman" w:cs="Times New Roman"/>
+          <w:b/>
+          <w:bCs/>
+          <w:color w:val="000000"/>
+          <w:sz w:val="24"/>
+          <w:szCs w:val="24"/>
+          <w:lang w:val="es-419"/>
+        </w:rPr>
+        <w:t>Pasos (Se realiza una sola vez por proyecto):</w:t>
+      </w:r>
+    </w:p>
+    <w:p>
+      <w:pPr>
+        <w:numPr>
+          <w:ilvl w:val="1"/>
+          <w:numId w:val="4"/>
+        </w:numPr>
+        <w:spacing w:after="0" w:line="240" w:lineRule="auto"/>
+        <w:textAlignment w:val="baseline"/>
+        <w:rPr>
+          <w:rFonts w:ascii="Times New Roman" w:eastAsia="Times New Roman" w:hAnsi="Times New Roman" w:cs="Times New Roman"/>
+          <w:color w:val="000000"/>
+          <w:sz w:val="24"/>
+          <w:szCs w:val="24"/>
+        </w:rPr>
+      </w:pPr>
+      <w:proofErr w:type="spellStart"/>
+      <w:r>
+        <w:rPr>
+          <w:rFonts w:ascii="Times New Roman" w:eastAsia="Times New Roman" w:hAnsi="Times New Roman" w:cs="Times New Roman"/>
+          <w:b/>
+          <w:bCs/>
+          <w:color w:val="000000"/>
+          <w:sz w:val="24"/>
+          <w:szCs w:val="24"/>
+        </w:rPr>
+        <w:t>En</w:t>
+      </w:r>
+      <w:proofErr w:type="spellEnd"/>
+      <w:r>
+        <w:rPr>
+          <w:rFonts w:ascii="Times New Roman" w:eastAsia="Times New Roman" w:hAnsi="Times New Roman" w:cs="Times New Roman"/>
+          <w:b/>
+          <w:bCs/>
+          <w:color w:val="000000"/>
+          <w:sz w:val="24"/>
+          <w:szCs w:val="24"/>
+        </w:rPr>
+        <w:t xml:space="preserve"> GitHub:</w:t>
+      </w:r>
+    </w:p>
+    <w:p>
+      <w:pPr>
+        <w:numPr>
+          <w:ilvl w:val="2"/>
+          <w:numId w:val="4"/>
+        </w:numPr>
+        <w:spacing w:after="0" w:line="240" w:lineRule="auto"/>
+        <w:textAlignment w:val="baseline"/>
+        <w:rPr>
+          <w:rFonts w:ascii="Times New Roman" w:eastAsia="Times New Roman" w:hAnsi="Times New Roman" w:cs="Times New Roman"/>
+          <w:color w:val="000000"/>
+          <w:sz w:val="24"/>
+          <w:szCs w:val="24"/>
+          <w:lang w:val="es-419"/>
+        </w:rPr>
+      </w:pPr>
+      <w:r>
+        <w:rPr>
+          <w:rFonts w:ascii="Times New Roman" w:eastAsia="Times New Roman" w:hAnsi="Times New Roman" w:cs="Times New Roman"/>
+          <w:color w:val="000000"/>
+          <w:sz w:val="24"/>
+          <w:szCs w:val="24"/>
+          <w:lang w:val="es-419"/>
+        </w:rPr>
+        <w:t>Navega a la página principal del repositorio.</w:t>
+      </w:r>
+    </w:p>
+    <w:p>
+      <w:pPr>
+        <w:numPr>
+          <w:ilvl w:val="2"/>
+          <w:numId w:val="4"/>
+        </w:numPr>
+        <w:spacing w:after="0" w:line="240" w:lineRule="auto"/>
+        <w:textAlignment w:val="baseline"/>
+        <w:rPr>
+          <w:rFonts w:ascii="Times New Roman" w:eastAsia="Times New Roman" w:hAnsi="Times New Roman" w:cs="Times New Roman"/>
+          <w:color w:val="000000"/>
+          <w:sz w:val="24"/>
+          <w:szCs w:val="24"/>
+          <w:lang w:val="es-419"/>
+        </w:rPr>
+      </w:pPr>
+      <w:r>
+        <w:rPr>
+          <w:rFonts w:ascii="Times New Roman" w:eastAsia="Times New Roman" w:hAnsi="Times New Roman" w:cs="Times New Roman"/>
+          <w:color w:val="000000"/>
+          <w:sz w:val="24"/>
+          <w:szCs w:val="24"/>
+          <w:lang w:val="es-419"/>
+        </w:rPr>
+        <w:t>Haz clic en el botón verde &lt; &gt; Code.</w:t>
+      </w:r>
+    </w:p>
+    <w:p>
+      <w:pPr>
+        <w:numPr>
+          <w:ilvl w:val="2"/>
+          <w:numId w:val="4"/>
+        </w:numPr>
+        <w:spacing w:after="0" w:line="240" w:lineRule="auto"/>
+        <w:textAlignment w:val="baseline"/>
+        <w:rPr>
+          <w:rFonts w:ascii="Times New Roman" w:eastAsia="Times New Roman" w:hAnsi="Times New Roman" w:cs="Times New Roman"/>
+          <w:color w:val="000000"/>
+          <w:sz w:val="24"/>
+          <w:szCs w:val="24"/>
+          <w:lang w:val="es-419"/>
+        </w:rPr>
+      </w:pPr>
+      <w:r>
+        <w:rPr>
+          <w:rFonts w:ascii="Times New Roman" w:eastAsia="Times New Roman" w:hAnsi="Times New Roman" w:cs="Times New Roman"/>
+          <w:color w:val="000000"/>
+          <w:sz w:val="24"/>
+          <w:szCs w:val="24"/>
+          <w:lang w:val="es-419"/>
+        </w:rPr>
+        <w:t>Copia la URL HTTPS proporcionada (termina en .</w:t>
+      </w:r>
+      <w:proofErr w:type="spellStart"/>
+      <w:r>
+        <w:rPr>
+          <w:rFonts w:ascii="Times New Roman" w:eastAsia="Times New Roman" w:hAnsi="Times New Roman" w:cs="Times New Roman"/>
+          <w:color w:val="000000"/>
+          <w:sz w:val="24"/>
+          <w:szCs w:val="24"/>
+          <w:lang w:val="es-419"/>
+        </w:rPr>
+        <w:t>git</w:t>
+      </w:r>
+      <w:proofErr w:type="spellEnd"/>
+      <w:r>
+        <w:rPr>
+          <w:rFonts w:ascii="Times New Roman" w:eastAsia="Times New Roman" w:hAnsi="Times New Roman" w:cs="Times New Roman"/>
+          <w:color w:val="000000"/>
+          <w:sz w:val="24"/>
+          <w:szCs w:val="24"/>
+          <w:lang w:val="es-419"/>
+        </w:rPr>
+        <w:t>).</w:t>
+      </w:r>
+    </w:p>
+    <w:p>
+      <w:pPr>
+        <w:numPr>
+          <w:ilvl w:val="1"/>
+          <w:numId w:val="4"/>
+        </w:numPr>
+        <w:spacing w:after="0" w:line="240" w:lineRule="auto"/>
+        <w:textAlignment w:val="baseline"/>
+        <w:rPr>
+          <w:rFonts w:ascii="Times New Roman" w:eastAsia="Times New Roman" w:hAnsi="Times New Roman" w:cs="Times New Roman"/>
+          <w:color w:val="000000"/>
+          <w:sz w:val="24"/>
+          <w:szCs w:val="24"/>
+          <w:lang w:val="es-419"/>
+        </w:rPr>
+      </w:pPr>
+      <w:r>
+        <w:rPr>
+          <w:rFonts w:ascii="Times New Roman" w:eastAsia="Times New Roman" w:hAnsi="Times New Roman" w:cs="Times New Roman"/>
+          <w:b/>
+          <w:bCs/>
+          <w:color w:val="000000"/>
+          <w:sz w:val="24"/>
+          <w:szCs w:val="24"/>
+          <w:lang w:val="es-419"/>
+        </w:rPr>
+        <w:t>En tu Escritorio (o ubicación deseada):</w:t>
+      </w:r>
+    </w:p>
+    <w:p>
+      <w:pPr>
+        <w:numPr>
+          <w:ilvl w:val="2"/>
+          <w:numId w:val="4"/>
+        </w:numPr>
+        <w:spacing w:after="0" w:line="240" w:lineRule="auto"/>
+        <w:textAlignment w:val="baseline"/>
+        <w:rPr>
+          <w:rFonts w:ascii="Times New Roman" w:eastAsia="Times New Roman" w:hAnsi="Times New Roman" w:cs="Times New Roman"/>
+          <w:color w:val="000000"/>
+          <w:sz w:val="24"/>
+          <w:szCs w:val="24"/>
+          <w:lang w:val="es-419"/>
+        </w:rPr>
+      </w:pPr>
+      <w:r>
+        <w:rPr>
+          <w:rFonts w:ascii="Times New Roman" w:eastAsia="Times New Roman" w:hAnsi="Times New Roman" w:cs="Times New Roman"/>
+          <w:color w:val="000000"/>
+          <w:sz w:val="24"/>
+          <w:szCs w:val="24"/>
+          <w:lang w:val="es-419"/>
+        </w:rPr>
+        <w:t>Haz clic derecho en un espacio vacío.</w:t>
+      </w:r>
+    </w:p>
+    <w:p>
+      <w:pPr>
+        <w:numPr>
+          <w:ilvl w:val="2"/>
+          <w:numId w:val="4"/>
+        </w:numPr>
+        <w:spacing w:after="0" w:line="240" w:lineRule="auto"/>
+        <w:textAlignment w:val="baseline"/>
+        <w:rPr>
+          <w:rFonts w:ascii="Times New Roman" w:eastAsia="Times New Roman" w:hAnsi="Times New Roman" w:cs="Times New Roman"/>
+          <w:color w:val="000000"/>
+          <w:sz w:val="24"/>
+          <w:szCs w:val="24"/>
+        </w:rPr>
+      </w:pPr>
+      <w:proofErr w:type="spellStart"/>
+      <w:r>
+        <w:rPr>
+          <w:rFonts w:ascii="Times New Roman" w:eastAsia="Times New Roman" w:hAnsi="Times New Roman" w:cs="Times New Roman"/>
+          <w:color w:val="000000"/>
+          <w:sz w:val="24"/>
+          <w:szCs w:val="24"/>
+        </w:rPr>
+        <w:t>Selecciona</w:t>
+      </w:r>
+      <w:proofErr w:type="spellEnd"/>
+      <w:r>
+        <w:rPr>
+          <w:rFonts w:ascii="Times New Roman" w:eastAsia="Times New Roman" w:hAnsi="Times New Roman" w:cs="Times New Roman"/>
+          <w:color w:val="000000"/>
+          <w:sz w:val="24"/>
+          <w:szCs w:val="24"/>
+        </w:rPr>
+        <w:t xml:space="preserve"> "Open Git Bash Here".</w:t>
+      </w:r>
+    </w:p>
+    <w:p>
+      <w:pPr>
+        <w:numPr>
+          <w:ilvl w:val="1"/>
+          <w:numId w:val="4"/>
+        </w:numPr>
+        <w:spacing w:after="0" w:line="240" w:lineRule="auto"/>
+        <w:textAlignment w:val="baseline"/>
+        <w:rPr>
+          <w:rFonts w:ascii="Times New Roman" w:eastAsia="Times New Roman" w:hAnsi="Times New Roman" w:cs="Times New Roman"/>
+          <w:color w:val="000000"/>
+          <w:sz w:val="24"/>
+          <w:szCs w:val="24"/>
+          <w:lang w:val="es-419"/>
+        </w:rPr>
+      </w:pPr>
+      <w:r>
+        <w:rPr>
+          <w:rFonts w:ascii="Times New Roman" w:eastAsia="Times New Roman" w:hAnsi="Times New Roman" w:cs="Times New Roman"/>
+          <w:b/>
+          <w:bCs/>
+          <w:color w:val="000000"/>
+          <w:sz w:val="24"/>
+          <w:szCs w:val="24"/>
+          <w:lang w:val="es-419"/>
+        </w:rPr>
+        <w:t xml:space="preserve">En la Terminal de Git </w:t>
+      </w:r>
+      <w:proofErr w:type="spellStart"/>
+      <w:r>
+        <w:rPr>
+          <w:rFonts w:ascii="Times New Roman" w:eastAsia="Times New Roman" w:hAnsi="Times New Roman" w:cs="Times New Roman"/>
+          <w:b/>
+          <w:bCs/>
+          <w:color w:val="000000"/>
+          <w:sz w:val="24"/>
+          <w:szCs w:val="24"/>
+          <w:lang w:val="es-419"/>
+        </w:rPr>
+        <w:t>Bash</w:t>
+      </w:r>
+      <w:proofErr w:type="spellEnd"/>
+      <w:r>
+        <w:rPr>
+          <w:rFonts w:ascii="Times New Roman" w:eastAsia="Times New Roman" w:hAnsi="Times New Roman" w:cs="Times New Roman"/>
+          <w:b/>
+          <w:bCs/>
+          <w:color w:val="000000"/>
+          <w:sz w:val="24"/>
+          <w:szCs w:val="24"/>
+          <w:lang w:val="es-419"/>
+        </w:rPr>
+        <w:t>:</w:t>
+      </w:r>
+    </w:p>
+    <w:p>
+      <w:pPr>
+        <w:numPr>
+          <w:ilvl w:val="2"/>
+          <w:numId w:val="4"/>
+        </w:numPr>
+        <w:spacing w:after="0" w:line="240" w:lineRule="auto"/>
+        <w:textAlignment w:val="baseline"/>
+        <w:rPr>
+          <w:rFonts w:ascii="Times New Roman" w:eastAsia="Times New Roman" w:hAnsi="Times New Roman" w:cs="Times New Roman"/>
+          <w:color w:val="000000"/>
+          <w:sz w:val="24"/>
+          <w:szCs w:val="24"/>
+          <w:lang w:val="es-419"/>
+        </w:rPr>
+      </w:pPr>
+      <w:r>
+        <w:rPr>
+          <w:rFonts w:ascii="Times New Roman" w:eastAsia="Times New Roman" w:hAnsi="Times New Roman" w:cs="Times New Roman"/>
+          <w:color w:val="000000"/>
+          <w:sz w:val="24"/>
+          <w:szCs w:val="24"/>
+          <w:lang w:val="es-419"/>
+        </w:rPr>
+        <w:t xml:space="preserve">Escribe el comando </w:t>
+      </w:r>
+      <w:proofErr w:type="spellStart"/>
+      <w:r>
+        <w:rPr>
+          <w:rFonts w:ascii="Times New Roman" w:eastAsia="Times New Roman" w:hAnsi="Times New Roman" w:cs="Times New Roman"/>
+          <w:color w:val="000000"/>
+          <w:sz w:val="24"/>
+          <w:szCs w:val="24"/>
+          <w:lang w:val="es-419"/>
+        </w:rPr>
+        <w:t>git</w:t>
+      </w:r>
+      <w:proofErr w:type="spellEnd"/>
+      <w:r>
+        <w:rPr>
+          <w:rFonts w:ascii="Times New Roman" w:eastAsia="Times New Roman" w:hAnsi="Times New Roman" w:cs="Times New Roman"/>
+          <w:color w:val="000000"/>
+          <w:sz w:val="24"/>
+          <w:szCs w:val="24"/>
+          <w:lang w:val="es-419"/>
+        </w:rPr>
+        <w:t xml:space="preserve"> clone, deja un espacio y pega la URL copiada (Shift + </w:t>
+      </w:r>
+      <w:proofErr w:type="spellStart"/>
+      <w:r>
+        <w:rPr>
+          <w:rFonts w:ascii="Times New Roman" w:eastAsia="Times New Roman" w:hAnsi="Times New Roman" w:cs="Times New Roman"/>
+          <w:color w:val="000000"/>
+          <w:sz w:val="24"/>
+          <w:szCs w:val="24"/>
+          <w:lang w:val="es-419"/>
+        </w:rPr>
+        <w:t>Insert</w:t>
+      </w:r>
+      <w:proofErr w:type="spellEnd"/>
+      <w:r>
+        <w:rPr>
+          <w:rFonts w:ascii="Times New Roman" w:eastAsia="Times New Roman" w:hAnsi="Times New Roman" w:cs="Times New Roman"/>
+          <w:color w:val="000000"/>
+          <w:sz w:val="24"/>
+          <w:szCs w:val="24"/>
+          <w:lang w:val="es-419"/>
+        </w:rPr>
+        <w:t xml:space="preserve"> o clic derecho &gt; Paste).</w:t>
+      </w:r>
+    </w:p>
+    <w:p>
+      <w:pPr>
+        <w:numPr>
+          <w:ilvl w:val="2"/>
+          <w:numId w:val="4"/>
+        </w:numPr>
+        <w:spacing w:after="0" w:line="240" w:lineRule="auto"/>
+        <w:textAlignment w:val="baseline"/>
+        <w:rPr>
+          <w:rFonts w:ascii="Times New Roman" w:eastAsia="Times New Roman" w:hAnsi="Times New Roman" w:cs="Times New Roman"/>
+          <w:color w:val="000000"/>
+          <w:sz w:val="24"/>
+          <w:szCs w:val="24"/>
+          <w:lang w:val="es-419"/>
+        </w:rPr>
+      </w:pPr>
+      <w:r>
+        <w:rPr>
+          <w:rFonts w:ascii="Times New Roman" w:eastAsia="Times New Roman" w:hAnsi="Times New Roman" w:cs="Times New Roman"/>
+          <w:color w:val="000000"/>
+          <w:sz w:val="24"/>
+          <w:szCs w:val="24"/>
+          <w:lang w:val="es-419"/>
+        </w:rPr>
+        <w:t xml:space="preserve">Comando de ejemplo: </w:t>
+      </w:r>
+      <w:proofErr w:type="spellStart"/>
+      <w:r>
+        <w:rPr>
+          <w:rFonts w:ascii="Times New Roman" w:eastAsia="Times New Roman" w:hAnsi="Times New Roman" w:cs="Times New Roman"/>
+          <w:color w:val="000000"/>
+          <w:sz w:val="24"/>
+          <w:szCs w:val="24"/>
+          <w:lang w:val="es-419"/>
+        </w:rPr>
+        <w:t>git</w:t>
+      </w:r>
+      <w:proofErr w:type="spellEnd"/>
+      <w:r>
+        <w:rPr>
+          <w:rFonts w:ascii="Times New Roman" w:eastAsia="Times New Roman" w:hAnsi="Times New Roman" w:cs="Times New Roman"/>
+          <w:color w:val="000000"/>
+          <w:sz w:val="24"/>
+          <w:szCs w:val="24"/>
+          <w:lang w:val="es-419"/>
+        </w:rPr>
+        <w:t xml:space="preserve"> clone https://github.com/usuario/proyecto.git</w:t>
+      </w:r>
+    </w:p>
+    <w:p>
+      <w:pPr>
+        <w:numPr>
+          <w:ilvl w:val="2"/>
+          <w:numId w:val="4"/>
+        </w:numPr>
+        <w:spacing w:after="0" w:line="240" w:lineRule="auto"/>
+        <w:textAlignment w:val="baseline"/>
+        <w:rPr>
+          <w:rFonts w:ascii="Times New Roman" w:eastAsia="Times New Roman" w:hAnsi="Times New Roman" w:cs="Times New Roman"/>
+          <w:color w:val="000000"/>
+          <w:sz w:val="24"/>
+          <w:szCs w:val="24"/>
+        </w:rPr>
+      </w:pPr>
+      <w:proofErr w:type="spellStart"/>
+      <w:r>
+        <w:rPr>
+          <w:rFonts w:ascii="Times New Roman" w:eastAsia="Times New Roman" w:hAnsi="Times New Roman" w:cs="Times New Roman"/>
+          <w:color w:val="000000"/>
+          <w:sz w:val="24"/>
+          <w:szCs w:val="24"/>
+        </w:rPr>
+        <w:t>Presiona</w:t>
+      </w:r>
+      <w:proofErr w:type="spellEnd"/>
+      <w:r>
+        <w:rPr>
+          <w:rFonts w:ascii="Times New Roman" w:eastAsia="Times New Roman" w:hAnsi="Times New Roman" w:cs="Times New Roman"/>
+          <w:color w:val="000000"/>
+          <w:sz w:val="24"/>
+          <w:szCs w:val="24"/>
+        </w:rPr>
+        <w:t xml:space="preserve"> Enter.</w:t>
+      </w:r>
+    </w:p>
+    <w:p>
+      <w:pPr>
+        <w:numPr>
+          <w:ilvl w:val="1"/>
+          <w:numId w:val="4"/>
+        </w:numPr>
+        <w:spacing w:after="240" w:line="240" w:lineRule="auto"/>
+        <w:textAlignment w:val="baseline"/>
+        <w:rPr>
+          <w:rFonts w:ascii="Times New Roman" w:eastAsia="Times New Roman" w:hAnsi="Times New Roman" w:cs="Times New Roman"/>
+          <w:color w:val="000000"/>
+          <w:sz w:val="24"/>
+          <w:szCs w:val="24"/>
+          <w:lang w:val="es-419"/>
+        </w:rPr>
+      </w:pPr>
+      <w:r>
+        <w:rPr>
+          <w:rFonts w:ascii="Times New Roman" w:eastAsia="Times New Roman" w:hAnsi="Times New Roman" w:cs="Times New Roman"/>
+          <w:b/>
+          <w:bCs/>
+          <w:color w:val="000000"/>
+          <w:sz w:val="24"/>
+          <w:szCs w:val="24"/>
+          <w:lang w:val="es-419"/>
+        </w:rPr>
+        <w:t>Resultado:</w:t>
+      </w:r>
+      <w:r>
+        <w:rPr>
+          <w:rFonts w:ascii="Times New Roman" w:eastAsia="Times New Roman" w:hAnsi="Times New Roman" w:cs="Times New Roman"/>
+          <w:color w:val="000000"/>
+          <w:sz w:val="24"/>
+          <w:szCs w:val="24"/>
+          <w:lang w:val="es-419"/>
+        </w:rPr>
+        <w:t xml:space="preserve"> Se creará una nueva carpeta en tu escritorio con el nombre del repositorio, lista para trabajar.</w:t>
+      </w:r>
+    </w:p>
+    <w:p>
+      <w:pPr>
+        <w:spacing w:after="0" w:line="240" w:lineRule="auto"/>
+        <w:rPr>
+          <w:rFonts w:ascii="Times New Roman" w:eastAsia="Times New Roman" w:hAnsi="Times New Roman" w:cs="Times New Roman"/>
+          <w:sz w:val="24"/>
+          <w:szCs w:val="24"/>
+          <w:lang w:val="es-419"/>
+        </w:rPr>
+      </w:pPr>
+    </w:p>
+    <w:p>
+      <w:pPr>
+        <w:spacing w:before="240" w:after="40" w:line="240" w:lineRule="auto"/>
+        <w:outlineLvl w:val="3"/>
+        <w:rPr>
+          <w:rFonts w:ascii="Times New Roman" w:eastAsia="Times New Roman" w:hAnsi="Times New Roman" w:cs="Times New Roman"/>
+          <w:b/>
+          <w:bCs/>
+          <w:sz w:val="24"/>
+          <w:szCs w:val="24"/>
+          <w:lang w:val="es-419"/>
+        </w:rPr>
+      </w:pPr>
+      <w:r>
+        <w:rPr>
+          <w:rFonts w:ascii="Times New Roman" w:eastAsia="Times New Roman" w:hAnsi="Times New Roman" w:cs="Times New Roman"/>
+          <w:b/>
+          <w:bCs/>
+          <w:color w:val="000000"/>
+          <w:sz w:val="28"/>
+          <w:szCs w:val="28"/>
+          <w:lang w:val="es-419"/>
+        </w:rPr>
+        <w:t>Sincronizar Cambios (El Flujo de Trabajo Diario)</w:t>
+      </w:r>
+    </w:p>
+    <w:p>
+      <w:pPr>
+        <w:spacing w:before="240" w:after="240" w:line="240" w:lineRule="auto"/>
+        <w:rPr>
+          <w:rFonts w:ascii="Times New Roman" w:eastAsia="Times New Roman" w:hAnsi="Times New Roman" w:cs="Times New Roman"/>
+          <w:sz w:val="24"/>
+          <w:szCs w:val="24"/>
+          <w:lang w:val="es-419"/>
+        </w:rPr>
+      </w:pPr>
+      <w:r>
+        <w:rPr>
+          <w:rFonts w:ascii="Times New Roman" w:eastAsia="Times New Roman" w:hAnsi="Times New Roman" w:cs="Times New Roman"/>
+          <w:color w:val="000000"/>
+          <w:sz w:val="24"/>
+          <w:szCs w:val="24"/>
+          <w:lang w:val="es-419"/>
+        </w:rPr>
+        <w:t>Este es el ciclo que repites cada vez que trabajas.</w:t>
+      </w:r>
+    </w:p>
+    <w:p>
+      <w:pPr>
+        <w:spacing w:before="220" w:after="40" w:line="240" w:lineRule="auto"/>
+        <w:outlineLvl w:val="4"/>
+        <w:rPr>
+          <w:rFonts w:ascii="Times New Roman" w:eastAsia="Times New Roman" w:hAnsi="Times New Roman" w:cs="Times New Roman"/>
+          <w:b/>
+          <w:bCs/>
+          <w:sz w:val="20"/>
+          <w:szCs w:val="20"/>
+          <w:lang w:val="es-419"/>
+        </w:rPr>
+      </w:pPr>
+      <w:r>
+        <w:rPr>
+          <w:rFonts w:ascii="Times New Roman" w:eastAsia="Times New Roman" w:hAnsi="Times New Roman" w:cs="Times New Roman"/>
+          <w:b/>
+          <w:bCs/>
+          <w:color w:val="000000"/>
+          <w:sz w:val="24"/>
+          <w:szCs w:val="24"/>
+          <w:lang w:val="es-419"/>
+        </w:rPr>
+        <w:t>1. Actualizar tu Repositorio Local (</w:t>
+      </w:r>
+      <w:proofErr w:type="spellStart"/>
+      <w:r>
+        <w:rPr>
+          <w:rFonts w:ascii="Times New Roman" w:eastAsia="Times New Roman" w:hAnsi="Times New Roman" w:cs="Times New Roman"/>
+          <w:b/>
+          <w:bCs/>
+          <w:color w:val="000000"/>
+          <w:sz w:val="24"/>
+          <w:szCs w:val="24"/>
+          <w:lang w:val="es-419"/>
+        </w:rPr>
+        <w:t>git</w:t>
+      </w:r>
+      <w:proofErr w:type="spellEnd"/>
+      <w:r>
+        <w:rPr>
+          <w:rFonts w:ascii="Times New Roman" w:eastAsia="Times New Roman" w:hAnsi="Times New Roman" w:cs="Times New Roman"/>
+          <w:b/>
+          <w:bCs/>
+          <w:color w:val="000000"/>
+          <w:sz w:val="24"/>
+          <w:szCs w:val="24"/>
+          <w:lang w:val="es-419"/>
+        </w:rPr>
+        <w:t xml:space="preserve"> </w:t>
+      </w:r>
+      <w:proofErr w:type="spellStart"/>
+      <w:r>
+        <w:rPr>
+          <w:rFonts w:ascii="Times New Roman" w:eastAsia="Times New Roman" w:hAnsi="Times New Roman" w:cs="Times New Roman"/>
+          <w:b/>
+          <w:bCs/>
+          <w:color w:val="000000"/>
+          <w:sz w:val="24"/>
+          <w:szCs w:val="24"/>
+          <w:lang w:val="es-419"/>
+        </w:rPr>
+        <w:t>pull</w:t>
+      </w:r>
+      <w:proofErr w:type="spellEnd"/>
+      <w:r>
+        <w:rPr>
+          <w:rFonts w:ascii="Times New Roman" w:eastAsia="Times New Roman" w:hAnsi="Times New Roman" w:cs="Times New Roman"/>
+          <w:b/>
+          <w:bCs/>
+          <w:color w:val="000000"/>
+          <w:sz w:val="24"/>
+          <w:szCs w:val="24"/>
+          <w:lang w:val="es-419"/>
+        </w:rPr>
+        <w:t>)</w:t>
+      </w:r>
+    </w:p>
+    <w:p>
+      <w:pPr>
+        <w:numPr>
+          <w:ilvl w:val="0"/>
+          <w:numId w:val="5"/>
+        </w:numPr>
+        <w:spacing w:before="240" w:after="0" w:line="240" w:lineRule="auto"/>
+        <w:textAlignment w:val="baseline"/>
+        <w:rPr>
+          <w:rFonts w:ascii="Times New Roman" w:eastAsia="Times New Roman" w:hAnsi="Times New Roman" w:cs="Times New Roman"/>
+          <w:color w:val="000000"/>
+          <w:sz w:val="24"/>
+          <w:szCs w:val="24"/>
+          <w:lang w:val="es-419"/>
+        </w:rPr>
+      </w:pPr>
+      <w:r>
+        <w:rPr>
+          <w:rFonts w:ascii="Times New Roman" w:eastAsia="Times New Roman" w:hAnsi="Times New Roman" w:cs="Times New Roman"/>
+          <w:b/>
+          <w:bCs/>
+          <w:color w:val="000000"/>
+          <w:sz w:val="24"/>
+          <w:szCs w:val="24"/>
+          <w:lang w:val="es-419"/>
+        </w:rPr>
+        <w:t>En qué consiste:</w:t>
+      </w:r>
+      <w:r>
+        <w:rPr>
+          <w:rFonts w:ascii="Times New Roman" w:eastAsia="Times New Roman" w:hAnsi="Times New Roman" w:cs="Times New Roman"/>
+          <w:color w:val="000000"/>
+          <w:sz w:val="24"/>
+          <w:szCs w:val="24"/>
+          <w:lang w:val="es-419"/>
+        </w:rPr>
+        <w:t xml:space="preserve"> Usar </w:t>
+      </w:r>
+      <w:proofErr w:type="spellStart"/>
+      <w:r>
+        <w:rPr>
+          <w:rFonts w:ascii="Times New Roman" w:eastAsia="Times New Roman" w:hAnsi="Times New Roman" w:cs="Times New Roman"/>
+          <w:color w:val="000000"/>
+          <w:sz w:val="24"/>
+          <w:szCs w:val="24"/>
+          <w:lang w:val="es-419"/>
+        </w:rPr>
+        <w:t>git</w:t>
+      </w:r>
+      <w:proofErr w:type="spellEnd"/>
+      <w:r>
+        <w:rPr>
+          <w:rFonts w:ascii="Times New Roman" w:eastAsia="Times New Roman" w:hAnsi="Times New Roman" w:cs="Times New Roman"/>
+          <w:color w:val="000000"/>
+          <w:sz w:val="24"/>
+          <w:szCs w:val="24"/>
+          <w:lang w:val="es-419"/>
+        </w:rPr>
+        <w:t xml:space="preserve"> </w:t>
+      </w:r>
+      <w:proofErr w:type="spellStart"/>
+      <w:r>
+        <w:rPr>
+          <w:rFonts w:ascii="Times New Roman" w:eastAsia="Times New Roman" w:hAnsi="Times New Roman" w:cs="Times New Roman"/>
+          <w:color w:val="000000"/>
+          <w:sz w:val="24"/>
+          <w:szCs w:val="24"/>
+          <w:lang w:val="es-419"/>
+        </w:rPr>
+        <w:t>pull</w:t>
+      </w:r>
+      <w:proofErr w:type="spellEnd"/>
+      <w:r>
+        <w:rPr>
+          <w:rFonts w:ascii="Times New Roman" w:eastAsia="Times New Roman" w:hAnsi="Times New Roman" w:cs="Times New Roman"/>
+          <w:color w:val="000000"/>
+          <w:sz w:val="24"/>
+          <w:szCs w:val="24"/>
+          <w:lang w:val="es-419"/>
+        </w:rPr>
+        <w:t xml:space="preserve"> (jalar) es la acción de </w:t>
+      </w:r>
+      <w:r>
+        <w:rPr>
+          <w:rFonts w:ascii="Times New Roman" w:eastAsia="Times New Roman" w:hAnsi="Times New Roman" w:cs="Times New Roman"/>
+          <w:b/>
+          <w:bCs/>
+          <w:color w:val="000000"/>
+          <w:sz w:val="24"/>
+          <w:szCs w:val="24"/>
+          <w:lang w:val="es-419"/>
+        </w:rPr>
+        <w:t>actualizar tu copia local</w:t>
+      </w:r>
+      <w:r>
+        <w:rPr>
+          <w:rFonts w:ascii="Times New Roman" w:eastAsia="Times New Roman" w:hAnsi="Times New Roman" w:cs="Times New Roman"/>
+          <w:color w:val="000000"/>
+          <w:sz w:val="24"/>
+          <w:szCs w:val="24"/>
+          <w:lang w:val="es-419"/>
+        </w:rPr>
+        <w:t>. Revisa el repositorio remoto (GitHub) y descarga todos los cambios nuevos que otros miembros del equipo hayan subido desde la última vez que te conectaste. (</w:t>
+      </w:r>
+      <w:r>
+        <w:rPr>
+          <w:rFonts w:ascii="Times New Roman" w:eastAsia="Times New Roman" w:hAnsi="Times New Roman" w:cs="Times New Roman"/>
+          <w:b/>
+          <w:bCs/>
+          <w:color w:val="000000"/>
+          <w:sz w:val="24"/>
+          <w:szCs w:val="24"/>
+          <w:lang w:val="es-419"/>
+        </w:rPr>
+        <w:t>Importante:</w:t>
+      </w:r>
+      <w:r>
+        <w:rPr>
+          <w:rFonts w:ascii="Times New Roman" w:eastAsia="Times New Roman" w:hAnsi="Times New Roman" w:cs="Times New Roman"/>
+          <w:color w:val="000000"/>
+          <w:sz w:val="24"/>
+          <w:szCs w:val="24"/>
+          <w:lang w:val="es-419"/>
+        </w:rPr>
+        <w:t xml:space="preserve"> Haz esto siempre </w:t>
+      </w:r>
+      <w:r>
+        <w:rPr>
+          <w:rFonts w:ascii="Times New Roman" w:eastAsia="Times New Roman" w:hAnsi="Times New Roman" w:cs="Times New Roman"/>
+          <w:b/>
+          <w:bCs/>
+          <w:color w:val="000000"/>
+          <w:sz w:val="24"/>
+          <w:szCs w:val="24"/>
+          <w:lang w:val="es-419"/>
+        </w:rPr>
+        <w:t>antes</w:t>
+      </w:r>
+      <w:r>
+        <w:rPr>
+          <w:rFonts w:ascii="Times New Roman" w:eastAsia="Times New Roman" w:hAnsi="Times New Roman" w:cs="Times New Roman"/>
+          <w:color w:val="000000"/>
+          <w:sz w:val="24"/>
+          <w:szCs w:val="24"/>
+          <w:lang w:val="es-419"/>
+        </w:rPr>
+        <w:t xml:space="preserve"> de empezar a modificar archivos).</w:t>
+      </w:r>
+    </w:p>
+    <w:p>
+      <w:pPr>
+        <w:numPr>
+          <w:ilvl w:val="0"/>
+          <w:numId w:val="5"/>
+        </w:numPr>
+        <w:spacing w:after="0" w:line="240" w:lineRule="auto"/>
+        <w:textAlignment w:val="baseline"/>
+        <w:rPr>
+          <w:rFonts w:ascii="Times New Roman" w:eastAsia="Times New Roman" w:hAnsi="Times New Roman" w:cs="Times New Roman"/>
+          <w:color w:val="000000"/>
+          <w:sz w:val="24"/>
+          <w:szCs w:val="24"/>
+        </w:rPr>
+      </w:pPr>
+      <w:r>
+        <w:rPr>
+          <w:rFonts w:ascii="Times New Roman" w:eastAsia="Times New Roman" w:hAnsi="Times New Roman" w:cs="Times New Roman"/>
+          <w:b/>
+          <w:bCs/>
+          <w:color w:val="000000"/>
+          <w:sz w:val="24"/>
+          <w:szCs w:val="24"/>
+        </w:rPr>
+        <w:t>Pasos:</w:t>
+      </w:r>
+    </w:p>
+    <w:p>
+      <w:pPr>
+        <w:numPr>
+          <w:ilvl w:val="1"/>
+          <w:numId w:val="5"/>
+        </w:numPr>
+        <w:spacing w:after="0" w:line="240" w:lineRule="auto"/>
+        <w:textAlignment w:val="baseline"/>
+        <w:rPr>
+          <w:rFonts w:ascii="Times New Roman" w:eastAsia="Times New Roman" w:hAnsi="Times New Roman" w:cs="Times New Roman"/>
+          <w:color w:val="000000"/>
+          <w:sz w:val="24"/>
+          <w:szCs w:val="24"/>
+          <w:lang w:val="es-419"/>
+        </w:rPr>
+      </w:pPr>
+      <w:r>
+        <w:rPr>
+          <w:rFonts w:ascii="Times New Roman" w:eastAsia="Times New Roman" w:hAnsi="Times New Roman" w:cs="Times New Roman"/>
+          <w:color w:val="000000"/>
+          <w:sz w:val="24"/>
+          <w:szCs w:val="24"/>
+          <w:lang w:val="es-419"/>
+        </w:rPr>
+        <w:t xml:space="preserve">Navega hasta la </w:t>
+      </w:r>
+      <w:r>
+        <w:rPr>
+          <w:rFonts w:ascii="Times New Roman" w:eastAsia="Times New Roman" w:hAnsi="Times New Roman" w:cs="Times New Roman"/>
+          <w:b/>
+          <w:bCs/>
+          <w:color w:val="000000"/>
+          <w:sz w:val="24"/>
+          <w:szCs w:val="24"/>
+          <w:lang w:val="es-419"/>
+        </w:rPr>
+        <w:t>carpeta del proyecto</w:t>
+      </w:r>
+      <w:r>
+        <w:rPr>
+          <w:rFonts w:ascii="Times New Roman" w:eastAsia="Times New Roman" w:hAnsi="Times New Roman" w:cs="Times New Roman"/>
+          <w:color w:val="000000"/>
+          <w:sz w:val="24"/>
+          <w:szCs w:val="24"/>
+          <w:lang w:val="es-419"/>
+        </w:rPr>
+        <w:t xml:space="preserve"> (la que clonaste).</w:t>
+      </w:r>
+    </w:p>
+    <w:p>
+      <w:pPr>
+        <w:numPr>
+          <w:ilvl w:val="1"/>
+          <w:numId w:val="5"/>
+        </w:numPr>
+        <w:spacing w:after="0" w:line="240" w:lineRule="auto"/>
+        <w:textAlignment w:val="baseline"/>
+        <w:rPr>
+          <w:rFonts w:ascii="Times New Roman" w:eastAsia="Times New Roman" w:hAnsi="Times New Roman" w:cs="Times New Roman"/>
+          <w:color w:val="000000"/>
+          <w:sz w:val="24"/>
+          <w:szCs w:val="24"/>
+          <w:lang w:val="es-419"/>
+        </w:rPr>
+      </w:pPr>
+      <w:r>
+        <w:rPr>
+          <w:rFonts w:ascii="Times New Roman" w:eastAsia="Times New Roman" w:hAnsi="Times New Roman" w:cs="Times New Roman"/>
+          <w:color w:val="000000"/>
+          <w:sz w:val="24"/>
+          <w:szCs w:val="24"/>
+          <w:lang w:val="es-419"/>
+        </w:rPr>
+        <w:t>Haz clic derecho dentro de esa carpeta.</w:t>
+      </w:r>
+    </w:p>
+    <w:p>
+      <w:pPr>
+        <w:numPr>
+          <w:ilvl w:val="1"/>
+          <w:numId w:val="5"/>
+        </w:numPr>
+        <w:spacing w:after="0" w:line="240" w:lineRule="auto"/>
+        <w:textAlignment w:val="baseline"/>
+        <w:rPr>
+          <w:rFonts w:ascii="Times New Roman" w:eastAsia="Times New Roman" w:hAnsi="Times New Roman" w:cs="Times New Roman"/>
+          <w:color w:val="000000"/>
+          <w:sz w:val="24"/>
+          <w:szCs w:val="24"/>
+          <w:lang w:val="es-419"/>
+        </w:rPr>
+      </w:pPr>
+      <w:proofErr w:type="spellStart"/>
+      <w:r>
+        <w:rPr>
+          <w:rFonts w:ascii="Times New Roman" w:eastAsia="Times New Roman" w:hAnsi="Times New Roman" w:cs="Times New Roman"/>
+          <w:color w:val="000000"/>
+          <w:sz w:val="24"/>
+          <w:szCs w:val="24"/>
+        </w:rPr>
+        <w:t>Selecciona</w:t>
+      </w:r>
+      <w:proofErr w:type="spellEnd"/>
+      <w:r>
+        <w:rPr>
+          <w:rFonts w:ascii="Times New Roman" w:eastAsia="Times New Roman" w:hAnsi="Times New Roman" w:cs="Times New Roman"/>
+          <w:color w:val="000000"/>
+          <w:sz w:val="24"/>
+          <w:szCs w:val="24"/>
+        </w:rPr>
+        <w:t xml:space="preserve"> "Open Git Bash Here". </w:t>
+      </w:r>
+      <w:r>
+        <w:rPr>
+          <w:rFonts w:ascii="Times New Roman" w:eastAsia="Times New Roman" w:hAnsi="Times New Roman" w:cs="Times New Roman"/>
+          <w:color w:val="000000"/>
+          <w:sz w:val="24"/>
+          <w:szCs w:val="24"/>
+          <w:lang w:val="es-419"/>
+        </w:rPr>
+        <w:t>(La terminal debe indicar que estás dentro del proyecto).</w:t>
+      </w:r>
+    </w:p>
+    <w:p>
+      <w:pPr>
+        <w:numPr>
+          <w:ilvl w:val="1"/>
+          <w:numId w:val="5"/>
+        </w:numPr>
+        <w:spacing w:after="240" w:line="240" w:lineRule="auto"/>
+        <w:textAlignment w:val="baseline"/>
+        <w:rPr>
+          <w:rFonts w:ascii="Times New Roman" w:eastAsia="Times New Roman" w:hAnsi="Times New Roman" w:cs="Times New Roman"/>
+          <w:color w:val="000000"/>
+          <w:sz w:val="24"/>
+          <w:szCs w:val="24"/>
+          <w:lang w:val="es-419"/>
+        </w:rPr>
+      </w:pPr>
+      <w:r>
+        <w:rPr>
+          <w:rFonts w:ascii="Times New Roman" w:eastAsia="Times New Roman" w:hAnsi="Times New Roman" w:cs="Times New Roman"/>
+          <w:color w:val="000000"/>
+          <w:sz w:val="24"/>
+          <w:szCs w:val="24"/>
+          <w:lang w:val="es-419"/>
+        </w:rPr>
+        <w:t xml:space="preserve">Escribe el comando </w:t>
+      </w:r>
+      <w:proofErr w:type="spellStart"/>
+      <w:r>
+        <w:rPr>
+          <w:rFonts w:ascii="Times New Roman" w:eastAsia="Times New Roman" w:hAnsi="Times New Roman" w:cs="Times New Roman"/>
+          <w:color w:val="000000"/>
+          <w:sz w:val="24"/>
+          <w:szCs w:val="24"/>
+          <w:lang w:val="es-419"/>
+        </w:rPr>
+        <w:t>git</w:t>
+      </w:r>
+      <w:proofErr w:type="spellEnd"/>
+      <w:r>
+        <w:rPr>
+          <w:rFonts w:ascii="Times New Roman" w:eastAsia="Times New Roman" w:hAnsi="Times New Roman" w:cs="Times New Roman"/>
+          <w:color w:val="000000"/>
+          <w:sz w:val="24"/>
+          <w:szCs w:val="24"/>
+          <w:lang w:val="es-419"/>
+        </w:rPr>
+        <w:t xml:space="preserve"> </w:t>
+      </w:r>
+      <w:proofErr w:type="spellStart"/>
+      <w:r>
+        <w:rPr>
+          <w:rFonts w:ascii="Times New Roman" w:eastAsia="Times New Roman" w:hAnsi="Times New Roman" w:cs="Times New Roman"/>
+          <w:color w:val="000000"/>
+          <w:sz w:val="24"/>
+          <w:szCs w:val="24"/>
+          <w:lang w:val="es-419"/>
+        </w:rPr>
+        <w:t>pull</w:t>
+      </w:r>
+      <w:proofErr w:type="spellEnd"/>
+      <w:r>
+        <w:rPr>
+          <w:rFonts w:ascii="Times New Roman" w:eastAsia="Times New Roman" w:hAnsi="Times New Roman" w:cs="Times New Roman"/>
+          <w:color w:val="000000"/>
+          <w:sz w:val="24"/>
+          <w:szCs w:val="24"/>
+          <w:lang w:val="es-419"/>
+        </w:rPr>
+        <w:t xml:space="preserve"> y presiona </w:t>
+      </w:r>
+      <w:proofErr w:type="spellStart"/>
+      <w:r>
+        <w:rPr>
+          <w:rFonts w:ascii="Times New Roman" w:eastAsia="Times New Roman" w:hAnsi="Times New Roman" w:cs="Times New Roman"/>
+          <w:color w:val="000000"/>
+          <w:sz w:val="24"/>
+          <w:szCs w:val="24"/>
+          <w:lang w:val="es-419"/>
+        </w:rPr>
+        <w:t>Enter</w:t>
+      </w:r>
+      <w:proofErr w:type="spellEnd"/>
+      <w:r>
+        <w:rPr>
+          <w:rFonts w:ascii="Times New Roman" w:eastAsia="Times New Roman" w:hAnsi="Times New Roman" w:cs="Times New Roman"/>
+          <w:color w:val="000000"/>
+          <w:sz w:val="24"/>
+          <w:szCs w:val="24"/>
+          <w:lang w:val="es-419"/>
+        </w:rPr>
+        <w:t>.</w:t>
+      </w:r>
+    </w:p>
+    <w:p>
+      <w:pPr>
+        <w:spacing w:after="240" w:line="240" w:lineRule="auto"/>
+        <w:rPr>
+          <w:rFonts w:ascii="Times New Roman" w:eastAsia="Times New Roman" w:hAnsi="Times New Roman" w:cs="Times New Roman"/>
+          <w:sz w:val="24"/>
+          <w:szCs w:val="24"/>
+          <w:lang w:val="es-419"/>
+        </w:rPr>
+      </w:pPr>
+    </w:p>
+    <w:p>
+      <w:pPr>
+        <w:spacing w:after="240" w:line="240" w:lineRule="auto"/>
+        <w:rPr>
+          <w:rFonts w:ascii="Times New Roman" w:eastAsia="Times New Roman" w:hAnsi="Times New Roman" w:cs="Times New Roman"/>
+          <w:sz w:val="24"/>
+          <w:szCs w:val="24"/>
+          <w:lang w:val="es-419"/>
+        </w:rPr>
+      </w:pPr>
+    </w:p>
+    <w:p>
+      <w:pPr>
+        <w:spacing w:after="240" w:line="240" w:lineRule="auto"/>
+        <w:rPr>
+          <w:rFonts w:ascii="Times New Roman" w:eastAsia="Times New Roman" w:hAnsi="Times New Roman" w:cs="Times New Roman"/>
+          <w:sz w:val="24"/>
+          <w:szCs w:val="24"/>
+          <w:lang w:val="es-419"/>
+        </w:rPr>
+      </w:pPr>
+    </w:p>
+    <w:p>
+      <w:pPr>
+        <w:spacing w:before="220" w:after="40" w:line="240" w:lineRule="auto"/>
+        <w:outlineLvl w:val="4"/>
+        <w:rPr>
+          <w:rFonts w:ascii="Times New Roman" w:eastAsia="Times New Roman" w:hAnsi="Times New Roman" w:cs="Times New Roman"/>
+          <w:b/>
+          <w:bCs/>
+          <w:sz w:val="20"/>
+          <w:szCs w:val="20"/>
+        </w:rPr>
+      </w:pPr>
+      <w:r>
+        <w:rPr>
+          <w:rFonts w:ascii="Times New Roman" w:eastAsia="Times New Roman" w:hAnsi="Times New Roman" w:cs="Times New Roman"/>
+          <w:b/>
+          <w:bCs/>
+          <w:color w:val="000000"/>
+          <w:sz w:val="24"/>
+          <w:szCs w:val="24"/>
+        </w:rPr>
+        <w:lastRenderedPageBreak/>
+        <w:t xml:space="preserve">2. </w:t>
+      </w:r>
+      <w:proofErr w:type="spellStart"/>
+      <w:r>
+        <w:rPr>
+          <w:rFonts w:ascii="Times New Roman" w:eastAsia="Times New Roman" w:hAnsi="Times New Roman" w:cs="Times New Roman"/>
+          <w:b/>
+          <w:bCs/>
+          <w:color w:val="000000"/>
+          <w:sz w:val="24"/>
+          <w:szCs w:val="24"/>
+        </w:rPr>
+        <w:t>Trabajar</w:t>
+      </w:r>
+      <w:proofErr w:type="spellEnd"/>
+      <w:r>
+        <w:rPr>
+          <w:rFonts w:ascii="Times New Roman" w:eastAsia="Times New Roman" w:hAnsi="Times New Roman" w:cs="Times New Roman"/>
+          <w:b/>
+          <w:bCs/>
+          <w:color w:val="000000"/>
+          <w:sz w:val="24"/>
+          <w:szCs w:val="24"/>
+        </w:rPr>
+        <w:t xml:space="preserve"> </w:t>
+      </w:r>
+      <w:proofErr w:type="spellStart"/>
+      <w:r>
+        <w:rPr>
+          <w:rFonts w:ascii="Times New Roman" w:eastAsia="Times New Roman" w:hAnsi="Times New Roman" w:cs="Times New Roman"/>
+          <w:b/>
+          <w:bCs/>
+          <w:color w:val="000000"/>
+          <w:sz w:val="24"/>
+          <w:szCs w:val="24"/>
+        </w:rPr>
+        <w:t>en</w:t>
+      </w:r>
+      <w:proofErr w:type="spellEnd"/>
+      <w:r>
+        <w:rPr>
+          <w:rFonts w:ascii="Times New Roman" w:eastAsia="Times New Roman" w:hAnsi="Times New Roman" w:cs="Times New Roman"/>
+          <w:b/>
+          <w:bCs/>
+          <w:color w:val="000000"/>
+          <w:sz w:val="24"/>
+          <w:szCs w:val="24"/>
+        </w:rPr>
+        <w:t xml:space="preserve"> </w:t>
+      </w:r>
+      <w:proofErr w:type="spellStart"/>
+      <w:r>
+        <w:rPr>
+          <w:rFonts w:ascii="Times New Roman" w:eastAsia="Times New Roman" w:hAnsi="Times New Roman" w:cs="Times New Roman"/>
+          <w:b/>
+          <w:bCs/>
+          <w:color w:val="000000"/>
+          <w:sz w:val="24"/>
+          <w:szCs w:val="24"/>
+        </w:rPr>
+        <w:t>tus</w:t>
+      </w:r>
+      <w:proofErr w:type="spellEnd"/>
+      <w:r>
+        <w:rPr>
+          <w:rFonts w:ascii="Times New Roman" w:eastAsia="Times New Roman" w:hAnsi="Times New Roman" w:cs="Times New Roman"/>
+          <w:b/>
+          <w:bCs/>
+          <w:color w:val="000000"/>
+          <w:sz w:val="24"/>
+          <w:szCs w:val="24"/>
+        </w:rPr>
+        <w:t xml:space="preserve"> </w:t>
+      </w:r>
+      <w:proofErr w:type="spellStart"/>
+      <w:r>
+        <w:rPr>
+          <w:rFonts w:ascii="Times New Roman" w:eastAsia="Times New Roman" w:hAnsi="Times New Roman" w:cs="Times New Roman"/>
+          <w:b/>
+          <w:bCs/>
+          <w:color w:val="000000"/>
+          <w:sz w:val="24"/>
+          <w:szCs w:val="24"/>
+        </w:rPr>
+        <w:t>Archivos</w:t>
+      </w:r>
+      <w:proofErr w:type="spellEnd"/>
+    </w:p>
+    <w:p>
+      <w:pPr>
+        <w:numPr>
+          <w:ilvl w:val="0"/>
+          <w:numId w:val="6"/>
+        </w:numPr>
+        <w:spacing w:before="240" w:after="0" w:line="240" w:lineRule="auto"/>
+        <w:textAlignment w:val="baseline"/>
+        <w:rPr>
+          <w:rFonts w:ascii="Times New Roman" w:eastAsia="Times New Roman" w:hAnsi="Times New Roman" w:cs="Times New Roman"/>
+          <w:color w:val="000000"/>
+          <w:sz w:val="24"/>
+          <w:szCs w:val="24"/>
+          <w:lang w:val="es-419"/>
+        </w:rPr>
+      </w:pPr>
+      <w:r>
+        <w:rPr>
+          <w:rFonts w:ascii="Times New Roman" w:eastAsia="Times New Roman" w:hAnsi="Times New Roman" w:cs="Times New Roman"/>
+          <w:b/>
+          <w:bCs/>
+          <w:color w:val="000000"/>
+          <w:sz w:val="24"/>
+          <w:szCs w:val="24"/>
+          <w:lang w:val="es-419"/>
+        </w:rPr>
+        <w:t>En qué consiste:</w:t>
+      </w:r>
+      <w:r>
+        <w:rPr>
+          <w:rFonts w:ascii="Times New Roman" w:eastAsia="Times New Roman" w:hAnsi="Times New Roman" w:cs="Times New Roman"/>
+          <w:color w:val="000000"/>
+          <w:sz w:val="24"/>
+          <w:szCs w:val="24"/>
+          <w:lang w:val="es-419"/>
+        </w:rPr>
+        <w:t xml:space="preserve"> Este no es un comando de Git, es simplemente el acto de hacer tu trabajo.</w:t>
+      </w:r>
+    </w:p>
+    <w:p>
+      <w:pPr>
+        <w:numPr>
+          <w:ilvl w:val="0"/>
+          <w:numId w:val="6"/>
+        </w:numPr>
+        <w:spacing w:after="0" w:line="240" w:lineRule="auto"/>
+        <w:textAlignment w:val="baseline"/>
+        <w:rPr>
+          <w:rFonts w:ascii="Times New Roman" w:eastAsia="Times New Roman" w:hAnsi="Times New Roman" w:cs="Times New Roman"/>
+          <w:color w:val="000000"/>
+          <w:sz w:val="24"/>
+          <w:szCs w:val="24"/>
+        </w:rPr>
+      </w:pPr>
+      <w:r>
+        <w:rPr>
+          <w:rFonts w:ascii="Times New Roman" w:eastAsia="Times New Roman" w:hAnsi="Times New Roman" w:cs="Times New Roman"/>
+          <w:b/>
+          <w:bCs/>
+          <w:color w:val="000000"/>
+          <w:sz w:val="24"/>
+          <w:szCs w:val="24"/>
+        </w:rPr>
+        <w:t>Pasos:</w:t>
+      </w:r>
+    </w:p>
+    <w:p>
+      <w:pPr>
+        <w:numPr>
+          <w:ilvl w:val="1"/>
+          <w:numId w:val="6"/>
+        </w:numPr>
+        <w:spacing w:after="0" w:line="240" w:lineRule="auto"/>
+        <w:textAlignment w:val="baseline"/>
+        <w:rPr>
+          <w:rFonts w:ascii="Times New Roman" w:eastAsia="Times New Roman" w:hAnsi="Times New Roman" w:cs="Times New Roman"/>
+          <w:color w:val="000000"/>
+          <w:sz w:val="24"/>
+          <w:szCs w:val="24"/>
+          <w:lang w:val="es-419"/>
+        </w:rPr>
+      </w:pPr>
+      <w:r>
+        <w:rPr>
+          <w:rFonts w:ascii="Times New Roman" w:eastAsia="Times New Roman" w:hAnsi="Times New Roman" w:cs="Times New Roman"/>
+          <w:color w:val="000000"/>
+          <w:sz w:val="24"/>
+          <w:szCs w:val="24"/>
+          <w:lang w:val="es-419"/>
+        </w:rPr>
+        <w:t xml:space="preserve">Minimiza la terminal de Git </w:t>
+      </w:r>
+      <w:proofErr w:type="spellStart"/>
+      <w:r>
+        <w:rPr>
+          <w:rFonts w:ascii="Times New Roman" w:eastAsia="Times New Roman" w:hAnsi="Times New Roman" w:cs="Times New Roman"/>
+          <w:color w:val="000000"/>
+          <w:sz w:val="24"/>
+          <w:szCs w:val="24"/>
+          <w:lang w:val="es-419"/>
+        </w:rPr>
+        <w:t>Bash</w:t>
+      </w:r>
+      <w:proofErr w:type="spellEnd"/>
+      <w:r>
+        <w:rPr>
+          <w:rFonts w:ascii="Times New Roman" w:eastAsia="Times New Roman" w:hAnsi="Times New Roman" w:cs="Times New Roman"/>
+          <w:color w:val="000000"/>
+          <w:sz w:val="24"/>
+          <w:szCs w:val="24"/>
+          <w:lang w:val="es-419"/>
+        </w:rPr>
+        <w:t>.</w:t>
+      </w:r>
+    </w:p>
+    <w:p>
+      <w:pPr>
+        <w:numPr>
+          <w:ilvl w:val="1"/>
+          <w:numId w:val="6"/>
+        </w:numPr>
+        <w:spacing w:after="0" w:line="240" w:lineRule="auto"/>
+        <w:textAlignment w:val="baseline"/>
+        <w:rPr>
+          <w:rFonts w:ascii="Times New Roman" w:eastAsia="Times New Roman" w:hAnsi="Times New Roman" w:cs="Times New Roman"/>
+          <w:color w:val="000000"/>
+          <w:sz w:val="24"/>
+          <w:szCs w:val="24"/>
+          <w:lang w:val="es-419"/>
+        </w:rPr>
+      </w:pPr>
+      <w:r>
+        <w:rPr>
+          <w:rFonts w:ascii="Times New Roman" w:eastAsia="Times New Roman" w:hAnsi="Times New Roman" w:cs="Times New Roman"/>
+          <w:color w:val="000000"/>
+          <w:sz w:val="24"/>
+          <w:szCs w:val="24"/>
+          <w:lang w:val="es-419"/>
+        </w:rPr>
+        <w:t>Abre los archivos del proyecto (Word, Excel, código, etc.) con tus programas habituales.</w:t>
+      </w:r>
+    </w:p>
+    <w:p>
+      <w:pPr>
+        <w:numPr>
+          <w:ilvl w:val="1"/>
+          <w:numId w:val="6"/>
+        </w:numPr>
+        <w:spacing w:after="240" w:line="240" w:lineRule="auto"/>
+        <w:textAlignment w:val="baseline"/>
+        <w:rPr>
+          <w:rFonts w:ascii="Times New Roman" w:eastAsia="Times New Roman" w:hAnsi="Times New Roman" w:cs="Times New Roman"/>
+          <w:color w:val="000000"/>
+          <w:sz w:val="24"/>
+          <w:szCs w:val="24"/>
+          <w:lang w:val="es-419"/>
+        </w:rPr>
+      </w:pPr>
+      <w:r>
+        <w:rPr>
+          <w:rFonts w:ascii="Times New Roman" w:eastAsia="Times New Roman" w:hAnsi="Times New Roman" w:cs="Times New Roman"/>
+          <w:color w:val="000000"/>
+          <w:sz w:val="24"/>
+          <w:szCs w:val="24"/>
+          <w:lang w:val="es-419"/>
+        </w:rPr>
+        <w:t>Modifica y guarda los archivos (</w:t>
+      </w:r>
+      <w:proofErr w:type="spellStart"/>
+      <w:r>
+        <w:rPr>
+          <w:rFonts w:ascii="Times New Roman" w:eastAsia="Times New Roman" w:hAnsi="Times New Roman" w:cs="Times New Roman"/>
+          <w:color w:val="000000"/>
+          <w:sz w:val="24"/>
+          <w:szCs w:val="24"/>
+          <w:lang w:val="es-419"/>
+        </w:rPr>
+        <w:t>Ctrl</w:t>
+      </w:r>
+      <w:proofErr w:type="spellEnd"/>
+      <w:r>
+        <w:rPr>
+          <w:rFonts w:ascii="Times New Roman" w:eastAsia="Times New Roman" w:hAnsi="Times New Roman" w:cs="Times New Roman"/>
+          <w:color w:val="000000"/>
+          <w:sz w:val="24"/>
+          <w:szCs w:val="24"/>
+          <w:lang w:val="es-419"/>
+        </w:rPr>
+        <w:t xml:space="preserve"> + S) como lo harías normalmente.</w:t>
+      </w:r>
+    </w:p>
+    <w:p>
+      <w:pPr>
+        <w:spacing w:before="220" w:after="40" w:line="240" w:lineRule="auto"/>
+        <w:outlineLvl w:val="4"/>
+        <w:rPr>
+          <w:rFonts w:ascii="Times New Roman" w:eastAsia="Times New Roman" w:hAnsi="Times New Roman" w:cs="Times New Roman"/>
+          <w:b/>
+          <w:bCs/>
+          <w:sz w:val="20"/>
+          <w:szCs w:val="20"/>
+          <w:lang w:val="es-419"/>
+        </w:rPr>
+      </w:pPr>
+      <w:r>
+        <w:rPr>
+          <w:rFonts w:ascii="Times New Roman" w:eastAsia="Times New Roman" w:hAnsi="Times New Roman" w:cs="Times New Roman"/>
+          <w:b/>
+          <w:bCs/>
+          <w:color w:val="000000"/>
+          <w:sz w:val="24"/>
+          <w:szCs w:val="24"/>
+          <w:lang w:val="es-419"/>
+        </w:rPr>
+        <w:t>3. Subir tus Cambios (El Proceso de 3 Pasos)</w:t>
+      </w:r>
+    </w:p>
+    <w:p>
+      <w:pPr>
+        <w:spacing w:before="240" w:after="240" w:line="240" w:lineRule="auto"/>
+        <w:rPr>
+          <w:rFonts w:ascii="Times New Roman" w:eastAsia="Times New Roman" w:hAnsi="Times New Roman" w:cs="Times New Roman"/>
+          <w:sz w:val="24"/>
+          <w:szCs w:val="24"/>
+          <w:lang w:val="es-419"/>
+        </w:rPr>
+      </w:pPr>
+      <w:r>
+        <w:rPr>
+          <w:rFonts w:ascii="Times New Roman" w:eastAsia="Times New Roman" w:hAnsi="Times New Roman" w:cs="Times New Roman"/>
+          <w:color w:val="000000"/>
+          <w:sz w:val="24"/>
+          <w:szCs w:val="24"/>
+          <w:lang w:val="es-419"/>
+        </w:rPr>
+        <w:t xml:space="preserve">(Haz esto </w:t>
+      </w:r>
+      <w:r>
+        <w:rPr>
+          <w:rFonts w:ascii="Times New Roman" w:eastAsia="Times New Roman" w:hAnsi="Times New Roman" w:cs="Times New Roman"/>
+          <w:b/>
+          <w:bCs/>
+          <w:color w:val="000000"/>
+          <w:sz w:val="24"/>
+          <w:szCs w:val="24"/>
+          <w:lang w:val="es-419"/>
+        </w:rPr>
+        <w:t>después</w:t>
+      </w:r>
+      <w:r>
+        <w:rPr>
+          <w:rFonts w:ascii="Times New Roman" w:eastAsia="Times New Roman" w:hAnsi="Times New Roman" w:cs="Times New Roman"/>
+          <w:color w:val="000000"/>
+          <w:sz w:val="24"/>
+          <w:szCs w:val="24"/>
+          <w:lang w:val="es-419"/>
+        </w:rPr>
+        <w:t xml:space="preserve"> de haber guardado tus archivos y cuando estés listo para compartir tu avance).</w:t>
+      </w:r>
+    </w:p>
+    <w:p>
+      <w:pPr>
+        <w:spacing w:before="240" w:after="240" w:line="240" w:lineRule="auto"/>
+        <w:rPr>
+          <w:rFonts w:ascii="Times New Roman" w:eastAsia="Times New Roman" w:hAnsi="Times New Roman" w:cs="Times New Roman"/>
+          <w:sz w:val="24"/>
+          <w:szCs w:val="24"/>
+          <w:lang w:val="es-419"/>
+        </w:rPr>
+      </w:pPr>
+      <w:r>
+        <w:rPr>
+          <w:rFonts w:ascii="Times New Roman" w:eastAsia="Times New Roman" w:hAnsi="Times New Roman" w:cs="Times New Roman"/>
+          <w:b/>
+          <w:bCs/>
+          <w:color w:val="000000"/>
+          <w:sz w:val="24"/>
+          <w:szCs w:val="24"/>
+          <w:lang w:val="es-419"/>
+        </w:rPr>
+        <w:t>Paso 3.1: Preparar Cambios (</w:t>
+      </w:r>
+      <w:proofErr w:type="spellStart"/>
+      <w:r>
+        <w:rPr>
+          <w:rFonts w:ascii="Times New Roman" w:eastAsia="Times New Roman" w:hAnsi="Times New Roman" w:cs="Times New Roman"/>
+          <w:b/>
+          <w:bCs/>
+          <w:color w:val="000000"/>
+          <w:sz w:val="24"/>
+          <w:szCs w:val="24"/>
+          <w:lang w:val="es-419"/>
+        </w:rPr>
+        <w:t>git</w:t>
+      </w:r>
+      <w:proofErr w:type="spellEnd"/>
+      <w:r>
+        <w:rPr>
+          <w:rFonts w:ascii="Times New Roman" w:eastAsia="Times New Roman" w:hAnsi="Times New Roman" w:cs="Times New Roman"/>
+          <w:b/>
+          <w:bCs/>
+          <w:color w:val="000000"/>
+          <w:sz w:val="24"/>
+          <w:szCs w:val="24"/>
+          <w:lang w:val="es-419"/>
+        </w:rPr>
+        <w:t xml:space="preserve"> </w:t>
+      </w:r>
+      <w:proofErr w:type="spellStart"/>
+      <w:r>
+        <w:rPr>
+          <w:rFonts w:ascii="Times New Roman" w:eastAsia="Times New Roman" w:hAnsi="Times New Roman" w:cs="Times New Roman"/>
+          <w:b/>
+          <w:bCs/>
+          <w:color w:val="000000"/>
+          <w:sz w:val="24"/>
+          <w:szCs w:val="24"/>
+          <w:lang w:val="es-419"/>
+        </w:rPr>
+        <w:t>add</w:t>
+      </w:r>
+      <w:proofErr w:type="spellEnd"/>
+      <w:r>
+        <w:rPr>
+          <w:rFonts w:ascii="Times New Roman" w:eastAsia="Times New Roman" w:hAnsi="Times New Roman" w:cs="Times New Roman"/>
+          <w:b/>
+          <w:bCs/>
+          <w:color w:val="000000"/>
+          <w:sz w:val="24"/>
+          <w:szCs w:val="24"/>
+          <w:lang w:val="es-419"/>
+        </w:rPr>
+        <w:t>)</w:t>
+      </w:r>
+    </w:p>
+    <w:p>
+      <w:pPr>
+        <w:numPr>
+          <w:ilvl w:val="0"/>
+          <w:numId w:val="7"/>
+        </w:numPr>
+        <w:spacing w:before="240" w:after="0" w:line="240" w:lineRule="auto"/>
+        <w:textAlignment w:val="baseline"/>
+        <w:rPr>
+          <w:rFonts w:ascii="Times New Roman" w:eastAsia="Times New Roman" w:hAnsi="Times New Roman" w:cs="Times New Roman"/>
+          <w:color w:val="000000"/>
+          <w:sz w:val="24"/>
+          <w:szCs w:val="24"/>
+          <w:lang w:val="es-419"/>
+        </w:rPr>
+      </w:pPr>
+      <w:r>
+        <w:rPr>
+          <w:rFonts w:ascii="Times New Roman" w:eastAsia="Times New Roman" w:hAnsi="Times New Roman" w:cs="Times New Roman"/>
+          <w:b/>
+          <w:bCs/>
+          <w:color w:val="000000"/>
+          <w:sz w:val="24"/>
+          <w:szCs w:val="24"/>
+          <w:lang w:val="es-419"/>
+        </w:rPr>
+        <w:t>En qué consiste:</w:t>
+      </w:r>
+      <w:r>
+        <w:rPr>
+          <w:rFonts w:ascii="Times New Roman" w:eastAsia="Times New Roman" w:hAnsi="Times New Roman" w:cs="Times New Roman"/>
+          <w:color w:val="000000"/>
+          <w:sz w:val="24"/>
+          <w:szCs w:val="24"/>
+          <w:lang w:val="es-419"/>
+        </w:rPr>
+        <w:t xml:space="preserve"> </w:t>
+      </w:r>
+      <w:proofErr w:type="spellStart"/>
+      <w:r>
+        <w:rPr>
+          <w:rFonts w:ascii="Times New Roman" w:eastAsia="Times New Roman" w:hAnsi="Times New Roman" w:cs="Times New Roman"/>
+          <w:color w:val="000000"/>
+          <w:sz w:val="24"/>
+          <w:szCs w:val="24"/>
+          <w:lang w:val="es-419"/>
+        </w:rPr>
+        <w:t>git</w:t>
+      </w:r>
+      <w:proofErr w:type="spellEnd"/>
+      <w:r>
+        <w:rPr>
+          <w:rFonts w:ascii="Times New Roman" w:eastAsia="Times New Roman" w:hAnsi="Times New Roman" w:cs="Times New Roman"/>
+          <w:color w:val="000000"/>
+          <w:sz w:val="24"/>
+          <w:szCs w:val="24"/>
+          <w:lang w:val="es-419"/>
+        </w:rPr>
+        <w:t xml:space="preserve"> </w:t>
+      </w:r>
+      <w:proofErr w:type="spellStart"/>
+      <w:r>
+        <w:rPr>
+          <w:rFonts w:ascii="Times New Roman" w:eastAsia="Times New Roman" w:hAnsi="Times New Roman" w:cs="Times New Roman"/>
+          <w:color w:val="000000"/>
+          <w:sz w:val="24"/>
+          <w:szCs w:val="24"/>
+          <w:lang w:val="es-419"/>
+        </w:rPr>
+        <w:t>add</w:t>
+      </w:r>
+      <w:proofErr w:type="spellEnd"/>
+      <w:r>
+        <w:rPr>
+          <w:rFonts w:ascii="Times New Roman" w:eastAsia="Times New Roman" w:hAnsi="Times New Roman" w:cs="Times New Roman"/>
+          <w:color w:val="000000"/>
+          <w:sz w:val="24"/>
+          <w:szCs w:val="24"/>
+          <w:lang w:val="es-419"/>
+        </w:rPr>
+        <w:t xml:space="preserve"> (añadir) es como poner tus archivos modificados en un "área de preparación" o una "caja de envío". Le estás diciendo a Git: "Quiero que estos cambios específicos se incluyan en mi próximo guardado (</w:t>
+      </w:r>
+      <w:proofErr w:type="spellStart"/>
+      <w:r>
+        <w:rPr>
+          <w:rFonts w:ascii="Times New Roman" w:eastAsia="Times New Roman" w:hAnsi="Times New Roman" w:cs="Times New Roman"/>
+          <w:color w:val="000000"/>
+          <w:sz w:val="24"/>
+          <w:szCs w:val="24"/>
+          <w:lang w:val="es-419"/>
+        </w:rPr>
+        <w:t>commit</w:t>
+      </w:r>
+      <w:proofErr w:type="spellEnd"/>
+      <w:r>
+        <w:rPr>
+          <w:rFonts w:ascii="Times New Roman" w:eastAsia="Times New Roman" w:hAnsi="Times New Roman" w:cs="Times New Roman"/>
+          <w:color w:val="000000"/>
+          <w:sz w:val="24"/>
+          <w:szCs w:val="24"/>
+          <w:lang w:val="es-419"/>
+        </w:rPr>
+        <w:t xml:space="preserve">)". El comando </w:t>
+      </w:r>
+      <w:proofErr w:type="spellStart"/>
+      <w:r>
+        <w:rPr>
+          <w:rFonts w:ascii="Times New Roman" w:eastAsia="Times New Roman" w:hAnsi="Times New Roman" w:cs="Times New Roman"/>
+          <w:color w:val="000000"/>
+          <w:sz w:val="24"/>
+          <w:szCs w:val="24"/>
+          <w:lang w:val="es-419"/>
+        </w:rPr>
+        <w:t>git</w:t>
+      </w:r>
+      <w:proofErr w:type="spellEnd"/>
+      <w:r>
+        <w:rPr>
+          <w:rFonts w:ascii="Times New Roman" w:eastAsia="Times New Roman" w:hAnsi="Times New Roman" w:cs="Times New Roman"/>
+          <w:color w:val="000000"/>
+          <w:sz w:val="24"/>
+          <w:szCs w:val="24"/>
+          <w:lang w:val="es-419"/>
+        </w:rPr>
+        <w:t xml:space="preserve"> </w:t>
+      </w:r>
+      <w:proofErr w:type="spellStart"/>
+      <w:r>
+        <w:rPr>
+          <w:rFonts w:ascii="Times New Roman" w:eastAsia="Times New Roman" w:hAnsi="Times New Roman" w:cs="Times New Roman"/>
+          <w:color w:val="000000"/>
+          <w:sz w:val="24"/>
+          <w:szCs w:val="24"/>
+          <w:lang w:val="es-419"/>
+        </w:rPr>
+        <w:t>add</w:t>
+      </w:r>
+      <w:proofErr w:type="spellEnd"/>
+      <w:r>
+        <w:rPr>
+          <w:rFonts w:ascii="Times New Roman" w:eastAsia="Times New Roman" w:hAnsi="Times New Roman" w:cs="Times New Roman"/>
+          <w:color w:val="000000"/>
+          <w:sz w:val="24"/>
+          <w:szCs w:val="24"/>
+          <w:lang w:val="es-419"/>
+        </w:rPr>
+        <w:t xml:space="preserve"> . (con un punto) es un atajo para añadir todos los archivos que hayas modificado.</w:t>
+      </w:r>
+    </w:p>
+    <w:p>
+      <w:pPr>
+        <w:numPr>
+          <w:ilvl w:val="0"/>
+          <w:numId w:val="7"/>
+        </w:numPr>
+        <w:spacing w:after="0" w:line="240" w:lineRule="auto"/>
+        <w:textAlignment w:val="baseline"/>
+        <w:rPr>
+          <w:rFonts w:ascii="Times New Roman" w:eastAsia="Times New Roman" w:hAnsi="Times New Roman" w:cs="Times New Roman"/>
+          <w:color w:val="000000"/>
+          <w:sz w:val="24"/>
+          <w:szCs w:val="24"/>
+        </w:rPr>
+      </w:pPr>
+      <w:r>
+        <w:rPr>
+          <w:rFonts w:ascii="Times New Roman" w:eastAsia="Times New Roman" w:hAnsi="Times New Roman" w:cs="Times New Roman"/>
+          <w:b/>
+          <w:bCs/>
+          <w:color w:val="000000"/>
+          <w:sz w:val="24"/>
+          <w:szCs w:val="24"/>
+        </w:rPr>
+        <w:t>Pasos:</w:t>
+      </w:r>
+    </w:p>
+    <w:p>
+      <w:pPr>
+        <w:numPr>
+          <w:ilvl w:val="1"/>
+          <w:numId w:val="7"/>
+        </w:numPr>
+        <w:spacing w:after="0" w:line="240" w:lineRule="auto"/>
+        <w:textAlignment w:val="baseline"/>
+        <w:rPr>
+          <w:rFonts w:ascii="Times New Roman" w:eastAsia="Times New Roman" w:hAnsi="Times New Roman" w:cs="Times New Roman"/>
+          <w:color w:val="000000"/>
+          <w:sz w:val="24"/>
+          <w:szCs w:val="24"/>
+          <w:lang w:val="es-419"/>
+        </w:rPr>
+      </w:pPr>
+      <w:r>
+        <w:rPr>
+          <w:rFonts w:ascii="Times New Roman" w:eastAsia="Times New Roman" w:hAnsi="Times New Roman" w:cs="Times New Roman"/>
+          <w:color w:val="000000"/>
+          <w:sz w:val="24"/>
+          <w:szCs w:val="24"/>
+          <w:lang w:val="es-419"/>
+        </w:rPr>
+        <w:t xml:space="preserve">Regresa a la terminal de Git </w:t>
+      </w:r>
+      <w:proofErr w:type="spellStart"/>
+      <w:r>
+        <w:rPr>
+          <w:rFonts w:ascii="Times New Roman" w:eastAsia="Times New Roman" w:hAnsi="Times New Roman" w:cs="Times New Roman"/>
+          <w:color w:val="000000"/>
+          <w:sz w:val="24"/>
+          <w:szCs w:val="24"/>
+          <w:lang w:val="es-419"/>
+        </w:rPr>
+        <w:t>Bash</w:t>
+      </w:r>
+      <w:proofErr w:type="spellEnd"/>
+      <w:r>
+        <w:rPr>
+          <w:rFonts w:ascii="Times New Roman" w:eastAsia="Times New Roman" w:hAnsi="Times New Roman" w:cs="Times New Roman"/>
+          <w:color w:val="000000"/>
+          <w:sz w:val="24"/>
+          <w:szCs w:val="24"/>
+          <w:lang w:val="es-419"/>
+        </w:rPr>
+        <w:t xml:space="preserve"> (que sigue abierta dentro de la carpeta del proyecto).</w:t>
+      </w:r>
+    </w:p>
+    <w:p>
+      <w:pPr>
+        <w:numPr>
+          <w:ilvl w:val="1"/>
+          <w:numId w:val="7"/>
+        </w:numPr>
+        <w:spacing w:after="240" w:line="240" w:lineRule="auto"/>
+        <w:textAlignment w:val="baseline"/>
+        <w:rPr>
+          <w:rFonts w:ascii="Times New Roman" w:eastAsia="Times New Roman" w:hAnsi="Times New Roman" w:cs="Times New Roman"/>
+          <w:color w:val="000000"/>
+          <w:sz w:val="24"/>
+          <w:szCs w:val="24"/>
+          <w:lang w:val="es-419"/>
+        </w:rPr>
+      </w:pPr>
+      <w:r>
+        <w:rPr>
+          <w:rFonts w:ascii="Times New Roman" w:eastAsia="Times New Roman" w:hAnsi="Times New Roman" w:cs="Times New Roman"/>
+          <w:color w:val="000000"/>
+          <w:sz w:val="24"/>
+          <w:szCs w:val="24"/>
+          <w:lang w:val="es-419"/>
+        </w:rPr>
+        <w:t xml:space="preserve">Escribe </w:t>
+      </w:r>
+      <w:proofErr w:type="spellStart"/>
+      <w:r>
+        <w:rPr>
+          <w:rFonts w:ascii="Times New Roman" w:eastAsia="Times New Roman" w:hAnsi="Times New Roman" w:cs="Times New Roman"/>
+          <w:color w:val="000000"/>
+          <w:sz w:val="24"/>
+          <w:szCs w:val="24"/>
+          <w:lang w:val="es-419"/>
+        </w:rPr>
+        <w:t>git</w:t>
+      </w:r>
+      <w:proofErr w:type="spellEnd"/>
+      <w:r>
+        <w:rPr>
+          <w:rFonts w:ascii="Times New Roman" w:eastAsia="Times New Roman" w:hAnsi="Times New Roman" w:cs="Times New Roman"/>
+          <w:color w:val="000000"/>
+          <w:sz w:val="24"/>
+          <w:szCs w:val="24"/>
+          <w:lang w:val="es-419"/>
+        </w:rPr>
+        <w:t xml:space="preserve"> </w:t>
+      </w:r>
+      <w:proofErr w:type="spellStart"/>
+      <w:r>
+        <w:rPr>
+          <w:rFonts w:ascii="Times New Roman" w:eastAsia="Times New Roman" w:hAnsi="Times New Roman" w:cs="Times New Roman"/>
+          <w:color w:val="000000"/>
+          <w:sz w:val="24"/>
+          <w:szCs w:val="24"/>
+          <w:lang w:val="es-419"/>
+        </w:rPr>
+        <w:t>add</w:t>
+      </w:r>
+      <w:proofErr w:type="spellEnd"/>
+      <w:r>
+        <w:rPr>
+          <w:rFonts w:ascii="Times New Roman" w:eastAsia="Times New Roman" w:hAnsi="Times New Roman" w:cs="Times New Roman"/>
+          <w:color w:val="000000"/>
+          <w:sz w:val="24"/>
+          <w:szCs w:val="24"/>
+          <w:lang w:val="es-419"/>
+        </w:rPr>
+        <w:t xml:space="preserve"> . y presiona </w:t>
+      </w:r>
+      <w:proofErr w:type="spellStart"/>
+      <w:r>
+        <w:rPr>
+          <w:rFonts w:ascii="Times New Roman" w:eastAsia="Times New Roman" w:hAnsi="Times New Roman" w:cs="Times New Roman"/>
+          <w:color w:val="000000"/>
+          <w:sz w:val="24"/>
+          <w:szCs w:val="24"/>
+          <w:lang w:val="es-419"/>
+        </w:rPr>
+        <w:t>Enter</w:t>
+      </w:r>
+      <w:proofErr w:type="spellEnd"/>
+      <w:r>
+        <w:rPr>
+          <w:rFonts w:ascii="Times New Roman" w:eastAsia="Times New Roman" w:hAnsi="Times New Roman" w:cs="Times New Roman"/>
+          <w:color w:val="000000"/>
+          <w:sz w:val="24"/>
+          <w:szCs w:val="24"/>
+          <w:lang w:val="es-419"/>
+        </w:rPr>
+        <w:t>.</w:t>
+      </w:r>
+    </w:p>
+    <w:p>
+      <w:pPr>
+        <w:spacing w:before="240" w:after="240" w:line="240" w:lineRule="auto"/>
+        <w:rPr>
+          <w:rFonts w:ascii="Times New Roman" w:eastAsia="Times New Roman" w:hAnsi="Times New Roman" w:cs="Times New Roman"/>
+          <w:sz w:val="24"/>
+          <w:szCs w:val="24"/>
+          <w:lang w:val="es-419"/>
+        </w:rPr>
+      </w:pPr>
+      <w:r>
+        <w:rPr>
+          <w:rFonts w:ascii="Times New Roman" w:eastAsia="Times New Roman" w:hAnsi="Times New Roman" w:cs="Times New Roman"/>
+          <w:b/>
+          <w:bCs/>
+          <w:color w:val="000000"/>
+          <w:sz w:val="24"/>
+          <w:szCs w:val="24"/>
+          <w:lang w:val="es-419"/>
+        </w:rPr>
+        <w:t>Paso 3.2: Confirmar Cambios Localmente (</w:t>
+      </w:r>
+      <w:proofErr w:type="spellStart"/>
+      <w:r>
+        <w:rPr>
+          <w:rFonts w:ascii="Times New Roman" w:eastAsia="Times New Roman" w:hAnsi="Times New Roman" w:cs="Times New Roman"/>
+          <w:b/>
+          <w:bCs/>
+          <w:color w:val="000000"/>
+          <w:sz w:val="24"/>
+          <w:szCs w:val="24"/>
+          <w:lang w:val="es-419"/>
+        </w:rPr>
+        <w:t>git</w:t>
+      </w:r>
+      <w:proofErr w:type="spellEnd"/>
+      <w:r>
+        <w:rPr>
+          <w:rFonts w:ascii="Times New Roman" w:eastAsia="Times New Roman" w:hAnsi="Times New Roman" w:cs="Times New Roman"/>
+          <w:b/>
+          <w:bCs/>
+          <w:color w:val="000000"/>
+          <w:sz w:val="24"/>
+          <w:szCs w:val="24"/>
+          <w:lang w:val="es-419"/>
+        </w:rPr>
+        <w:t xml:space="preserve"> </w:t>
+      </w:r>
+      <w:proofErr w:type="spellStart"/>
+      <w:r>
+        <w:rPr>
+          <w:rFonts w:ascii="Times New Roman" w:eastAsia="Times New Roman" w:hAnsi="Times New Roman" w:cs="Times New Roman"/>
+          <w:b/>
+          <w:bCs/>
+          <w:color w:val="000000"/>
+          <w:sz w:val="24"/>
+          <w:szCs w:val="24"/>
+          <w:lang w:val="es-419"/>
+        </w:rPr>
+        <w:t>commit</w:t>
+      </w:r>
+      <w:proofErr w:type="spellEnd"/>
+      <w:r>
+        <w:rPr>
+          <w:rFonts w:ascii="Times New Roman" w:eastAsia="Times New Roman" w:hAnsi="Times New Roman" w:cs="Times New Roman"/>
+          <w:b/>
+          <w:bCs/>
+          <w:color w:val="000000"/>
+          <w:sz w:val="24"/>
+          <w:szCs w:val="24"/>
+          <w:lang w:val="es-419"/>
+        </w:rPr>
+        <w:t>)</w:t>
+      </w:r>
+    </w:p>
+    <w:p>
+      <w:pPr>
+        <w:numPr>
+          <w:ilvl w:val="0"/>
+          <w:numId w:val="8"/>
+        </w:numPr>
+        <w:spacing w:before="240" w:after="0" w:line="240" w:lineRule="auto"/>
+        <w:textAlignment w:val="baseline"/>
+        <w:rPr>
+          <w:rFonts w:ascii="Times New Roman" w:eastAsia="Times New Roman" w:hAnsi="Times New Roman" w:cs="Times New Roman"/>
+          <w:color w:val="000000"/>
+          <w:sz w:val="24"/>
+          <w:szCs w:val="24"/>
+          <w:lang w:val="es-419"/>
+        </w:rPr>
+      </w:pPr>
+      <w:r>
+        <w:rPr>
+          <w:rFonts w:ascii="Times New Roman" w:eastAsia="Times New Roman" w:hAnsi="Times New Roman" w:cs="Times New Roman"/>
+          <w:b/>
+          <w:bCs/>
+          <w:color w:val="000000"/>
+          <w:sz w:val="24"/>
+          <w:szCs w:val="24"/>
+          <w:lang w:val="es-419"/>
+        </w:rPr>
+        <w:t>En qué consiste:</w:t>
+      </w:r>
+      <w:r>
+        <w:rPr>
+          <w:rFonts w:ascii="Times New Roman" w:eastAsia="Times New Roman" w:hAnsi="Times New Roman" w:cs="Times New Roman"/>
+          <w:color w:val="000000"/>
+          <w:sz w:val="24"/>
+          <w:szCs w:val="24"/>
+          <w:lang w:val="es-419"/>
+        </w:rPr>
+        <w:t xml:space="preserve"> </w:t>
+      </w:r>
+      <w:proofErr w:type="spellStart"/>
+      <w:r>
+        <w:rPr>
+          <w:rFonts w:ascii="Times New Roman" w:eastAsia="Times New Roman" w:hAnsi="Times New Roman" w:cs="Times New Roman"/>
+          <w:color w:val="000000"/>
+          <w:sz w:val="24"/>
+          <w:szCs w:val="24"/>
+          <w:lang w:val="es-419"/>
+        </w:rPr>
+        <w:t>git</w:t>
+      </w:r>
+      <w:proofErr w:type="spellEnd"/>
+      <w:r>
+        <w:rPr>
+          <w:rFonts w:ascii="Times New Roman" w:eastAsia="Times New Roman" w:hAnsi="Times New Roman" w:cs="Times New Roman"/>
+          <w:color w:val="000000"/>
+          <w:sz w:val="24"/>
+          <w:szCs w:val="24"/>
+          <w:lang w:val="es-419"/>
+        </w:rPr>
+        <w:t xml:space="preserve"> </w:t>
+      </w:r>
+      <w:proofErr w:type="spellStart"/>
+      <w:r>
+        <w:rPr>
+          <w:rFonts w:ascii="Times New Roman" w:eastAsia="Times New Roman" w:hAnsi="Times New Roman" w:cs="Times New Roman"/>
+          <w:color w:val="000000"/>
+          <w:sz w:val="24"/>
+          <w:szCs w:val="24"/>
+          <w:lang w:val="es-419"/>
+        </w:rPr>
+        <w:t>commit</w:t>
+      </w:r>
+      <w:proofErr w:type="spellEnd"/>
+      <w:r>
+        <w:rPr>
+          <w:rFonts w:ascii="Times New Roman" w:eastAsia="Times New Roman" w:hAnsi="Times New Roman" w:cs="Times New Roman"/>
+          <w:color w:val="000000"/>
+          <w:sz w:val="24"/>
+          <w:szCs w:val="24"/>
+          <w:lang w:val="es-419"/>
+        </w:rPr>
+        <w:t xml:space="preserve"> (confirmar) es el acto de "tomar la foto" o </w:t>
+      </w:r>
+      <w:r>
+        <w:rPr>
+          <w:rFonts w:ascii="Times New Roman" w:eastAsia="Times New Roman" w:hAnsi="Times New Roman" w:cs="Times New Roman"/>
+          <w:b/>
+          <w:bCs/>
+          <w:color w:val="000000"/>
+          <w:sz w:val="24"/>
+          <w:szCs w:val="24"/>
+          <w:lang w:val="es-419"/>
+        </w:rPr>
+        <w:t>guardar permanentemente</w:t>
+      </w:r>
+      <w:r>
+        <w:rPr>
+          <w:rFonts w:ascii="Times New Roman" w:eastAsia="Times New Roman" w:hAnsi="Times New Roman" w:cs="Times New Roman"/>
+          <w:color w:val="000000"/>
+          <w:sz w:val="24"/>
+          <w:szCs w:val="24"/>
+          <w:lang w:val="es-419"/>
+        </w:rPr>
+        <w:t xml:space="preserve"> los cambios que preparaste (con </w:t>
+      </w:r>
+      <w:proofErr w:type="spellStart"/>
+      <w:r>
+        <w:rPr>
+          <w:rFonts w:ascii="Times New Roman" w:eastAsia="Times New Roman" w:hAnsi="Times New Roman" w:cs="Times New Roman"/>
+          <w:color w:val="000000"/>
+          <w:sz w:val="24"/>
+          <w:szCs w:val="24"/>
+          <w:lang w:val="es-419"/>
+        </w:rPr>
+        <w:t>git</w:t>
+      </w:r>
+      <w:proofErr w:type="spellEnd"/>
+      <w:r>
+        <w:rPr>
+          <w:rFonts w:ascii="Times New Roman" w:eastAsia="Times New Roman" w:hAnsi="Times New Roman" w:cs="Times New Roman"/>
+          <w:color w:val="000000"/>
+          <w:sz w:val="24"/>
+          <w:szCs w:val="24"/>
+          <w:lang w:val="es-419"/>
+        </w:rPr>
+        <w:t xml:space="preserve"> </w:t>
+      </w:r>
+      <w:proofErr w:type="spellStart"/>
+      <w:r>
+        <w:rPr>
+          <w:rFonts w:ascii="Times New Roman" w:eastAsia="Times New Roman" w:hAnsi="Times New Roman" w:cs="Times New Roman"/>
+          <w:color w:val="000000"/>
+          <w:sz w:val="24"/>
+          <w:szCs w:val="24"/>
+          <w:lang w:val="es-419"/>
+        </w:rPr>
+        <w:t>add</w:t>
+      </w:r>
+      <w:proofErr w:type="spellEnd"/>
+      <w:r>
+        <w:rPr>
+          <w:rFonts w:ascii="Times New Roman" w:eastAsia="Times New Roman" w:hAnsi="Times New Roman" w:cs="Times New Roman"/>
+          <w:color w:val="000000"/>
+          <w:sz w:val="24"/>
+          <w:szCs w:val="24"/>
+          <w:lang w:val="es-419"/>
+        </w:rPr>
+        <w:t xml:space="preserve">) en el historial de </w:t>
+      </w:r>
+      <w:r>
+        <w:rPr>
+          <w:rFonts w:ascii="Times New Roman" w:eastAsia="Times New Roman" w:hAnsi="Times New Roman" w:cs="Times New Roman"/>
+          <w:b/>
+          <w:bCs/>
+          <w:color w:val="000000"/>
+          <w:sz w:val="24"/>
+          <w:szCs w:val="24"/>
+          <w:lang w:val="es-419"/>
+        </w:rPr>
+        <w:t>tu computadora local</w:t>
+      </w:r>
+      <w:r>
+        <w:rPr>
+          <w:rFonts w:ascii="Times New Roman" w:eastAsia="Times New Roman" w:hAnsi="Times New Roman" w:cs="Times New Roman"/>
+          <w:color w:val="000000"/>
+          <w:sz w:val="24"/>
+          <w:szCs w:val="24"/>
+          <w:lang w:val="es-419"/>
+        </w:rPr>
+        <w:t>. Cada "</w:t>
+      </w:r>
+      <w:proofErr w:type="spellStart"/>
+      <w:r>
+        <w:rPr>
+          <w:rFonts w:ascii="Times New Roman" w:eastAsia="Times New Roman" w:hAnsi="Times New Roman" w:cs="Times New Roman"/>
+          <w:color w:val="000000"/>
+          <w:sz w:val="24"/>
+          <w:szCs w:val="24"/>
+          <w:lang w:val="es-419"/>
+        </w:rPr>
+        <w:t>commit</w:t>
+      </w:r>
+      <w:proofErr w:type="spellEnd"/>
+      <w:r>
+        <w:rPr>
+          <w:rFonts w:ascii="Times New Roman" w:eastAsia="Times New Roman" w:hAnsi="Times New Roman" w:cs="Times New Roman"/>
+          <w:color w:val="000000"/>
+          <w:sz w:val="24"/>
+          <w:szCs w:val="24"/>
+          <w:lang w:val="es-419"/>
+        </w:rPr>
+        <w:t>" requiere un mensaje (-m) donde explicas qué hiciste.</w:t>
+      </w:r>
+    </w:p>
+    <w:p>
+      <w:pPr>
+        <w:numPr>
+          <w:ilvl w:val="0"/>
+          <w:numId w:val="8"/>
+        </w:numPr>
+        <w:spacing w:after="0" w:line="240" w:lineRule="auto"/>
+        <w:textAlignment w:val="baseline"/>
+        <w:rPr>
+          <w:rFonts w:ascii="Times New Roman" w:eastAsia="Times New Roman" w:hAnsi="Times New Roman" w:cs="Times New Roman"/>
+          <w:color w:val="000000"/>
+          <w:sz w:val="24"/>
+          <w:szCs w:val="24"/>
+        </w:rPr>
+      </w:pPr>
+      <w:r>
+        <w:rPr>
+          <w:rFonts w:ascii="Times New Roman" w:eastAsia="Times New Roman" w:hAnsi="Times New Roman" w:cs="Times New Roman"/>
+          <w:b/>
+          <w:bCs/>
+          <w:color w:val="000000"/>
+          <w:sz w:val="24"/>
+          <w:szCs w:val="24"/>
+        </w:rPr>
+        <w:t>Pasos:</w:t>
+      </w:r>
+    </w:p>
+    <w:p>
+      <w:pPr>
+        <w:numPr>
+          <w:ilvl w:val="1"/>
+          <w:numId w:val="8"/>
+        </w:numPr>
+        <w:spacing w:after="0" w:line="240" w:lineRule="auto"/>
+        <w:textAlignment w:val="baseline"/>
+        <w:rPr>
+          <w:rFonts w:ascii="Times New Roman" w:eastAsia="Times New Roman" w:hAnsi="Times New Roman" w:cs="Times New Roman"/>
+          <w:color w:val="000000"/>
+          <w:sz w:val="24"/>
+          <w:szCs w:val="24"/>
+          <w:lang w:val="es-419"/>
+        </w:rPr>
+      </w:pPr>
+      <w:r>
+        <w:rPr>
+          <w:rFonts w:ascii="Times New Roman" w:eastAsia="Times New Roman" w:hAnsi="Times New Roman" w:cs="Times New Roman"/>
+          <w:color w:val="000000"/>
+          <w:sz w:val="24"/>
+          <w:szCs w:val="24"/>
+          <w:lang w:val="es-419"/>
+        </w:rPr>
+        <w:t xml:space="preserve">En la misma terminal, escribe </w:t>
+      </w:r>
+      <w:proofErr w:type="spellStart"/>
+      <w:r>
+        <w:rPr>
+          <w:rFonts w:ascii="Times New Roman" w:eastAsia="Times New Roman" w:hAnsi="Times New Roman" w:cs="Times New Roman"/>
+          <w:color w:val="000000"/>
+          <w:sz w:val="24"/>
+          <w:szCs w:val="24"/>
+          <w:lang w:val="es-419"/>
+        </w:rPr>
+        <w:t>git</w:t>
+      </w:r>
+      <w:proofErr w:type="spellEnd"/>
+      <w:r>
+        <w:rPr>
+          <w:rFonts w:ascii="Times New Roman" w:eastAsia="Times New Roman" w:hAnsi="Times New Roman" w:cs="Times New Roman"/>
+          <w:color w:val="000000"/>
+          <w:sz w:val="24"/>
+          <w:szCs w:val="24"/>
+          <w:lang w:val="es-419"/>
+        </w:rPr>
+        <w:t xml:space="preserve"> </w:t>
+      </w:r>
+      <w:proofErr w:type="spellStart"/>
+      <w:r>
+        <w:rPr>
+          <w:rFonts w:ascii="Times New Roman" w:eastAsia="Times New Roman" w:hAnsi="Times New Roman" w:cs="Times New Roman"/>
+          <w:color w:val="000000"/>
+          <w:sz w:val="24"/>
+          <w:szCs w:val="24"/>
+          <w:lang w:val="es-419"/>
+        </w:rPr>
+        <w:t>commit</w:t>
+      </w:r>
+      <w:proofErr w:type="spellEnd"/>
+      <w:r>
+        <w:rPr>
+          <w:rFonts w:ascii="Times New Roman" w:eastAsia="Times New Roman" w:hAnsi="Times New Roman" w:cs="Times New Roman"/>
+          <w:color w:val="000000"/>
+          <w:sz w:val="24"/>
+          <w:szCs w:val="24"/>
+          <w:lang w:val="es-419"/>
+        </w:rPr>
+        <w:t xml:space="preserve"> -m "Tu mensaje descriptivo aquí".</w:t>
+      </w:r>
+    </w:p>
+    <w:p>
+      <w:pPr>
+        <w:numPr>
+          <w:ilvl w:val="1"/>
+          <w:numId w:val="8"/>
+        </w:numPr>
+        <w:spacing w:after="0" w:line="240" w:lineRule="auto"/>
+        <w:textAlignment w:val="baseline"/>
+        <w:rPr>
+          <w:rFonts w:ascii="Times New Roman" w:eastAsia="Times New Roman" w:hAnsi="Times New Roman" w:cs="Times New Roman"/>
+          <w:color w:val="000000"/>
+          <w:sz w:val="24"/>
+          <w:szCs w:val="24"/>
+          <w:lang w:val="es-419"/>
+        </w:rPr>
+      </w:pPr>
+      <w:r>
+        <w:rPr>
+          <w:rFonts w:ascii="Times New Roman" w:eastAsia="Times New Roman" w:hAnsi="Times New Roman" w:cs="Times New Roman"/>
+          <w:color w:val="000000"/>
+          <w:sz w:val="24"/>
+          <w:szCs w:val="24"/>
+          <w:lang w:val="es-419"/>
+        </w:rPr>
+        <w:t xml:space="preserve">Ejemplo: </w:t>
+      </w:r>
+      <w:proofErr w:type="spellStart"/>
+      <w:r>
+        <w:rPr>
+          <w:rFonts w:ascii="Times New Roman" w:eastAsia="Times New Roman" w:hAnsi="Times New Roman" w:cs="Times New Roman"/>
+          <w:color w:val="000000"/>
+          <w:sz w:val="24"/>
+          <w:szCs w:val="24"/>
+          <w:lang w:val="es-419"/>
+        </w:rPr>
+        <w:t>git</w:t>
+      </w:r>
+      <w:proofErr w:type="spellEnd"/>
+      <w:r>
+        <w:rPr>
+          <w:rFonts w:ascii="Times New Roman" w:eastAsia="Times New Roman" w:hAnsi="Times New Roman" w:cs="Times New Roman"/>
+          <w:color w:val="000000"/>
+          <w:sz w:val="24"/>
+          <w:szCs w:val="24"/>
+          <w:lang w:val="es-419"/>
+        </w:rPr>
+        <w:t xml:space="preserve"> </w:t>
+      </w:r>
+      <w:proofErr w:type="spellStart"/>
+      <w:r>
+        <w:rPr>
+          <w:rFonts w:ascii="Times New Roman" w:eastAsia="Times New Roman" w:hAnsi="Times New Roman" w:cs="Times New Roman"/>
+          <w:color w:val="000000"/>
+          <w:sz w:val="24"/>
+          <w:szCs w:val="24"/>
+          <w:lang w:val="es-419"/>
+        </w:rPr>
+        <w:t>commit</w:t>
+      </w:r>
+      <w:proofErr w:type="spellEnd"/>
+      <w:r>
+        <w:rPr>
+          <w:rFonts w:ascii="Times New Roman" w:eastAsia="Times New Roman" w:hAnsi="Times New Roman" w:cs="Times New Roman"/>
+          <w:color w:val="000000"/>
+          <w:sz w:val="24"/>
+          <w:szCs w:val="24"/>
+          <w:lang w:val="es-419"/>
+        </w:rPr>
+        <w:t xml:space="preserve"> -m "Corregí errores de ortografía en la introducción"</w:t>
+      </w:r>
+    </w:p>
+    <w:p>
+      <w:pPr>
+        <w:numPr>
+          <w:ilvl w:val="1"/>
+          <w:numId w:val="8"/>
+        </w:numPr>
+        <w:spacing w:after="240" w:line="240" w:lineRule="auto"/>
+        <w:textAlignment w:val="baseline"/>
+        <w:rPr>
+          <w:rFonts w:ascii="Times New Roman" w:eastAsia="Times New Roman" w:hAnsi="Times New Roman" w:cs="Times New Roman"/>
+          <w:color w:val="000000"/>
+          <w:sz w:val="24"/>
+          <w:szCs w:val="24"/>
+          <w:lang w:val="es-419"/>
+        </w:rPr>
+      </w:pPr>
+      <w:r>
+        <w:rPr>
+          <w:rFonts w:ascii="Times New Roman" w:eastAsia="Times New Roman" w:hAnsi="Times New Roman" w:cs="Times New Roman"/>
+          <w:color w:val="000000"/>
+          <w:sz w:val="24"/>
+          <w:szCs w:val="24"/>
+          <w:lang w:val="es-419"/>
+        </w:rPr>
+        <w:t xml:space="preserve">Presiona </w:t>
+      </w:r>
+      <w:proofErr w:type="spellStart"/>
+      <w:r>
+        <w:rPr>
+          <w:rFonts w:ascii="Times New Roman" w:eastAsia="Times New Roman" w:hAnsi="Times New Roman" w:cs="Times New Roman"/>
+          <w:color w:val="000000"/>
+          <w:sz w:val="24"/>
+          <w:szCs w:val="24"/>
+          <w:lang w:val="es-419"/>
+        </w:rPr>
+        <w:t>Enter</w:t>
+      </w:r>
+      <w:proofErr w:type="spellEnd"/>
+      <w:r>
+        <w:rPr>
+          <w:rFonts w:ascii="Times New Roman" w:eastAsia="Times New Roman" w:hAnsi="Times New Roman" w:cs="Times New Roman"/>
+          <w:color w:val="000000"/>
+          <w:sz w:val="24"/>
+          <w:szCs w:val="24"/>
+          <w:lang w:val="es-419"/>
+        </w:rPr>
+        <w:t>. Tus cambios ya están guardados en el historial de tu PC.</w:t>
+      </w:r>
+    </w:p>
+    <w:p>
+      <w:pPr>
+        <w:spacing w:before="240" w:after="240" w:line="240" w:lineRule="auto"/>
+        <w:rPr>
+          <w:rFonts w:ascii="Times New Roman" w:eastAsia="Times New Roman" w:hAnsi="Times New Roman" w:cs="Times New Roman"/>
+          <w:sz w:val="24"/>
+          <w:szCs w:val="24"/>
+          <w:lang w:val="es-419"/>
+        </w:rPr>
+      </w:pPr>
+      <w:r>
+        <w:rPr>
+          <w:rFonts w:ascii="Times New Roman" w:eastAsia="Times New Roman" w:hAnsi="Times New Roman" w:cs="Times New Roman"/>
+          <w:b/>
+          <w:bCs/>
+          <w:color w:val="000000"/>
+          <w:sz w:val="24"/>
+          <w:szCs w:val="24"/>
+          <w:lang w:val="es-419"/>
+        </w:rPr>
+        <w:t>Paso 3.3: Subir Cambios a GitHub (</w:t>
+      </w:r>
+      <w:proofErr w:type="spellStart"/>
+      <w:r>
+        <w:rPr>
+          <w:rFonts w:ascii="Times New Roman" w:eastAsia="Times New Roman" w:hAnsi="Times New Roman" w:cs="Times New Roman"/>
+          <w:b/>
+          <w:bCs/>
+          <w:color w:val="000000"/>
+          <w:sz w:val="24"/>
+          <w:szCs w:val="24"/>
+          <w:lang w:val="es-419"/>
+        </w:rPr>
+        <w:t>git</w:t>
+      </w:r>
+      <w:proofErr w:type="spellEnd"/>
+      <w:r>
+        <w:rPr>
+          <w:rFonts w:ascii="Times New Roman" w:eastAsia="Times New Roman" w:hAnsi="Times New Roman" w:cs="Times New Roman"/>
+          <w:b/>
+          <w:bCs/>
+          <w:color w:val="000000"/>
+          <w:sz w:val="24"/>
+          <w:szCs w:val="24"/>
+          <w:lang w:val="es-419"/>
+        </w:rPr>
+        <w:t xml:space="preserve"> </w:t>
+      </w:r>
+      <w:proofErr w:type="spellStart"/>
+      <w:r>
+        <w:rPr>
+          <w:rFonts w:ascii="Times New Roman" w:eastAsia="Times New Roman" w:hAnsi="Times New Roman" w:cs="Times New Roman"/>
+          <w:b/>
+          <w:bCs/>
+          <w:color w:val="000000"/>
+          <w:sz w:val="24"/>
+          <w:szCs w:val="24"/>
+          <w:lang w:val="es-419"/>
+        </w:rPr>
+        <w:t>push</w:t>
+      </w:r>
+      <w:proofErr w:type="spellEnd"/>
+      <w:r>
+        <w:rPr>
+          <w:rFonts w:ascii="Times New Roman" w:eastAsia="Times New Roman" w:hAnsi="Times New Roman" w:cs="Times New Roman"/>
+          <w:b/>
+          <w:bCs/>
+          <w:color w:val="000000"/>
+          <w:sz w:val="24"/>
+          <w:szCs w:val="24"/>
+          <w:lang w:val="es-419"/>
+        </w:rPr>
+        <w:t>)</w:t>
+      </w:r>
+    </w:p>
+    <w:p>
+      <w:pPr>
+        <w:numPr>
+          <w:ilvl w:val="0"/>
+          <w:numId w:val="9"/>
+        </w:numPr>
+        <w:spacing w:before="240" w:after="0" w:line="240" w:lineRule="auto"/>
+        <w:textAlignment w:val="baseline"/>
+        <w:rPr>
+          <w:rFonts w:ascii="Times New Roman" w:eastAsia="Times New Roman" w:hAnsi="Times New Roman" w:cs="Times New Roman"/>
+          <w:color w:val="000000"/>
+          <w:sz w:val="24"/>
+          <w:szCs w:val="24"/>
+          <w:lang w:val="es-419"/>
+        </w:rPr>
+      </w:pPr>
+      <w:r>
+        <w:rPr>
+          <w:rFonts w:ascii="Times New Roman" w:eastAsia="Times New Roman" w:hAnsi="Times New Roman" w:cs="Times New Roman"/>
+          <w:b/>
+          <w:bCs/>
+          <w:color w:val="000000"/>
+          <w:sz w:val="24"/>
+          <w:szCs w:val="24"/>
+          <w:lang w:val="es-419"/>
+        </w:rPr>
+        <w:t>En qué consiste:</w:t>
+      </w:r>
+      <w:r>
+        <w:rPr>
+          <w:rFonts w:ascii="Times New Roman" w:eastAsia="Times New Roman" w:hAnsi="Times New Roman" w:cs="Times New Roman"/>
+          <w:color w:val="000000"/>
+          <w:sz w:val="24"/>
+          <w:szCs w:val="24"/>
+          <w:lang w:val="es-419"/>
+        </w:rPr>
+        <w:t xml:space="preserve"> </w:t>
+      </w:r>
+      <w:proofErr w:type="spellStart"/>
+      <w:r>
+        <w:rPr>
+          <w:rFonts w:ascii="Times New Roman" w:eastAsia="Times New Roman" w:hAnsi="Times New Roman" w:cs="Times New Roman"/>
+          <w:color w:val="000000"/>
+          <w:sz w:val="24"/>
+          <w:szCs w:val="24"/>
+          <w:lang w:val="es-419"/>
+        </w:rPr>
+        <w:t>git</w:t>
+      </w:r>
+      <w:proofErr w:type="spellEnd"/>
+      <w:r>
+        <w:rPr>
+          <w:rFonts w:ascii="Times New Roman" w:eastAsia="Times New Roman" w:hAnsi="Times New Roman" w:cs="Times New Roman"/>
+          <w:color w:val="000000"/>
+          <w:sz w:val="24"/>
+          <w:szCs w:val="24"/>
+          <w:lang w:val="es-419"/>
+        </w:rPr>
+        <w:t xml:space="preserve"> </w:t>
+      </w:r>
+      <w:proofErr w:type="spellStart"/>
+      <w:r>
+        <w:rPr>
+          <w:rFonts w:ascii="Times New Roman" w:eastAsia="Times New Roman" w:hAnsi="Times New Roman" w:cs="Times New Roman"/>
+          <w:color w:val="000000"/>
+          <w:sz w:val="24"/>
+          <w:szCs w:val="24"/>
+          <w:lang w:val="es-419"/>
+        </w:rPr>
+        <w:t>push</w:t>
+      </w:r>
+      <w:proofErr w:type="spellEnd"/>
+      <w:r>
+        <w:rPr>
+          <w:rFonts w:ascii="Times New Roman" w:eastAsia="Times New Roman" w:hAnsi="Times New Roman" w:cs="Times New Roman"/>
+          <w:color w:val="000000"/>
+          <w:sz w:val="24"/>
+          <w:szCs w:val="24"/>
+          <w:lang w:val="es-419"/>
+        </w:rPr>
+        <w:t xml:space="preserve"> (empujar) es la acción de </w:t>
+      </w:r>
+      <w:r>
+        <w:rPr>
+          <w:rFonts w:ascii="Times New Roman" w:eastAsia="Times New Roman" w:hAnsi="Times New Roman" w:cs="Times New Roman"/>
+          <w:b/>
+          <w:bCs/>
+          <w:color w:val="000000"/>
+          <w:sz w:val="24"/>
+          <w:szCs w:val="24"/>
+          <w:lang w:val="es-419"/>
+        </w:rPr>
+        <w:t>enviar</w:t>
+      </w:r>
+      <w:r>
+        <w:rPr>
+          <w:rFonts w:ascii="Times New Roman" w:eastAsia="Times New Roman" w:hAnsi="Times New Roman" w:cs="Times New Roman"/>
+          <w:color w:val="000000"/>
+          <w:sz w:val="24"/>
+          <w:szCs w:val="24"/>
+          <w:lang w:val="es-419"/>
+        </w:rPr>
+        <w:t xml:space="preserve"> todos esos "</w:t>
+      </w:r>
+      <w:proofErr w:type="spellStart"/>
+      <w:r>
+        <w:rPr>
+          <w:rFonts w:ascii="Times New Roman" w:eastAsia="Times New Roman" w:hAnsi="Times New Roman" w:cs="Times New Roman"/>
+          <w:color w:val="000000"/>
+          <w:sz w:val="24"/>
+          <w:szCs w:val="24"/>
+          <w:lang w:val="es-419"/>
+        </w:rPr>
+        <w:t>commits</w:t>
+      </w:r>
+      <w:proofErr w:type="spellEnd"/>
+      <w:r>
+        <w:rPr>
+          <w:rFonts w:ascii="Times New Roman" w:eastAsia="Times New Roman" w:hAnsi="Times New Roman" w:cs="Times New Roman"/>
+          <w:color w:val="000000"/>
+          <w:sz w:val="24"/>
+          <w:szCs w:val="24"/>
+          <w:lang w:val="es-419"/>
+        </w:rPr>
+        <w:t>" (guardados locales) que has hecho, desde tu computadora hacia el repositorio remoto en GitHub. Solo después de hacer "</w:t>
+      </w:r>
+      <w:proofErr w:type="spellStart"/>
+      <w:r>
+        <w:rPr>
+          <w:rFonts w:ascii="Times New Roman" w:eastAsia="Times New Roman" w:hAnsi="Times New Roman" w:cs="Times New Roman"/>
+          <w:color w:val="000000"/>
+          <w:sz w:val="24"/>
+          <w:szCs w:val="24"/>
+          <w:lang w:val="es-419"/>
+        </w:rPr>
+        <w:t>push</w:t>
+      </w:r>
+      <w:proofErr w:type="spellEnd"/>
+      <w:r>
+        <w:rPr>
+          <w:rFonts w:ascii="Times New Roman" w:eastAsia="Times New Roman" w:hAnsi="Times New Roman" w:cs="Times New Roman"/>
+          <w:color w:val="000000"/>
+          <w:sz w:val="24"/>
+          <w:szCs w:val="24"/>
+          <w:lang w:val="es-419"/>
+        </w:rPr>
+        <w:t>", tu equipo podrá ver y descargar tus cambios.</w:t>
+      </w:r>
+    </w:p>
+    <w:p>
+      <w:pPr>
+        <w:numPr>
+          <w:ilvl w:val="0"/>
+          <w:numId w:val="9"/>
+        </w:numPr>
+        <w:spacing w:after="0" w:line="240" w:lineRule="auto"/>
+        <w:textAlignment w:val="baseline"/>
+        <w:rPr>
+          <w:rFonts w:ascii="Times New Roman" w:eastAsia="Times New Roman" w:hAnsi="Times New Roman" w:cs="Times New Roman"/>
+          <w:color w:val="000000"/>
+          <w:sz w:val="24"/>
+          <w:szCs w:val="24"/>
+        </w:rPr>
+      </w:pPr>
+      <w:r>
+        <w:rPr>
+          <w:rFonts w:ascii="Times New Roman" w:eastAsia="Times New Roman" w:hAnsi="Times New Roman" w:cs="Times New Roman"/>
+          <w:b/>
+          <w:bCs/>
+          <w:color w:val="000000"/>
+          <w:sz w:val="24"/>
+          <w:szCs w:val="24"/>
+        </w:rPr>
+        <w:t>Pasos:</w:t>
+      </w:r>
+    </w:p>
+    <w:p>
+      <w:pPr>
+        <w:numPr>
+          <w:ilvl w:val="1"/>
+          <w:numId w:val="9"/>
+        </w:numPr>
+        <w:spacing w:after="0" w:line="240" w:lineRule="auto"/>
+        <w:textAlignment w:val="baseline"/>
+        <w:rPr>
+          <w:rFonts w:ascii="Times New Roman" w:eastAsia="Times New Roman" w:hAnsi="Times New Roman" w:cs="Times New Roman"/>
+          <w:color w:val="000000"/>
+          <w:sz w:val="24"/>
+          <w:szCs w:val="24"/>
+          <w:lang w:val="es-419"/>
+        </w:rPr>
+      </w:pPr>
+      <w:r>
+        <w:rPr>
+          <w:rFonts w:ascii="Times New Roman" w:eastAsia="Times New Roman" w:hAnsi="Times New Roman" w:cs="Times New Roman"/>
+          <w:color w:val="000000"/>
+          <w:sz w:val="24"/>
+          <w:szCs w:val="24"/>
+          <w:lang w:val="es-419"/>
+        </w:rPr>
+        <w:t xml:space="preserve">En la misma terminal, escribe </w:t>
+      </w:r>
+      <w:proofErr w:type="spellStart"/>
+      <w:r>
+        <w:rPr>
+          <w:rFonts w:ascii="Times New Roman" w:eastAsia="Times New Roman" w:hAnsi="Times New Roman" w:cs="Times New Roman"/>
+          <w:color w:val="000000"/>
+          <w:sz w:val="24"/>
+          <w:szCs w:val="24"/>
+          <w:lang w:val="es-419"/>
+        </w:rPr>
+        <w:t>git</w:t>
+      </w:r>
+      <w:proofErr w:type="spellEnd"/>
+      <w:r>
+        <w:rPr>
+          <w:rFonts w:ascii="Times New Roman" w:eastAsia="Times New Roman" w:hAnsi="Times New Roman" w:cs="Times New Roman"/>
+          <w:color w:val="000000"/>
+          <w:sz w:val="24"/>
+          <w:szCs w:val="24"/>
+          <w:lang w:val="es-419"/>
+        </w:rPr>
+        <w:t xml:space="preserve"> </w:t>
+      </w:r>
+      <w:proofErr w:type="spellStart"/>
+      <w:r>
+        <w:rPr>
+          <w:rFonts w:ascii="Times New Roman" w:eastAsia="Times New Roman" w:hAnsi="Times New Roman" w:cs="Times New Roman"/>
+          <w:color w:val="000000"/>
+          <w:sz w:val="24"/>
+          <w:szCs w:val="24"/>
+          <w:lang w:val="es-419"/>
+        </w:rPr>
+        <w:t>push</w:t>
+      </w:r>
+      <w:proofErr w:type="spellEnd"/>
+      <w:r>
+        <w:rPr>
+          <w:rFonts w:ascii="Times New Roman" w:eastAsia="Times New Roman" w:hAnsi="Times New Roman" w:cs="Times New Roman"/>
+          <w:color w:val="000000"/>
+          <w:sz w:val="24"/>
+          <w:szCs w:val="24"/>
+          <w:lang w:val="es-419"/>
+        </w:rPr>
+        <w:t xml:space="preserve"> y presiona </w:t>
+      </w:r>
+      <w:proofErr w:type="spellStart"/>
+      <w:r>
+        <w:rPr>
+          <w:rFonts w:ascii="Times New Roman" w:eastAsia="Times New Roman" w:hAnsi="Times New Roman" w:cs="Times New Roman"/>
+          <w:color w:val="000000"/>
+          <w:sz w:val="24"/>
+          <w:szCs w:val="24"/>
+          <w:lang w:val="es-419"/>
+        </w:rPr>
+        <w:t>Enter</w:t>
+      </w:r>
+      <w:proofErr w:type="spellEnd"/>
+      <w:r>
+        <w:rPr>
+          <w:rFonts w:ascii="Times New Roman" w:eastAsia="Times New Roman" w:hAnsi="Times New Roman" w:cs="Times New Roman"/>
+          <w:color w:val="000000"/>
+          <w:sz w:val="24"/>
+          <w:szCs w:val="24"/>
+          <w:lang w:val="es-419"/>
+        </w:rPr>
+        <w:t>.</w:t>
+      </w:r>
+    </w:p>
+    <w:p>
+      <w:pPr>
+        <w:numPr>
+          <w:ilvl w:val="1"/>
+          <w:numId w:val="9"/>
+        </w:numPr>
+        <w:spacing w:after="240" w:line="240" w:lineRule="auto"/>
+        <w:textAlignment w:val="baseline"/>
+        <w:rPr>
+          <w:rFonts w:ascii="Times New Roman" w:eastAsia="Times New Roman" w:hAnsi="Times New Roman" w:cs="Times New Roman"/>
+          <w:color w:val="000000"/>
+          <w:sz w:val="24"/>
+          <w:szCs w:val="24"/>
+          <w:lang w:val="es-419"/>
+        </w:rPr>
+      </w:pPr>
+      <w:r>
+        <w:rPr>
+          <w:rFonts w:ascii="Times New Roman" w:eastAsia="Times New Roman" w:hAnsi="Times New Roman" w:cs="Times New Roman"/>
+          <w:b/>
+          <w:bCs/>
+          <w:color w:val="000000"/>
+          <w:sz w:val="24"/>
+          <w:szCs w:val="24"/>
+          <w:lang w:val="es-419"/>
+        </w:rPr>
+        <w:t>Resultado:</w:t>
+      </w:r>
+      <w:r>
+        <w:rPr>
+          <w:rFonts w:ascii="Times New Roman" w:eastAsia="Times New Roman" w:hAnsi="Times New Roman" w:cs="Times New Roman"/>
+          <w:color w:val="000000"/>
+          <w:sz w:val="24"/>
+          <w:szCs w:val="24"/>
+          <w:lang w:val="es-419"/>
+        </w:rPr>
+        <w:t xml:space="preserve"> Tus cambios ahora están seguros en la nube y disponibles para todos.</w:t>
+      </w:r>
+    </w:p>
+    <w:p>
+      <w:pPr>
+        <w:spacing w:before="240" w:after="40" w:line="240" w:lineRule="auto"/>
+        <w:rPr>
+          <w:rFonts w:ascii="Times New Roman" w:eastAsia="Times New Roman" w:hAnsi="Times New Roman" w:cs="Times New Roman"/>
+          <w:sz w:val="24"/>
+          <w:szCs w:val="24"/>
+        </w:rPr>
+      </w:pPr>
+      <w:proofErr w:type="spellStart"/>
+      <w:r>
+        <w:rPr>
+          <w:rFonts w:ascii="Times New Roman" w:eastAsia="Times New Roman" w:hAnsi="Times New Roman" w:cs="Times New Roman"/>
+          <w:b/>
+          <w:bCs/>
+          <w:color w:val="000000"/>
+          <w:sz w:val="28"/>
+          <w:szCs w:val="28"/>
+        </w:rPr>
+        <w:t>Diferencias</w:t>
+      </w:r>
+      <w:proofErr w:type="spellEnd"/>
+      <w:r>
+        <w:rPr>
+          <w:rFonts w:ascii="Times New Roman" w:eastAsia="Times New Roman" w:hAnsi="Times New Roman" w:cs="Times New Roman"/>
+          <w:b/>
+          <w:bCs/>
+          <w:color w:val="000000"/>
+          <w:sz w:val="28"/>
+          <w:szCs w:val="28"/>
+        </w:rPr>
+        <w:t xml:space="preserve"> entre Git y GitHub</w:t>
+      </w:r>
+    </w:p>
+    <w:p>
+      <w:pPr>
+        <w:spacing w:before="240" w:after="240" w:line="240" w:lineRule="auto"/>
+        <w:rPr>
+          <w:rFonts w:ascii="Times New Roman" w:eastAsia="Times New Roman" w:hAnsi="Times New Roman" w:cs="Times New Roman"/>
+          <w:sz w:val="24"/>
+          <w:szCs w:val="24"/>
+          <w:lang w:val="es-419"/>
+        </w:rPr>
+      </w:pPr>
+      <w:r>
+        <w:rPr>
+          <w:rFonts w:ascii="Times New Roman" w:eastAsia="Times New Roman" w:hAnsi="Times New Roman" w:cs="Times New Roman"/>
+          <w:color w:val="000000"/>
+          <w:sz w:val="24"/>
+          <w:szCs w:val="24"/>
+          <w:lang w:val="es-419"/>
+        </w:rPr>
+        <w:lastRenderedPageBreak/>
+        <w:t>Es fundamental distinguir entre estos dos conceptos, ya que, aunque están intrínsecamente relacionados, cumplen funciones diferentes.</w:t>
+      </w:r>
+    </w:p>
+    <w:p>
+      <w:pPr>
+        <w:numPr>
+          <w:ilvl w:val="0"/>
+          <w:numId w:val="10"/>
+        </w:numPr>
+        <w:spacing w:before="240" w:after="0" w:line="240" w:lineRule="auto"/>
+        <w:textAlignment w:val="baseline"/>
+        <w:rPr>
+          <w:rFonts w:ascii="Arial" w:eastAsia="Times New Roman" w:hAnsi="Arial" w:cs="Arial"/>
+          <w:color w:val="000000"/>
+          <w:sz w:val="24"/>
+          <w:szCs w:val="24"/>
+          <w:lang w:val="es-419"/>
+        </w:rPr>
+      </w:pPr>
+      <w:r>
+        <w:rPr>
+          <w:rFonts w:ascii="Times New Roman" w:eastAsia="Times New Roman" w:hAnsi="Times New Roman" w:cs="Times New Roman"/>
+          <w:b/>
+          <w:bCs/>
+          <w:color w:val="000000"/>
+          <w:sz w:val="24"/>
+          <w:szCs w:val="24"/>
+          <w:lang w:val="es-419"/>
+        </w:rPr>
+        <w:t>Git:</w:t>
+      </w:r>
+      <w:r>
+        <w:rPr>
+          <w:rFonts w:ascii="Times New Roman" w:eastAsia="Times New Roman" w:hAnsi="Times New Roman" w:cs="Times New Roman"/>
+          <w:color w:val="000000"/>
+          <w:sz w:val="24"/>
+          <w:szCs w:val="24"/>
+          <w:lang w:val="es-419"/>
+        </w:rPr>
+        <w:t xml:space="preserve"> Es el software en sí. Se define como un </w:t>
+      </w:r>
+      <w:r>
+        <w:rPr>
+          <w:rFonts w:ascii="Times New Roman" w:eastAsia="Times New Roman" w:hAnsi="Times New Roman" w:cs="Times New Roman"/>
+          <w:b/>
+          <w:bCs/>
+          <w:color w:val="000000"/>
+          <w:sz w:val="24"/>
+          <w:szCs w:val="24"/>
+          <w:lang w:val="es-419"/>
+        </w:rPr>
+        <w:t>Sistema de Control de Versiones Distribuido (VCS)</w:t>
+      </w:r>
+      <w:r>
+        <w:rPr>
+          <w:rFonts w:ascii="Times New Roman" w:eastAsia="Times New Roman" w:hAnsi="Times New Roman" w:cs="Times New Roman"/>
+          <w:color w:val="000000"/>
+          <w:sz w:val="24"/>
+          <w:szCs w:val="24"/>
+          <w:lang w:val="es-419"/>
+        </w:rPr>
+        <w:t>. Su función principal es ejecutarse de manera local en la computadora del usuario (en la terminal o línea de comandos) para rastrear y gestionar los cambios en los archivos de un proyecto a lo largo del tiempo. Permite guardar "instantáneas" (</w:t>
+      </w:r>
+      <w:proofErr w:type="spellStart"/>
+      <w:r>
+        <w:rPr>
+          <w:rFonts w:ascii="Times New Roman" w:eastAsia="Times New Roman" w:hAnsi="Times New Roman" w:cs="Times New Roman"/>
+          <w:color w:val="000000"/>
+          <w:sz w:val="24"/>
+          <w:szCs w:val="24"/>
+          <w:lang w:val="es-419"/>
+        </w:rPr>
+        <w:t>commits</w:t>
+      </w:r>
+      <w:proofErr w:type="spellEnd"/>
+      <w:r>
+        <w:rPr>
+          <w:rFonts w:ascii="Times New Roman" w:eastAsia="Times New Roman" w:hAnsi="Times New Roman" w:cs="Times New Roman"/>
+          <w:color w:val="000000"/>
+          <w:sz w:val="24"/>
+          <w:szCs w:val="24"/>
+          <w:lang w:val="es-419"/>
+        </w:rPr>
+        <w:t>) del proyecto, crear ramas de desarrollo y revertir a versiones anteriores.</w:t>
+      </w:r>
+    </w:p>
+    <w:p>
+      <w:pPr>
+        <w:numPr>
+          <w:ilvl w:val="0"/>
+          <w:numId w:val="10"/>
+        </w:numPr>
+        <w:spacing w:after="240" w:line="240" w:lineRule="auto"/>
+        <w:textAlignment w:val="baseline"/>
+        <w:rPr>
+          <w:rFonts w:ascii="Arial" w:eastAsia="Times New Roman" w:hAnsi="Arial" w:cs="Arial"/>
+          <w:color w:val="000000"/>
+          <w:sz w:val="24"/>
+          <w:szCs w:val="24"/>
+          <w:lang w:val="es-419"/>
+        </w:rPr>
+      </w:pPr>
+      <w:r>
+        <w:rPr>
+          <w:rFonts w:ascii="Times New Roman" w:eastAsia="Times New Roman" w:hAnsi="Times New Roman" w:cs="Times New Roman"/>
+          <w:b/>
+          <w:bCs/>
+          <w:color w:val="000000"/>
+          <w:sz w:val="24"/>
+          <w:szCs w:val="24"/>
+          <w:lang w:val="es-419"/>
+        </w:rPr>
+        <w:t>GitHub:</w:t>
+      </w:r>
+      <w:r>
+        <w:rPr>
+          <w:rFonts w:ascii="Times New Roman" w:eastAsia="Times New Roman" w:hAnsi="Times New Roman" w:cs="Times New Roman"/>
+          <w:color w:val="000000"/>
+          <w:sz w:val="24"/>
+          <w:szCs w:val="24"/>
+          <w:lang w:val="es-419"/>
+        </w:rPr>
+        <w:t xml:space="preserve"> Es una plataforma o servicio de alojamiento web. Utiliza Git como su tecnología subyacente, pero añade una capa de colaboración y una interfaz gráfica basada en la nube. GitHub es el "lugar" en internet donde se almacenan los proyectos (repositorios) gestionados con Git, permitiendo que múltiples desarrolladores colaboren, revisen el código, gestionen incidencias y administren el proyecto de forma centralizada.</w:t>
+      </w:r>
+    </w:p>
+    <w:p>
+      <w:pPr>
+        <w:spacing w:before="240" w:after="240" w:line="240" w:lineRule="auto"/>
+        <w:rPr>
+          <w:rFonts w:ascii="Times New Roman" w:eastAsia="Times New Roman" w:hAnsi="Times New Roman" w:cs="Times New Roman"/>
+          <w:sz w:val="24"/>
+          <w:szCs w:val="24"/>
+          <w:lang w:val="es-419"/>
+        </w:rPr>
+      </w:pPr>
+      <w:r>
+        <w:rPr>
+          <w:rFonts w:ascii="Times New Roman" w:eastAsia="Times New Roman" w:hAnsi="Times New Roman" w:cs="Times New Roman"/>
+          <w:color w:val="000000"/>
+          <w:sz w:val="24"/>
+          <w:szCs w:val="24"/>
+          <w:lang w:val="es-419"/>
+        </w:rPr>
+        <w:t>En resumen: Git es la herramienta de control de versiones, y GitHub es la plataforma para alojar y colaborar en los repositorios de Git.</w:t>
+      </w:r>
+    </w:p>
+    <w:p>
+      <w:pPr>
+        <w:rPr>
+          <w:lang w:val="es-419"/>
+        </w:rPr>
+      </w:pPr>
+    </w:p>
     <w:sectPr>
       <w:pgSz w:w="12240" w:h="15840"/>
       <w:pgMar w:top="1440" w:right="1440" w:bottom="1440" w:left="1440" w:header="720" w:footer="720" w:gutter="0"/>
@@ -412,6 +3559,880 @@
 <file path=word/numbering.xml><?xml version="1.0" encoding="utf-8"?>
 <w:numbering xmlns:wpc="http://schemas.microsoft.com/office/word/2010/wordprocessingCanvas" xmlns:cx="http://schemas.microsoft.com/office/drawing/2014/chartex" xmlns:cx1="http://schemas.microsoft.com/office/drawing/2015/9/8/chartex" xmlns:cx2="http://schemas.microsoft.com/office/drawing/2015/10/21/chartex" xmlns:cx3="http://schemas.microsoft.com/office/drawing/2016/5/9/chartex" xmlns:cx4="http://schemas.microsoft.com/office/drawing/2016/5/10/chartex" xmlns:cx5="http://schemas.microsoft.com/office/drawing/2016/5/11/chartex" xmlns:cx6="http://schemas.microsoft.com/office/drawing/2016/5/12/chartex" xmlns:cx7="http://schemas.microsoft.com/office/drawing/2016/5/13/chartex" xmlns:cx8="http://schemas.microsoft.com/office/drawing/2016/5/14/chartex" xmlns:mc="http://schemas.openxmlformats.org/markup-compatibility/2006" xmlns:aink="http://schemas.microsoft.com/office/drawing/2016/ink" xmlns:am3d="http://schemas.microsoft.com/office/drawing/2017/model3d" xmlns:o="urn:schemas-microsoft-com:office:office" xmlns:r="http://schemas.openxmlformats.org/officeDocument/2006/relationships" xmlns:m="http://schemas.openxmlformats.org/officeDocument/2006/math" xmlns:v="urn:schemas-microsoft-com:vml" xmlns:wp14="http://schemas.microsoft.com/office/word/2010/wordprocessingDrawing" xmlns:wp="http://schemas.openxmlformats.org/drawingml/2006/wordprocessingDrawing" xmlns:w10="urn:schemas-microsoft-com:office:word" xmlns:w="http://schemas.openxmlformats.org/wordprocessingml/2006/main" xmlns:w14="http://schemas.microsoft.com/office/word/2010/wordml" xmlns:w15="http://schemas.microsoft.com/office/word/2012/wordml" xmlns:w16cex="http://schemas.microsoft.com/office/word/2018/wordml/cex" xmlns:w16cid="http://schemas.microsoft.com/office/word/2016/wordml/cid" xmlns:w16="http://schemas.microsoft.com/office/word/2018/wordml" xmlns:w16sdtdh="http://schemas.microsoft.com/office/word/2020/wordml/sdtdatahash" xmlns:w16se="http://schemas.microsoft.com/office/word/2015/wordml/symex" xmlns:wpg="http://schemas.microsoft.com/office/word/2010/wordprocessingGroup" xmlns:wpi="http://schemas.microsoft.com/office/word/2010/wordprocessingInk" xmlns:wne="http://schemas.microsoft.com/office/word/2006/wordml" xmlns:wps="http://schemas.microsoft.com/office/word/2010/wordprocessingShape" mc:Ignorable="w14 w15 w16se w16cid w16 w16cex w16sdtdh wp14">
   <w:abstractNum w:abstractNumId="0" w15:restartNumberingAfterBreak="0">
+    <w:nsid w:val="064E12B7"/>
+    <w:multiLevelType w:val="multilevel"/>
+    <w:tmpl w:val="4964F2A6"/>
+    <w:lvl w:ilvl="0">
+      <w:start w:val="1"/>
+      <w:numFmt w:val="bullet"/>
+      <w:lvlText w:val=""/>
+      <w:lvlJc w:val="left"/>
+      <w:pPr>
+        <w:tabs>
+          <w:tab w:val="num" w:pos="720"/>
+        </w:tabs>
+        <w:ind w:left="720" w:hanging="360"/>
+      </w:pPr>
+      <w:rPr>
+        <w:rFonts w:ascii="Symbol" w:hAnsi="Symbol" w:hint="default"/>
+        <w:sz w:val="20"/>
+      </w:rPr>
+    </w:lvl>
+    <w:lvl w:ilvl="1">
+      <w:start w:val="1"/>
+      <w:numFmt w:val="decimal"/>
+      <w:lvlText w:val="%2."/>
+      <w:lvlJc w:val="left"/>
+      <w:pPr>
+        <w:tabs>
+          <w:tab w:val="num" w:pos="1440"/>
+        </w:tabs>
+        <w:ind w:left="1440" w:hanging="360"/>
+      </w:pPr>
+    </w:lvl>
+    <w:lvl w:ilvl="2" w:tentative="1">
+      <w:start w:val="1"/>
+      <w:numFmt w:val="bullet"/>
+      <w:lvlText w:val=""/>
+      <w:lvlJc w:val="left"/>
+      <w:pPr>
+        <w:tabs>
+          <w:tab w:val="num" w:pos="2160"/>
+        </w:tabs>
+        <w:ind w:left="2160" w:hanging="360"/>
+      </w:pPr>
+      <w:rPr>
+        <w:rFonts w:ascii="Wingdings" w:hAnsi="Wingdings" w:hint="default"/>
+        <w:sz w:val="20"/>
+      </w:rPr>
+    </w:lvl>
+    <w:lvl w:ilvl="3" w:tentative="1">
+      <w:start w:val="1"/>
+      <w:numFmt w:val="bullet"/>
+      <w:lvlText w:val=""/>
+      <w:lvlJc w:val="left"/>
+      <w:pPr>
+        <w:tabs>
+          <w:tab w:val="num" w:pos="2880"/>
+        </w:tabs>
+        <w:ind w:left="2880" w:hanging="360"/>
+      </w:pPr>
+      <w:rPr>
+        <w:rFonts w:ascii="Wingdings" w:hAnsi="Wingdings" w:hint="default"/>
+        <w:sz w:val="20"/>
+      </w:rPr>
+    </w:lvl>
+    <w:lvl w:ilvl="4" w:tentative="1">
+      <w:start w:val="1"/>
+      <w:numFmt w:val="bullet"/>
+      <w:lvlText w:val=""/>
+      <w:lvlJc w:val="left"/>
+      <w:pPr>
+        <w:tabs>
+          <w:tab w:val="num" w:pos="3600"/>
+        </w:tabs>
+        <w:ind w:left="3600" w:hanging="360"/>
+      </w:pPr>
+      <w:rPr>
+        <w:rFonts w:ascii="Wingdings" w:hAnsi="Wingdings" w:hint="default"/>
+        <w:sz w:val="20"/>
+      </w:rPr>
+    </w:lvl>
+    <w:lvl w:ilvl="5" w:tentative="1">
+      <w:start w:val="1"/>
+      <w:numFmt w:val="bullet"/>
+      <w:lvlText w:val=""/>
+      <w:lvlJc w:val="left"/>
+      <w:pPr>
+        <w:tabs>
+          <w:tab w:val="num" w:pos="4320"/>
+        </w:tabs>
+        <w:ind w:left="4320" w:hanging="360"/>
+      </w:pPr>
+      <w:rPr>
+        <w:rFonts w:ascii="Wingdings" w:hAnsi="Wingdings" w:hint="default"/>
+        <w:sz w:val="20"/>
+      </w:rPr>
+    </w:lvl>
+    <w:lvl w:ilvl="6" w:tentative="1">
+      <w:start w:val="1"/>
+      <w:numFmt w:val="bullet"/>
+      <w:lvlText w:val=""/>
+      <w:lvlJc w:val="left"/>
+      <w:pPr>
+        <w:tabs>
+          <w:tab w:val="num" w:pos="5040"/>
+        </w:tabs>
+        <w:ind w:left="5040" w:hanging="360"/>
+      </w:pPr>
+      <w:rPr>
+        <w:rFonts w:ascii="Wingdings" w:hAnsi="Wingdings" w:hint="default"/>
+        <w:sz w:val="20"/>
+      </w:rPr>
+    </w:lvl>
+    <w:lvl w:ilvl="7" w:tentative="1">
+      <w:start w:val="1"/>
+      <w:numFmt w:val="bullet"/>
+      <w:lvlText w:val=""/>
+      <w:lvlJc w:val="left"/>
+      <w:pPr>
+        <w:tabs>
+          <w:tab w:val="num" w:pos="5760"/>
+        </w:tabs>
+        <w:ind w:left="5760" w:hanging="360"/>
+      </w:pPr>
+      <w:rPr>
+        <w:rFonts w:ascii="Wingdings" w:hAnsi="Wingdings" w:hint="default"/>
+        <w:sz w:val="20"/>
+      </w:rPr>
+    </w:lvl>
+    <w:lvl w:ilvl="8" w:tentative="1">
+      <w:start w:val="1"/>
+      <w:numFmt w:val="bullet"/>
+      <w:lvlText w:val=""/>
+      <w:lvlJc w:val="left"/>
+      <w:pPr>
+        <w:tabs>
+          <w:tab w:val="num" w:pos="6480"/>
+        </w:tabs>
+        <w:ind w:left="6480" w:hanging="360"/>
+      </w:pPr>
+      <w:rPr>
+        <w:rFonts w:ascii="Wingdings" w:hAnsi="Wingdings" w:hint="default"/>
+        <w:sz w:val="20"/>
+      </w:rPr>
+    </w:lvl>
+  </w:abstractNum>
+  <w:abstractNum w:abstractNumId="1" w15:restartNumberingAfterBreak="0">
+    <w:nsid w:val="233C6728"/>
+    <w:multiLevelType w:val="multilevel"/>
+    <w:tmpl w:val="6B02C376"/>
+    <w:lvl w:ilvl="0">
+      <w:start w:val="1"/>
+      <w:numFmt w:val="bullet"/>
+      <w:lvlText w:val=""/>
+      <w:lvlJc w:val="left"/>
+      <w:pPr>
+        <w:tabs>
+          <w:tab w:val="num" w:pos="720"/>
+        </w:tabs>
+        <w:ind w:left="720" w:hanging="360"/>
+      </w:pPr>
+      <w:rPr>
+        <w:rFonts w:ascii="Symbol" w:hAnsi="Symbol" w:hint="default"/>
+        <w:sz w:val="20"/>
+      </w:rPr>
+    </w:lvl>
+    <w:lvl w:ilvl="1">
+      <w:start w:val="1"/>
+      <w:numFmt w:val="decimal"/>
+      <w:lvlText w:val="%2."/>
+      <w:lvlJc w:val="left"/>
+      <w:pPr>
+        <w:tabs>
+          <w:tab w:val="num" w:pos="1440"/>
+        </w:tabs>
+        <w:ind w:left="1440" w:hanging="360"/>
+      </w:pPr>
+    </w:lvl>
+    <w:lvl w:ilvl="2" w:tentative="1">
+      <w:start w:val="1"/>
+      <w:numFmt w:val="bullet"/>
+      <w:lvlText w:val=""/>
+      <w:lvlJc w:val="left"/>
+      <w:pPr>
+        <w:tabs>
+          <w:tab w:val="num" w:pos="2160"/>
+        </w:tabs>
+        <w:ind w:left="2160" w:hanging="360"/>
+      </w:pPr>
+      <w:rPr>
+        <w:rFonts w:ascii="Wingdings" w:hAnsi="Wingdings" w:hint="default"/>
+        <w:sz w:val="20"/>
+      </w:rPr>
+    </w:lvl>
+    <w:lvl w:ilvl="3" w:tentative="1">
+      <w:start w:val="1"/>
+      <w:numFmt w:val="bullet"/>
+      <w:lvlText w:val=""/>
+      <w:lvlJc w:val="left"/>
+      <w:pPr>
+        <w:tabs>
+          <w:tab w:val="num" w:pos="2880"/>
+        </w:tabs>
+        <w:ind w:left="2880" w:hanging="360"/>
+      </w:pPr>
+      <w:rPr>
+        <w:rFonts w:ascii="Wingdings" w:hAnsi="Wingdings" w:hint="default"/>
+        <w:sz w:val="20"/>
+      </w:rPr>
+    </w:lvl>
+    <w:lvl w:ilvl="4" w:tentative="1">
+      <w:start w:val="1"/>
+      <w:numFmt w:val="bullet"/>
+      <w:lvlText w:val=""/>
+      <w:lvlJc w:val="left"/>
+      <w:pPr>
+        <w:tabs>
+          <w:tab w:val="num" w:pos="3600"/>
+        </w:tabs>
+        <w:ind w:left="3600" w:hanging="360"/>
+      </w:pPr>
+      <w:rPr>
+        <w:rFonts w:ascii="Wingdings" w:hAnsi="Wingdings" w:hint="default"/>
+        <w:sz w:val="20"/>
+      </w:rPr>
+    </w:lvl>
+    <w:lvl w:ilvl="5" w:tentative="1">
+      <w:start w:val="1"/>
+      <w:numFmt w:val="bullet"/>
+      <w:lvlText w:val=""/>
+      <w:lvlJc w:val="left"/>
+      <w:pPr>
+        <w:tabs>
+          <w:tab w:val="num" w:pos="4320"/>
+        </w:tabs>
+        <w:ind w:left="4320" w:hanging="360"/>
+      </w:pPr>
+      <w:rPr>
+        <w:rFonts w:ascii="Wingdings" w:hAnsi="Wingdings" w:hint="default"/>
+        <w:sz w:val="20"/>
+      </w:rPr>
+    </w:lvl>
+    <w:lvl w:ilvl="6" w:tentative="1">
+      <w:start w:val="1"/>
+      <w:numFmt w:val="bullet"/>
+      <w:lvlText w:val=""/>
+      <w:lvlJc w:val="left"/>
+      <w:pPr>
+        <w:tabs>
+          <w:tab w:val="num" w:pos="5040"/>
+        </w:tabs>
+        <w:ind w:left="5040" w:hanging="360"/>
+      </w:pPr>
+      <w:rPr>
+        <w:rFonts w:ascii="Wingdings" w:hAnsi="Wingdings" w:hint="default"/>
+        <w:sz w:val="20"/>
+      </w:rPr>
+    </w:lvl>
+    <w:lvl w:ilvl="7" w:tentative="1">
+      <w:start w:val="1"/>
+      <w:numFmt w:val="bullet"/>
+      <w:lvlText w:val=""/>
+      <w:lvlJc w:val="left"/>
+      <w:pPr>
+        <w:tabs>
+          <w:tab w:val="num" w:pos="5760"/>
+        </w:tabs>
+        <w:ind w:left="5760" w:hanging="360"/>
+      </w:pPr>
+      <w:rPr>
+        <w:rFonts w:ascii="Wingdings" w:hAnsi="Wingdings" w:hint="default"/>
+        <w:sz w:val="20"/>
+      </w:rPr>
+    </w:lvl>
+    <w:lvl w:ilvl="8" w:tentative="1">
+      <w:start w:val="1"/>
+      <w:numFmt w:val="bullet"/>
+      <w:lvlText w:val=""/>
+      <w:lvlJc w:val="left"/>
+      <w:pPr>
+        <w:tabs>
+          <w:tab w:val="num" w:pos="6480"/>
+        </w:tabs>
+        <w:ind w:left="6480" w:hanging="360"/>
+      </w:pPr>
+      <w:rPr>
+        <w:rFonts w:ascii="Wingdings" w:hAnsi="Wingdings" w:hint="default"/>
+        <w:sz w:val="20"/>
+      </w:rPr>
+    </w:lvl>
+  </w:abstractNum>
+  <w:abstractNum w:abstractNumId="2" w15:restartNumberingAfterBreak="0">
+    <w:nsid w:val="28631AFA"/>
+    <w:multiLevelType w:val="multilevel"/>
+    <w:tmpl w:val="561849F6"/>
+    <w:lvl w:ilvl="0">
+      <w:start w:val="1"/>
+      <w:numFmt w:val="bullet"/>
+      <w:lvlText w:val=""/>
+      <w:lvlJc w:val="left"/>
+      <w:pPr>
+        <w:tabs>
+          <w:tab w:val="num" w:pos="720"/>
+        </w:tabs>
+        <w:ind w:left="720" w:hanging="360"/>
+      </w:pPr>
+      <w:rPr>
+        <w:rFonts w:ascii="Symbol" w:hAnsi="Symbol" w:hint="default"/>
+        <w:sz w:val="20"/>
+      </w:rPr>
+    </w:lvl>
+    <w:lvl w:ilvl="1">
+      <w:start w:val="1"/>
+      <w:numFmt w:val="decimal"/>
+      <w:lvlText w:val="%2."/>
+      <w:lvlJc w:val="left"/>
+      <w:pPr>
+        <w:tabs>
+          <w:tab w:val="num" w:pos="1440"/>
+        </w:tabs>
+        <w:ind w:left="1440" w:hanging="360"/>
+      </w:pPr>
+    </w:lvl>
+    <w:lvl w:ilvl="2" w:tentative="1">
+      <w:start w:val="1"/>
+      <w:numFmt w:val="bullet"/>
+      <w:lvlText w:val=""/>
+      <w:lvlJc w:val="left"/>
+      <w:pPr>
+        <w:tabs>
+          <w:tab w:val="num" w:pos="2160"/>
+        </w:tabs>
+        <w:ind w:left="2160" w:hanging="360"/>
+      </w:pPr>
+      <w:rPr>
+        <w:rFonts w:ascii="Wingdings" w:hAnsi="Wingdings" w:hint="default"/>
+        <w:sz w:val="20"/>
+      </w:rPr>
+    </w:lvl>
+    <w:lvl w:ilvl="3" w:tentative="1">
+      <w:start w:val="1"/>
+      <w:numFmt w:val="bullet"/>
+      <w:lvlText w:val=""/>
+      <w:lvlJc w:val="left"/>
+      <w:pPr>
+        <w:tabs>
+          <w:tab w:val="num" w:pos="2880"/>
+        </w:tabs>
+        <w:ind w:left="2880" w:hanging="360"/>
+      </w:pPr>
+      <w:rPr>
+        <w:rFonts w:ascii="Wingdings" w:hAnsi="Wingdings" w:hint="default"/>
+        <w:sz w:val="20"/>
+      </w:rPr>
+    </w:lvl>
+    <w:lvl w:ilvl="4" w:tentative="1">
+      <w:start w:val="1"/>
+      <w:numFmt w:val="bullet"/>
+      <w:lvlText w:val=""/>
+      <w:lvlJc w:val="left"/>
+      <w:pPr>
+        <w:tabs>
+          <w:tab w:val="num" w:pos="3600"/>
+        </w:tabs>
+        <w:ind w:left="3600" w:hanging="360"/>
+      </w:pPr>
+      <w:rPr>
+        <w:rFonts w:ascii="Wingdings" w:hAnsi="Wingdings" w:hint="default"/>
+        <w:sz w:val="20"/>
+      </w:rPr>
+    </w:lvl>
+    <w:lvl w:ilvl="5" w:tentative="1">
+      <w:start w:val="1"/>
+      <w:numFmt w:val="bullet"/>
+      <w:lvlText w:val=""/>
+      <w:lvlJc w:val="left"/>
+      <w:pPr>
+        <w:tabs>
+          <w:tab w:val="num" w:pos="4320"/>
+        </w:tabs>
+        <w:ind w:left="4320" w:hanging="360"/>
+      </w:pPr>
+      <w:rPr>
+        <w:rFonts w:ascii="Wingdings" w:hAnsi="Wingdings" w:hint="default"/>
+        <w:sz w:val="20"/>
+      </w:rPr>
+    </w:lvl>
+    <w:lvl w:ilvl="6" w:tentative="1">
+      <w:start w:val="1"/>
+      <w:numFmt w:val="bullet"/>
+      <w:lvlText w:val=""/>
+      <w:lvlJc w:val="left"/>
+      <w:pPr>
+        <w:tabs>
+          <w:tab w:val="num" w:pos="5040"/>
+        </w:tabs>
+        <w:ind w:left="5040" w:hanging="360"/>
+      </w:pPr>
+      <w:rPr>
+        <w:rFonts w:ascii="Wingdings" w:hAnsi="Wingdings" w:hint="default"/>
+        <w:sz w:val="20"/>
+      </w:rPr>
+    </w:lvl>
+    <w:lvl w:ilvl="7" w:tentative="1">
+      <w:start w:val="1"/>
+      <w:numFmt w:val="bullet"/>
+      <w:lvlText w:val=""/>
+      <w:lvlJc w:val="left"/>
+      <w:pPr>
+        <w:tabs>
+          <w:tab w:val="num" w:pos="5760"/>
+        </w:tabs>
+        <w:ind w:left="5760" w:hanging="360"/>
+      </w:pPr>
+      <w:rPr>
+        <w:rFonts w:ascii="Wingdings" w:hAnsi="Wingdings" w:hint="default"/>
+        <w:sz w:val="20"/>
+      </w:rPr>
+    </w:lvl>
+    <w:lvl w:ilvl="8" w:tentative="1">
+      <w:start w:val="1"/>
+      <w:numFmt w:val="bullet"/>
+      <w:lvlText w:val=""/>
+      <w:lvlJc w:val="left"/>
+      <w:pPr>
+        <w:tabs>
+          <w:tab w:val="num" w:pos="6480"/>
+        </w:tabs>
+        <w:ind w:left="6480" w:hanging="360"/>
+      </w:pPr>
+      <w:rPr>
+        <w:rFonts w:ascii="Wingdings" w:hAnsi="Wingdings" w:hint="default"/>
+        <w:sz w:val="20"/>
+      </w:rPr>
+    </w:lvl>
+  </w:abstractNum>
+  <w:abstractNum w:abstractNumId="3" w15:restartNumberingAfterBreak="0">
+    <w:nsid w:val="2E4425AD"/>
+    <w:multiLevelType w:val="multilevel"/>
+    <w:tmpl w:val="44A83D2E"/>
+    <w:lvl w:ilvl="0">
+      <w:start w:val="1"/>
+      <w:numFmt w:val="bullet"/>
+      <w:lvlText w:val=""/>
+      <w:lvlJc w:val="left"/>
+      <w:pPr>
+        <w:tabs>
+          <w:tab w:val="num" w:pos="720"/>
+        </w:tabs>
+        <w:ind w:left="720" w:hanging="360"/>
+      </w:pPr>
+      <w:rPr>
+        <w:rFonts w:ascii="Symbol" w:hAnsi="Symbol" w:hint="default"/>
+        <w:sz w:val="20"/>
+      </w:rPr>
+    </w:lvl>
+    <w:lvl w:ilvl="1">
+      <w:start w:val="1"/>
+      <w:numFmt w:val="decimal"/>
+      <w:lvlText w:val="%2."/>
+      <w:lvlJc w:val="left"/>
+      <w:pPr>
+        <w:tabs>
+          <w:tab w:val="num" w:pos="1440"/>
+        </w:tabs>
+        <w:ind w:left="1440" w:hanging="360"/>
+      </w:pPr>
+    </w:lvl>
+    <w:lvl w:ilvl="2">
+      <w:start w:val="1"/>
+      <w:numFmt w:val="bullet"/>
+      <w:lvlText w:val=""/>
+      <w:lvlJc w:val="left"/>
+      <w:pPr>
+        <w:tabs>
+          <w:tab w:val="num" w:pos="2160"/>
+        </w:tabs>
+        <w:ind w:left="2160" w:hanging="360"/>
+      </w:pPr>
+      <w:rPr>
+        <w:rFonts w:ascii="Wingdings" w:hAnsi="Wingdings" w:hint="default"/>
+        <w:sz w:val="20"/>
+      </w:rPr>
+    </w:lvl>
+    <w:lvl w:ilvl="3" w:tentative="1">
+      <w:start w:val="1"/>
+      <w:numFmt w:val="bullet"/>
+      <w:lvlText w:val=""/>
+      <w:lvlJc w:val="left"/>
+      <w:pPr>
+        <w:tabs>
+          <w:tab w:val="num" w:pos="2880"/>
+        </w:tabs>
+        <w:ind w:left="2880" w:hanging="360"/>
+      </w:pPr>
+      <w:rPr>
+        <w:rFonts w:ascii="Wingdings" w:hAnsi="Wingdings" w:hint="default"/>
+        <w:sz w:val="20"/>
+      </w:rPr>
+    </w:lvl>
+    <w:lvl w:ilvl="4" w:tentative="1">
+      <w:start w:val="1"/>
+      <w:numFmt w:val="bullet"/>
+      <w:lvlText w:val=""/>
+      <w:lvlJc w:val="left"/>
+      <w:pPr>
+        <w:tabs>
+          <w:tab w:val="num" w:pos="3600"/>
+        </w:tabs>
+        <w:ind w:left="3600" w:hanging="360"/>
+      </w:pPr>
+      <w:rPr>
+        <w:rFonts w:ascii="Wingdings" w:hAnsi="Wingdings" w:hint="default"/>
+        <w:sz w:val="20"/>
+      </w:rPr>
+    </w:lvl>
+    <w:lvl w:ilvl="5" w:tentative="1">
+      <w:start w:val="1"/>
+      <w:numFmt w:val="bullet"/>
+      <w:lvlText w:val=""/>
+      <w:lvlJc w:val="left"/>
+      <w:pPr>
+        <w:tabs>
+          <w:tab w:val="num" w:pos="4320"/>
+        </w:tabs>
+        <w:ind w:left="4320" w:hanging="360"/>
+      </w:pPr>
+      <w:rPr>
+        <w:rFonts w:ascii="Wingdings" w:hAnsi="Wingdings" w:hint="default"/>
+        <w:sz w:val="20"/>
+      </w:rPr>
+    </w:lvl>
+    <w:lvl w:ilvl="6" w:tentative="1">
+      <w:start w:val="1"/>
+      <w:numFmt w:val="bullet"/>
+      <w:lvlText w:val=""/>
+      <w:lvlJc w:val="left"/>
+      <w:pPr>
+        <w:tabs>
+          <w:tab w:val="num" w:pos="5040"/>
+        </w:tabs>
+        <w:ind w:left="5040" w:hanging="360"/>
+      </w:pPr>
+      <w:rPr>
+        <w:rFonts w:ascii="Wingdings" w:hAnsi="Wingdings" w:hint="default"/>
+        <w:sz w:val="20"/>
+      </w:rPr>
+    </w:lvl>
+    <w:lvl w:ilvl="7" w:tentative="1">
+      <w:start w:val="1"/>
+      <w:numFmt w:val="bullet"/>
+      <w:lvlText w:val=""/>
+      <w:lvlJc w:val="left"/>
+      <w:pPr>
+        <w:tabs>
+          <w:tab w:val="num" w:pos="5760"/>
+        </w:tabs>
+        <w:ind w:left="5760" w:hanging="360"/>
+      </w:pPr>
+      <w:rPr>
+        <w:rFonts w:ascii="Wingdings" w:hAnsi="Wingdings" w:hint="default"/>
+        <w:sz w:val="20"/>
+      </w:rPr>
+    </w:lvl>
+    <w:lvl w:ilvl="8" w:tentative="1">
+      <w:start w:val="1"/>
+      <w:numFmt w:val="bullet"/>
+      <w:lvlText w:val=""/>
+      <w:lvlJc w:val="left"/>
+      <w:pPr>
+        <w:tabs>
+          <w:tab w:val="num" w:pos="6480"/>
+        </w:tabs>
+        <w:ind w:left="6480" w:hanging="360"/>
+      </w:pPr>
+      <w:rPr>
+        <w:rFonts w:ascii="Wingdings" w:hAnsi="Wingdings" w:hint="default"/>
+        <w:sz w:val="20"/>
+      </w:rPr>
+    </w:lvl>
+  </w:abstractNum>
+  <w:abstractNum w:abstractNumId="4" w15:restartNumberingAfterBreak="0">
+    <w:nsid w:val="34265519"/>
+    <w:multiLevelType w:val="multilevel"/>
+    <w:tmpl w:val="BFD62B34"/>
+    <w:lvl w:ilvl="0">
+      <w:start w:val="1"/>
+      <w:numFmt w:val="bullet"/>
+      <w:lvlText w:val=""/>
+      <w:lvlJc w:val="left"/>
+      <w:pPr>
+        <w:tabs>
+          <w:tab w:val="num" w:pos="720"/>
+        </w:tabs>
+        <w:ind w:left="720" w:hanging="360"/>
+      </w:pPr>
+      <w:rPr>
+        <w:rFonts w:ascii="Symbol" w:hAnsi="Symbol" w:hint="default"/>
+        <w:sz w:val="20"/>
+      </w:rPr>
+    </w:lvl>
+    <w:lvl w:ilvl="1">
+      <w:start w:val="1"/>
+      <w:numFmt w:val="decimal"/>
+      <w:lvlText w:val="%2."/>
+      <w:lvlJc w:val="left"/>
+      <w:pPr>
+        <w:tabs>
+          <w:tab w:val="num" w:pos="1440"/>
+        </w:tabs>
+        <w:ind w:left="1440" w:hanging="360"/>
+      </w:pPr>
+    </w:lvl>
+    <w:lvl w:ilvl="2" w:tentative="1">
+      <w:start w:val="1"/>
+      <w:numFmt w:val="bullet"/>
+      <w:lvlText w:val=""/>
+      <w:lvlJc w:val="left"/>
+      <w:pPr>
+        <w:tabs>
+          <w:tab w:val="num" w:pos="2160"/>
+        </w:tabs>
+        <w:ind w:left="2160" w:hanging="360"/>
+      </w:pPr>
+      <w:rPr>
+        <w:rFonts w:ascii="Wingdings" w:hAnsi="Wingdings" w:hint="default"/>
+        <w:sz w:val="20"/>
+      </w:rPr>
+    </w:lvl>
+    <w:lvl w:ilvl="3" w:tentative="1">
+      <w:start w:val="1"/>
+      <w:numFmt w:val="bullet"/>
+      <w:lvlText w:val=""/>
+      <w:lvlJc w:val="left"/>
+      <w:pPr>
+        <w:tabs>
+          <w:tab w:val="num" w:pos="2880"/>
+        </w:tabs>
+        <w:ind w:left="2880" w:hanging="360"/>
+      </w:pPr>
+      <w:rPr>
+        <w:rFonts w:ascii="Wingdings" w:hAnsi="Wingdings" w:hint="default"/>
+        <w:sz w:val="20"/>
+      </w:rPr>
+    </w:lvl>
+    <w:lvl w:ilvl="4" w:tentative="1">
+      <w:start w:val="1"/>
+      <w:numFmt w:val="bullet"/>
+      <w:lvlText w:val=""/>
+      <w:lvlJc w:val="left"/>
+      <w:pPr>
+        <w:tabs>
+          <w:tab w:val="num" w:pos="3600"/>
+        </w:tabs>
+        <w:ind w:left="3600" w:hanging="360"/>
+      </w:pPr>
+      <w:rPr>
+        <w:rFonts w:ascii="Wingdings" w:hAnsi="Wingdings" w:hint="default"/>
+        <w:sz w:val="20"/>
+      </w:rPr>
+    </w:lvl>
+    <w:lvl w:ilvl="5" w:tentative="1">
+      <w:start w:val="1"/>
+      <w:numFmt w:val="bullet"/>
+      <w:lvlText w:val=""/>
+      <w:lvlJc w:val="left"/>
+      <w:pPr>
+        <w:tabs>
+          <w:tab w:val="num" w:pos="4320"/>
+        </w:tabs>
+        <w:ind w:left="4320" w:hanging="360"/>
+      </w:pPr>
+      <w:rPr>
+        <w:rFonts w:ascii="Wingdings" w:hAnsi="Wingdings" w:hint="default"/>
+        <w:sz w:val="20"/>
+      </w:rPr>
+    </w:lvl>
+    <w:lvl w:ilvl="6" w:tentative="1">
+      <w:start w:val="1"/>
+      <w:numFmt w:val="bullet"/>
+      <w:lvlText w:val=""/>
+      <w:lvlJc w:val="left"/>
+      <w:pPr>
+        <w:tabs>
+          <w:tab w:val="num" w:pos="5040"/>
+        </w:tabs>
+        <w:ind w:left="5040" w:hanging="360"/>
+      </w:pPr>
+      <w:rPr>
+        <w:rFonts w:ascii="Wingdings" w:hAnsi="Wingdings" w:hint="default"/>
+        <w:sz w:val="20"/>
+      </w:rPr>
+    </w:lvl>
+    <w:lvl w:ilvl="7" w:tentative="1">
+      <w:start w:val="1"/>
+      <w:numFmt w:val="bullet"/>
+      <w:lvlText w:val=""/>
+      <w:lvlJc w:val="left"/>
+      <w:pPr>
+        <w:tabs>
+          <w:tab w:val="num" w:pos="5760"/>
+        </w:tabs>
+        <w:ind w:left="5760" w:hanging="360"/>
+      </w:pPr>
+      <w:rPr>
+        <w:rFonts w:ascii="Wingdings" w:hAnsi="Wingdings" w:hint="default"/>
+        <w:sz w:val="20"/>
+      </w:rPr>
+    </w:lvl>
+    <w:lvl w:ilvl="8" w:tentative="1">
+      <w:start w:val="1"/>
+      <w:numFmt w:val="bullet"/>
+      <w:lvlText w:val=""/>
+      <w:lvlJc w:val="left"/>
+      <w:pPr>
+        <w:tabs>
+          <w:tab w:val="num" w:pos="6480"/>
+        </w:tabs>
+        <w:ind w:left="6480" w:hanging="360"/>
+      </w:pPr>
+      <w:rPr>
+        <w:rFonts w:ascii="Wingdings" w:hAnsi="Wingdings" w:hint="default"/>
+        <w:sz w:val="20"/>
+      </w:rPr>
+    </w:lvl>
+  </w:abstractNum>
+  <w:abstractNum w:abstractNumId="5" w15:restartNumberingAfterBreak="0">
+    <w:nsid w:val="63742AFF"/>
+    <w:multiLevelType w:val="multilevel"/>
+    <w:tmpl w:val="70B6527C"/>
+    <w:lvl w:ilvl="0">
+      <w:start w:val="1"/>
+      <w:numFmt w:val="bullet"/>
+      <w:lvlText w:val=""/>
+      <w:lvlJc w:val="left"/>
+      <w:pPr>
+        <w:tabs>
+          <w:tab w:val="num" w:pos="720"/>
+        </w:tabs>
+        <w:ind w:left="720" w:hanging="360"/>
+      </w:pPr>
+      <w:rPr>
+        <w:rFonts w:ascii="Symbol" w:hAnsi="Symbol" w:hint="default"/>
+        <w:sz w:val="20"/>
+      </w:rPr>
+    </w:lvl>
+    <w:lvl w:ilvl="1" w:tentative="1">
+      <w:start w:val="1"/>
+      <w:numFmt w:val="bullet"/>
+      <w:lvlText w:val="o"/>
+      <w:lvlJc w:val="left"/>
+      <w:pPr>
+        <w:tabs>
+          <w:tab w:val="num" w:pos="1440"/>
+        </w:tabs>
+        <w:ind w:left="1440" w:hanging="360"/>
+      </w:pPr>
+      <w:rPr>
+        <w:rFonts w:ascii="Courier New" w:hAnsi="Courier New" w:hint="default"/>
+        <w:sz w:val="20"/>
+      </w:rPr>
+    </w:lvl>
+    <w:lvl w:ilvl="2" w:tentative="1">
+      <w:start w:val="1"/>
+      <w:numFmt w:val="bullet"/>
+      <w:lvlText w:val=""/>
+      <w:lvlJc w:val="left"/>
+      <w:pPr>
+        <w:tabs>
+          <w:tab w:val="num" w:pos="2160"/>
+        </w:tabs>
+        <w:ind w:left="2160" w:hanging="360"/>
+      </w:pPr>
+      <w:rPr>
+        <w:rFonts w:ascii="Wingdings" w:hAnsi="Wingdings" w:hint="default"/>
+        <w:sz w:val="20"/>
+      </w:rPr>
+    </w:lvl>
+    <w:lvl w:ilvl="3" w:tentative="1">
+      <w:start w:val="1"/>
+      <w:numFmt w:val="bullet"/>
+      <w:lvlText w:val=""/>
+      <w:lvlJc w:val="left"/>
+      <w:pPr>
+        <w:tabs>
+          <w:tab w:val="num" w:pos="2880"/>
+        </w:tabs>
+        <w:ind w:left="2880" w:hanging="360"/>
+      </w:pPr>
+      <w:rPr>
+        <w:rFonts w:ascii="Wingdings" w:hAnsi="Wingdings" w:hint="default"/>
+        <w:sz w:val="20"/>
+      </w:rPr>
+    </w:lvl>
+    <w:lvl w:ilvl="4" w:tentative="1">
+      <w:start w:val="1"/>
+      <w:numFmt w:val="bullet"/>
+      <w:lvlText w:val=""/>
+      <w:lvlJc w:val="left"/>
+      <w:pPr>
+        <w:tabs>
+          <w:tab w:val="num" w:pos="3600"/>
+        </w:tabs>
+        <w:ind w:left="3600" w:hanging="360"/>
+      </w:pPr>
+      <w:rPr>
+        <w:rFonts w:ascii="Wingdings" w:hAnsi="Wingdings" w:hint="default"/>
+        <w:sz w:val="20"/>
+      </w:rPr>
+    </w:lvl>
+    <w:lvl w:ilvl="5" w:tentative="1">
+      <w:start w:val="1"/>
+      <w:numFmt w:val="bullet"/>
+      <w:lvlText w:val=""/>
+      <w:lvlJc w:val="left"/>
+      <w:pPr>
+        <w:tabs>
+          <w:tab w:val="num" w:pos="4320"/>
+        </w:tabs>
+        <w:ind w:left="4320" w:hanging="360"/>
+      </w:pPr>
+      <w:rPr>
+        <w:rFonts w:ascii="Wingdings" w:hAnsi="Wingdings" w:hint="default"/>
+        <w:sz w:val="20"/>
+      </w:rPr>
+    </w:lvl>
+    <w:lvl w:ilvl="6" w:tentative="1">
+      <w:start w:val="1"/>
+      <w:numFmt w:val="bullet"/>
+      <w:lvlText w:val=""/>
+      <w:lvlJc w:val="left"/>
+      <w:pPr>
+        <w:tabs>
+          <w:tab w:val="num" w:pos="5040"/>
+        </w:tabs>
+        <w:ind w:left="5040" w:hanging="360"/>
+      </w:pPr>
+      <w:rPr>
+        <w:rFonts w:ascii="Wingdings" w:hAnsi="Wingdings" w:hint="default"/>
+        <w:sz w:val="20"/>
+      </w:rPr>
+    </w:lvl>
+    <w:lvl w:ilvl="7" w:tentative="1">
+      <w:start w:val="1"/>
+      <w:numFmt w:val="bullet"/>
+      <w:lvlText w:val=""/>
+      <w:lvlJc w:val="left"/>
+      <w:pPr>
+        <w:tabs>
+          <w:tab w:val="num" w:pos="5760"/>
+        </w:tabs>
+        <w:ind w:left="5760" w:hanging="360"/>
+      </w:pPr>
+      <w:rPr>
+        <w:rFonts w:ascii="Wingdings" w:hAnsi="Wingdings" w:hint="default"/>
+        <w:sz w:val="20"/>
+      </w:rPr>
+    </w:lvl>
+    <w:lvl w:ilvl="8" w:tentative="1">
+      <w:start w:val="1"/>
+      <w:numFmt w:val="bullet"/>
+      <w:lvlText w:val=""/>
+      <w:lvlJc w:val="left"/>
+      <w:pPr>
+        <w:tabs>
+          <w:tab w:val="num" w:pos="6480"/>
+        </w:tabs>
+        <w:ind w:left="6480" w:hanging="360"/>
+      </w:pPr>
+      <w:rPr>
+        <w:rFonts w:ascii="Wingdings" w:hAnsi="Wingdings" w:hint="default"/>
+        <w:sz w:val="20"/>
+      </w:rPr>
+    </w:lvl>
+  </w:abstractNum>
+  <w:abstractNum w:abstractNumId="6" w15:restartNumberingAfterBreak="0">
     <w:nsid w:val="72753ED1"/>
     <w:multiLevelType w:val="multilevel"/>
     <w:tmpl w:val="1E68F6D4"/>
@@ -533,14 +4554,180 @@
       </w:rPr>
     </w:lvl>
   </w:abstractNum>
+  <w:abstractNum w:abstractNumId="7" w15:restartNumberingAfterBreak="0">
+    <w:nsid w:val="7C326926"/>
+    <w:multiLevelType w:val="multilevel"/>
+    <w:tmpl w:val="6D5E1D66"/>
+    <w:lvl w:ilvl="0">
+      <w:start w:val="1"/>
+      <w:numFmt w:val="bullet"/>
+      <w:lvlText w:val=""/>
+      <w:lvlJc w:val="left"/>
+      <w:pPr>
+        <w:tabs>
+          <w:tab w:val="num" w:pos="720"/>
+        </w:tabs>
+        <w:ind w:left="720" w:hanging="360"/>
+      </w:pPr>
+      <w:rPr>
+        <w:rFonts w:ascii="Symbol" w:hAnsi="Symbol" w:hint="default"/>
+        <w:sz w:val="20"/>
+      </w:rPr>
+    </w:lvl>
+    <w:lvl w:ilvl="1">
+      <w:start w:val="1"/>
+      <w:numFmt w:val="decimal"/>
+      <w:lvlText w:val="%2."/>
+      <w:lvlJc w:val="left"/>
+      <w:pPr>
+        <w:tabs>
+          <w:tab w:val="num" w:pos="1440"/>
+        </w:tabs>
+        <w:ind w:left="1440" w:hanging="360"/>
+      </w:pPr>
+    </w:lvl>
+    <w:lvl w:ilvl="2" w:tentative="1">
+      <w:start w:val="1"/>
+      <w:numFmt w:val="bullet"/>
+      <w:lvlText w:val=""/>
+      <w:lvlJc w:val="left"/>
+      <w:pPr>
+        <w:tabs>
+          <w:tab w:val="num" w:pos="2160"/>
+        </w:tabs>
+        <w:ind w:left="2160" w:hanging="360"/>
+      </w:pPr>
+      <w:rPr>
+        <w:rFonts w:ascii="Wingdings" w:hAnsi="Wingdings" w:hint="default"/>
+        <w:sz w:val="20"/>
+      </w:rPr>
+    </w:lvl>
+    <w:lvl w:ilvl="3" w:tentative="1">
+      <w:start w:val="1"/>
+      <w:numFmt w:val="bullet"/>
+      <w:lvlText w:val=""/>
+      <w:lvlJc w:val="left"/>
+      <w:pPr>
+        <w:tabs>
+          <w:tab w:val="num" w:pos="2880"/>
+        </w:tabs>
+        <w:ind w:left="2880" w:hanging="360"/>
+      </w:pPr>
+      <w:rPr>
+        <w:rFonts w:ascii="Wingdings" w:hAnsi="Wingdings" w:hint="default"/>
+        <w:sz w:val="20"/>
+      </w:rPr>
+    </w:lvl>
+    <w:lvl w:ilvl="4" w:tentative="1">
+      <w:start w:val="1"/>
+      <w:numFmt w:val="bullet"/>
+      <w:lvlText w:val=""/>
+      <w:lvlJc w:val="left"/>
+      <w:pPr>
+        <w:tabs>
+          <w:tab w:val="num" w:pos="3600"/>
+        </w:tabs>
+        <w:ind w:left="3600" w:hanging="360"/>
+      </w:pPr>
+      <w:rPr>
+        <w:rFonts w:ascii="Wingdings" w:hAnsi="Wingdings" w:hint="default"/>
+        <w:sz w:val="20"/>
+      </w:rPr>
+    </w:lvl>
+    <w:lvl w:ilvl="5" w:tentative="1">
+      <w:start w:val="1"/>
+      <w:numFmt w:val="bullet"/>
+      <w:lvlText w:val=""/>
+      <w:lvlJc w:val="left"/>
+      <w:pPr>
+        <w:tabs>
+          <w:tab w:val="num" w:pos="4320"/>
+        </w:tabs>
+        <w:ind w:left="4320" w:hanging="360"/>
+      </w:pPr>
+      <w:rPr>
+        <w:rFonts w:ascii="Wingdings" w:hAnsi="Wingdings" w:hint="default"/>
+        <w:sz w:val="20"/>
+      </w:rPr>
+    </w:lvl>
+    <w:lvl w:ilvl="6" w:tentative="1">
+      <w:start w:val="1"/>
+      <w:numFmt w:val="bullet"/>
+      <w:lvlText w:val=""/>
+      <w:lvlJc w:val="left"/>
+      <w:pPr>
+        <w:tabs>
+          <w:tab w:val="num" w:pos="5040"/>
+        </w:tabs>
+        <w:ind w:left="5040" w:hanging="360"/>
+      </w:pPr>
+      <w:rPr>
+        <w:rFonts w:ascii="Wingdings" w:hAnsi="Wingdings" w:hint="default"/>
+        <w:sz w:val="20"/>
+      </w:rPr>
+    </w:lvl>
+    <w:lvl w:ilvl="7" w:tentative="1">
+      <w:start w:val="1"/>
+      <w:numFmt w:val="bullet"/>
+      <w:lvlText w:val=""/>
+      <w:lvlJc w:val="left"/>
+      <w:pPr>
+        <w:tabs>
+          <w:tab w:val="num" w:pos="5760"/>
+        </w:tabs>
+        <w:ind w:left="5760" w:hanging="360"/>
+      </w:pPr>
+      <w:rPr>
+        <w:rFonts w:ascii="Wingdings" w:hAnsi="Wingdings" w:hint="default"/>
+        <w:sz w:val="20"/>
+      </w:rPr>
+    </w:lvl>
+    <w:lvl w:ilvl="8" w:tentative="1">
+      <w:start w:val="1"/>
+      <w:numFmt w:val="bullet"/>
+      <w:lvlText w:val=""/>
+      <w:lvlJc w:val="left"/>
+      <w:pPr>
+        <w:tabs>
+          <w:tab w:val="num" w:pos="6480"/>
+        </w:tabs>
+        <w:ind w:left="6480" w:hanging="360"/>
+      </w:pPr>
+      <w:rPr>
+        <w:rFonts w:ascii="Wingdings" w:hAnsi="Wingdings" w:hint="default"/>
+        <w:sz w:val="20"/>
+      </w:rPr>
+    </w:lvl>
+  </w:abstractNum>
   <w:num w:numId="1">
+    <w:abstractNumId w:val="6"/>
+  </w:num>
+  <w:num w:numId="2">
+    <w:abstractNumId w:val="6"/>
+  </w:num>
+  <w:num w:numId="3">
+    <w:abstractNumId w:val="6"/>
+  </w:num>
+  <w:num w:numId="4">
+    <w:abstractNumId w:val="3"/>
+  </w:num>
+  <w:num w:numId="5">
+    <w:abstractNumId w:val="4"/>
+  </w:num>
+  <w:num w:numId="6">
+    <w:abstractNumId w:val="7"/>
+  </w:num>
+  <w:num w:numId="7">
+    <w:abstractNumId w:val="1"/>
+  </w:num>
+  <w:num w:numId="8">
     <w:abstractNumId w:val="0"/>
   </w:num>
-  <w:num w:numId="2">
-    <w:abstractNumId w:val="0"/>
+  <w:num w:numId="9">
+    <w:abstractNumId w:val="2"/>
   </w:num>
-  <w:num w:numId="3">
-    <w:abstractNumId w:val="0"/>
+  <w:num w:numId="10">
+    <w:abstractNumId w:val="5"/>
   </w:num>
 </w:numbering>
 </file>
@@ -1019,6 +5206,44 @@
       <w:szCs w:val="24"/>
     </w:rPr>
   </w:style>
+  <w:style w:type="paragraph" w:styleId="Ttulo4">
+    <w:name w:val="heading 4"/>
+    <w:basedOn w:val="Normal"/>
+    <w:link w:val="Ttulo4Car"/>
+    <w:uiPriority w:val="9"/>
+    <w:qFormat/>
+    <w:rsid w:val="00994E0D"/>
+    <w:pPr>
+      <w:spacing w:before="100" w:beforeAutospacing="1" w:after="100" w:afterAutospacing="1" w:line="240" w:lineRule="auto"/>
+      <w:outlineLvl w:val="3"/>
+    </w:pPr>
+    <w:rPr>
+      <w:rFonts w:ascii="Times New Roman" w:eastAsia="Times New Roman" w:hAnsi="Times New Roman" w:cs="Times New Roman"/>
+      <w:b/>
+      <w:bCs/>
+      <w:sz w:val="24"/>
+      <w:szCs w:val="24"/>
+    </w:rPr>
+  </w:style>
+  <w:style w:type="paragraph" w:styleId="Ttulo5">
+    <w:name w:val="heading 5"/>
+    <w:basedOn w:val="Normal"/>
+    <w:link w:val="Ttulo5Car"/>
+    <w:uiPriority w:val="9"/>
+    <w:qFormat/>
+    <w:rsid w:val="00994E0D"/>
+    <w:pPr>
+      <w:spacing w:before="100" w:beforeAutospacing="1" w:after="100" w:afterAutospacing="1" w:line="240" w:lineRule="auto"/>
+      <w:outlineLvl w:val="4"/>
+    </w:pPr>
+    <w:rPr>
+      <w:rFonts w:ascii="Times New Roman" w:eastAsia="Times New Roman" w:hAnsi="Times New Roman" w:cs="Times New Roman"/>
+      <w:b/>
+      <w:bCs/>
+      <w:sz w:val="20"/>
+      <w:szCs w:val="20"/>
+    </w:rPr>
+  </w:style>
   <w:style w:type="character" w:default="1" w:styleId="Fuentedeprrafopredeter">
     <w:name w:val="Default Paragraph Font"/>
     <w:uiPriority w:val="1"/>
@@ -1105,6 +5330,34 @@
       <w:rFonts w:ascii="Times New Roman" w:eastAsia="Times New Roman" w:hAnsi="Times New Roman" w:cs="Times New Roman"/>
       <w:sz w:val="24"/>
       <w:szCs w:val="24"/>
+    </w:rPr>
+  </w:style>
+  <w:style w:type="character" w:customStyle="1" w:styleId="Ttulo4Car">
+    <w:name w:val="Título 4 Car"/>
+    <w:basedOn w:val="Fuentedeprrafopredeter"/>
+    <w:link w:val="Ttulo4"/>
+    <w:uiPriority w:val="9"/>
+    <w:rsid w:val="00994E0D"/>
+    <w:rPr>
+      <w:rFonts w:ascii="Times New Roman" w:eastAsia="Times New Roman" w:hAnsi="Times New Roman" w:cs="Times New Roman"/>
+      <w:b/>
+      <w:bCs/>
+      <w:sz w:val="24"/>
+      <w:szCs w:val="24"/>
+    </w:rPr>
+  </w:style>
+  <w:style w:type="character" w:customStyle="1" w:styleId="Ttulo5Car">
+    <w:name w:val="Título 5 Car"/>
+    <w:basedOn w:val="Fuentedeprrafopredeter"/>
+    <w:link w:val="Ttulo5"/>
+    <w:uiPriority w:val="9"/>
+    <w:rsid w:val="00994E0D"/>
+    <w:rPr>
+      <w:rFonts w:ascii="Times New Roman" w:eastAsia="Times New Roman" w:hAnsi="Times New Roman" w:cs="Times New Roman"/>
+      <w:b/>
+      <w:bCs/>
+      <w:sz w:val="20"/>
+      <w:szCs w:val="20"/>
     </w:rPr>
   </w:style>
 </w:styles>

</xml_diff>

<commit_message>
Últimas modificaciones en el documento
</commit_message>
<xml_diff>
--- a/PASOSGIT.docx
+++ b/PASOSGIT.docx
@@ -780,7 +780,18 @@
           <w:szCs w:val="24"/>
           <w:lang w:val="es-419"/>
         </w:rPr>
-        <w:t>Copia la URL HTTPS proporcionada (termina en .</w:t>
+        <w:t xml:space="preserve">Copia la URL HTTPS proporcionada (termina </w:t>
+      </w:r>
+      <w:proofErr w:type="gramStart"/>
+      <w:r>
+        <w:rPr>
+          <w:rFonts w:ascii="Times New Roman" w:eastAsia="Times New Roman" w:hAnsi="Times New Roman" w:cs="Times New Roman"/>
+          <w:color w:val="000000"/>
+          <w:sz w:val="24"/>
+          <w:szCs w:val="24"/>
+          <w:lang w:val="es-419"/>
+        </w:rPr>
+        <w:t>en .</w:t>
       </w:r>
       <w:proofErr w:type="spellStart"/>
       <w:r>
@@ -794,6 +805,7 @@
         <w:t>git</w:t>
       </w:r>
       <w:proofErr w:type="spellEnd"/>
+      <w:proofErr w:type="gramEnd"/>
       <w:r>
         <w:rPr>
           <w:rFonts w:ascii="Times New Roman" w:eastAsia="Times New Roman" w:hAnsi="Times New Roman" w:cs="Times New Roman"/>
@@ -1149,6 +1161,113 @@
     </w:p>
     <w:p>
       <w:pPr>
+        <w:spacing w:after="240" w:line="240" w:lineRule="auto"/>
+        <w:ind w:firstLine="720"/>
+        <w:textAlignment w:val="baseline"/>
+        <w:rPr>
+          <w:rFonts w:ascii="Times New Roman" w:eastAsia="Times New Roman" w:hAnsi="Times New Roman" w:cs="Times New Roman"/>
+          <w:b/>
+          <w:bCs/>
+          <w:color w:val="000000"/>
+          <w:sz w:val="24"/>
+          <w:szCs w:val="24"/>
+          <w:lang w:val="es-419"/>
+        </w:rPr>
+      </w:pPr>
+      <w:r>
+        <w:rPr>
+          <w:rFonts w:ascii="Times New Roman" w:eastAsia="Times New Roman" w:hAnsi="Times New Roman" w:cs="Times New Roman"/>
+          <w:b/>
+          <w:bCs/>
+          <w:color w:val="000000"/>
+          <w:sz w:val="24"/>
+          <w:szCs w:val="24"/>
+          <w:lang w:val="es-419"/>
+        </w:rPr>
+        <w:t>Captura de lo realizado:</w:t>
+      </w:r>
+    </w:p>
+    <w:p>
+      <w:pPr>
+        <w:spacing w:after="240" w:line="240" w:lineRule="auto"/>
+        <w:ind w:left="720"/>
+        <w:textAlignment w:val="baseline"/>
+        <w:rPr>
+          <w:rFonts w:ascii="Times New Roman" w:eastAsia="Times New Roman" w:hAnsi="Times New Roman" w:cs="Times New Roman"/>
+          <w:color w:val="000000"/>
+          <w:sz w:val="24"/>
+          <w:szCs w:val="24"/>
+          <w:lang w:val="es-419"/>
+        </w:rPr>
+      </w:pPr>
+      <w:r>
+        <w:rPr>
+          <w:rFonts w:ascii="Times New Roman" w:eastAsia="Times New Roman" w:hAnsi="Times New Roman" w:cs="Times New Roman"/>
+          <w:b/>
+          <w:bCs/>
+          <w:color w:val="000000"/>
+          <w:sz w:val="24"/>
+          <w:szCs w:val="24"/>
+          <w:lang w:val="es-419"/>
+        </w:rPr>
+        <w:br/>
+      </w:r>
+      <w:r>
+        <w:rPr>
+          <w:noProof/>
+        </w:rPr>
+        <w:drawing>
+          <wp:inline distT="0" distB="0" distL="0" distR="0" wp14:anchorId="5B17D739" wp14:editId="0C708E36">
+            <wp:extent cx="5943600" cy="3331210"/>
+            <wp:effectExtent l="0" t="0" r="0" b="2540"/>
+            <wp:docPr id="2" name="Imagen 2"/>
+            <wp:cNvGraphicFramePr>
+              <a:graphicFrameLocks xmlns:a="http://schemas.openxmlformats.org/drawingml/2006/main" noChangeAspect="1"/>
+            </wp:cNvGraphicFramePr>
+            <a:graphic xmlns:a="http://schemas.openxmlformats.org/drawingml/2006/main">
+              <a:graphicData uri="http://schemas.openxmlformats.org/drawingml/2006/picture">
+                <pic:pic xmlns:pic="http://schemas.openxmlformats.org/drawingml/2006/picture">
+                  <pic:nvPicPr>
+                    <pic:cNvPr id="0" name="Picture 1"/>
+                    <pic:cNvPicPr>
+                      <a:picLocks noChangeAspect="1" noChangeArrowheads="1"/>
+                    </pic:cNvPicPr>
+                  </pic:nvPicPr>
+                  <pic:blipFill>
+                    <a:blip r:embed="rId6">
+                      <a:extLst>
+                        <a:ext uri="{28A0092B-C50C-407E-A947-70E740481C1C}">
+                          <a14:useLocalDpi xmlns:a14="http://schemas.microsoft.com/office/drawing/2010/main" val="0"/>
+                        </a:ext>
+                      </a:extLst>
+                    </a:blip>
+                    <a:srcRect/>
+                    <a:stretch>
+                      <a:fillRect/>
+                    </a:stretch>
+                  </pic:blipFill>
+                  <pic:spPr bwMode="auto">
+                    <a:xfrm>
+                      <a:off x="0" y="0"/>
+                      <a:ext cx="5943600" cy="3331210"/>
+                    </a:xfrm>
+                    <a:prstGeom prst="rect">
+                      <a:avLst/>
+                    </a:prstGeom>
+                    <a:noFill/>
+                    <a:ln>
+                      <a:noFill/>
+                    </a:ln>
+                  </pic:spPr>
+                </pic:pic>
+              </a:graphicData>
+            </a:graphic>
+          </wp:inline>
+        </w:drawing>
+      </w:r>
+    </w:p>
+    <w:p>
+      <w:pPr>
         <w:spacing w:after="0" w:line="240" w:lineRule="auto"/>
         <w:rPr>
           <w:rFonts w:ascii="Times New Roman" w:eastAsia="Times New Roman" w:hAnsi="Times New Roman" w:cs="Times New Roman"/>
@@ -1181,6 +1300,7 @@
           <w:szCs w:val="28"/>
           <w:lang w:val="es-419"/>
         </w:rPr>
+        <w:lastRenderedPageBreak/>
         <w:t>Sincronizar Cambios (El Flujo de Trabajo Diario)</w:t>
       </w:r>
     </w:p>
@@ -1678,28 +1798,104 @@
     <w:p>
       <w:pPr>
         <w:spacing w:after="240" w:line="240" w:lineRule="auto"/>
-        <w:rPr>
-          <w:rFonts w:ascii="Times New Roman" w:eastAsia="Times New Roman" w:hAnsi="Times New Roman" w:cs="Times New Roman"/>
-          <w:sz w:val="24"/>
-          <w:szCs w:val="24"/>
-          <w:lang w:val="es-419"/>
-        </w:rPr>
-      </w:pPr>
+        <w:ind w:left="1080"/>
+        <w:textAlignment w:val="baseline"/>
+        <w:rPr>
+          <w:rFonts w:ascii="Times New Roman" w:eastAsia="Times New Roman" w:hAnsi="Times New Roman" w:cs="Times New Roman"/>
+          <w:b/>
+          <w:bCs/>
+          <w:color w:val="000000"/>
+          <w:sz w:val="24"/>
+          <w:szCs w:val="24"/>
+          <w:lang w:val="es-419"/>
+        </w:rPr>
+      </w:pPr>
+      <w:r>
+        <w:rPr>
+          <w:rFonts w:ascii="Times New Roman" w:eastAsia="Times New Roman" w:hAnsi="Times New Roman" w:cs="Times New Roman"/>
+          <w:b/>
+          <w:bCs/>
+          <w:color w:val="000000"/>
+          <w:sz w:val="24"/>
+          <w:szCs w:val="24"/>
+          <w:lang w:val="es-419"/>
+        </w:rPr>
+        <w:t>Captura de lo realizado:</w:t>
+      </w:r>
     </w:p>
     <w:p>
       <w:pPr>
         <w:spacing w:after="240" w:line="240" w:lineRule="auto"/>
-        <w:rPr>
-          <w:rFonts w:ascii="Times New Roman" w:eastAsia="Times New Roman" w:hAnsi="Times New Roman" w:cs="Times New Roman"/>
-          <w:sz w:val="24"/>
-          <w:szCs w:val="24"/>
-          <w:lang w:val="es-419"/>
-        </w:rPr>
-      </w:pPr>
+        <w:ind w:left="1080"/>
+        <w:textAlignment w:val="baseline"/>
+        <w:rPr>
+          <w:rFonts w:ascii="Times New Roman" w:eastAsia="Times New Roman" w:hAnsi="Times New Roman" w:cs="Times New Roman"/>
+          <w:b/>
+          <w:bCs/>
+          <w:color w:val="000000"/>
+          <w:sz w:val="24"/>
+          <w:szCs w:val="24"/>
+          <w:lang w:val="es-419"/>
+        </w:rPr>
+      </w:pPr>
+      <w:r>
+        <w:rPr>
+          <w:noProof/>
+        </w:rPr>
+        <w:drawing>
+          <wp:inline distT="0" distB="0" distL="0" distR="0" wp14:anchorId="5A68CE65" wp14:editId="6AFD8C75">
+            <wp:extent cx="5976257" cy="2904486"/>
+            <wp:effectExtent l="0" t="0" r="5715" b="0"/>
+            <wp:docPr id="3" name="Imagen 3"/>
+            <wp:cNvGraphicFramePr>
+              <a:graphicFrameLocks xmlns:a="http://schemas.openxmlformats.org/drawingml/2006/main" noChangeAspect="1"/>
+            </wp:cNvGraphicFramePr>
+            <a:graphic xmlns:a="http://schemas.openxmlformats.org/drawingml/2006/main">
+              <a:graphicData uri="http://schemas.openxmlformats.org/drawingml/2006/picture">
+                <pic:pic xmlns:pic="http://schemas.openxmlformats.org/drawingml/2006/picture">
+                  <pic:nvPicPr>
+                    <pic:cNvPr id="0" name="Picture 3"/>
+                    <pic:cNvPicPr>
+                      <a:picLocks noChangeAspect="1" noChangeArrowheads="1"/>
+                    </pic:cNvPicPr>
+                  </pic:nvPicPr>
+                  <pic:blipFill>
+                    <a:blip r:embed="rId7">
+                      <a:extLst>
+                        <a:ext uri="{28A0092B-C50C-407E-A947-70E740481C1C}">
+                          <a14:useLocalDpi xmlns:a14="http://schemas.microsoft.com/office/drawing/2010/main" val="0"/>
+                        </a:ext>
+                      </a:extLst>
+                    </a:blip>
+                    <a:srcRect/>
+                    <a:stretch>
+                      <a:fillRect/>
+                    </a:stretch>
+                  </pic:blipFill>
+                  <pic:spPr bwMode="auto">
+                    <a:xfrm>
+                      <a:off x="0" y="0"/>
+                      <a:ext cx="5982063" cy="2907308"/>
+                    </a:xfrm>
+                    <a:prstGeom prst="rect">
+                      <a:avLst/>
+                    </a:prstGeom>
+                    <a:noFill/>
+                    <a:ln>
+                      <a:noFill/>
+                    </a:ln>
+                  </pic:spPr>
+                </pic:pic>
+              </a:graphicData>
+            </a:graphic>
+          </wp:inline>
+        </w:drawing>
+      </w:r>
     </w:p>
     <w:p>
       <w:pPr>
         <w:spacing w:after="240" w:line="240" w:lineRule="auto"/>
+        <w:ind w:left="720"/>
         <w:rPr>
           <w:rFonts w:ascii="Times New Roman" w:eastAsia="Times New Roman" w:hAnsi="Times New Roman" w:cs="Times New Roman"/>
           <w:sz w:val="24"/>
@@ -1718,105 +1914,21 @@
           <w:bCs/>
           <w:sz w:val="20"/>
           <w:szCs w:val="20"/>
-        </w:rPr>
-      </w:pPr>
-      <w:r>
-        <w:rPr>
-          <w:rFonts w:ascii="Times New Roman" w:eastAsia="Times New Roman" w:hAnsi="Times New Roman" w:cs="Times New Roman"/>
-          <w:b/>
-          <w:bCs/>
-          <w:color w:val="000000"/>
-          <w:sz w:val="24"/>
-          <w:szCs w:val="24"/>
-        </w:rPr>
-        <w:lastRenderedPageBreak/>
-        <w:t xml:space="preserve">2. </w:t>
-      </w:r>
-      <w:proofErr w:type="spellStart"/>
-      <w:r>
-        <w:rPr>
-          <w:rFonts w:ascii="Times New Roman" w:eastAsia="Times New Roman" w:hAnsi="Times New Roman" w:cs="Times New Roman"/>
-          <w:b/>
-          <w:bCs/>
-          <w:color w:val="000000"/>
-          <w:sz w:val="24"/>
-          <w:szCs w:val="24"/>
-        </w:rPr>
-        <w:t>Trabajar</w:t>
-      </w:r>
-      <w:proofErr w:type="spellEnd"/>
-      <w:r>
-        <w:rPr>
-          <w:rFonts w:ascii="Times New Roman" w:eastAsia="Times New Roman" w:hAnsi="Times New Roman" w:cs="Times New Roman"/>
-          <w:b/>
-          <w:bCs/>
-          <w:color w:val="000000"/>
-          <w:sz w:val="24"/>
-          <w:szCs w:val="24"/>
-        </w:rPr>
-        <w:t xml:space="preserve"> </w:t>
-      </w:r>
-      <w:proofErr w:type="spellStart"/>
-      <w:r>
-        <w:rPr>
-          <w:rFonts w:ascii="Times New Roman" w:eastAsia="Times New Roman" w:hAnsi="Times New Roman" w:cs="Times New Roman"/>
-          <w:b/>
-          <w:bCs/>
-          <w:color w:val="000000"/>
-          <w:sz w:val="24"/>
-          <w:szCs w:val="24"/>
-        </w:rPr>
-        <w:t>en</w:t>
-      </w:r>
-      <w:proofErr w:type="spellEnd"/>
-      <w:r>
-        <w:rPr>
-          <w:rFonts w:ascii="Times New Roman" w:eastAsia="Times New Roman" w:hAnsi="Times New Roman" w:cs="Times New Roman"/>
-          <w:b/>
-          <w:bCs/>
-          <w:color w:val="000000"/>
-          <w:sz w:val="24"/>
-          <w:szCs w:val="24"/>
-        </w:rPr>
-        <w:t xml:space="preserve"> </w:t>
-      </w:r>
-      <w:proofErr w:type="spellStart"/>
-      <w:r>
-        <w:rPr>
-          <w:rFonts w:ascii="Times New Roman" w:eastAsia="Times New Roman" w:hAnsi="Times New Roman" w:cs="Times New Roman"/>
-          <w:b/>
-          <w:bCs/>
-          <w:color w:val="000000"/>
-          <w:sz w:val="24"/>
-          <w:szCs w:val="24"/>
-        </w:rPr>
-        <w:t>tus</w:t>
-      </w:r>
-      <w:proofErr w:type="spellEnd"/>
-      <w:r>
-        <w:rPr>
-          <w:rFonts w:ascii="Times New Roman" w:eastAsia="Times New Roman" w:hAnsi="Times New Roman" w:cs="Times New Roman"/>
-          <w:b/>
-          <w:bCs/>
-          <w:color w:val="000000"/>
-          <w:sz w:val="24"/>
-          <w:szCs w:val="24"/>
-        </w:rPr>
-        <w:t xml:space="preserve"> </w:t>
-      </w:r>
-      <w:proofErr w:type="spellStart"/>
-      <w:r>
-        <w:rPr>
-          <w:rFonts w:ascii="Times New Roman" w:eastAsia="Times New Roman" w:hAnsi="Times New Roman" w:cs="Times New Roman"/>
-          <w:b/>
-          <w:bCs/>
-          <w:color w:val="000000"/>
-          <w:sz w:val="24"/>
-          <w:szCs w:val="24"/>
-        </w:rPr>
-        <w:t>Archivos</w:t>
-      </w:r>
-      <w:proofErr w:type="spellEnd"/>
+          <w:lang w:val="es-419"/>
+        </w:rPr>
+      </w:pPr>
+      <w:r>
+        <w:rPr>
+          <w:rFonts w:ascii="Times New Roman" w:eastAsia="Times New Roman" w:hAnsi="Times New Roman" w:cs="Times New Roman"/>
+          <w:b/>
+          <w:bCs/>
+          <w:color w:val="000000"/>
+          <w:sz w:val="24"/>
+          <w:szCs w:val="24"/>
+          <w:lang w:val="es-419"/>
+        </w:rPr>
+        <w:t>2. Trabajar en tus Archivos</w:t>
+      </w:r>
     </w:p>
     <w:p>
       <w:pPr>
@@ -2032,6 +2144,7 @@
           <w:szCs w:val="24"/>
           <w:lang w:val="es-419"/>
         </w:rPr>
+        <w:lastRenderedPageBreak/>
         <w:t>3. Subir tus Cambios (El Proceso de 3 Pasos)</w:t>
       </w:r>
     </w:p>
@@ -2280,6 +2393,7 @@
         <w:t xml:space="preserve"> </w:t>
       </w:r>
       <w:proofErr w:type="spellStart"/>
+      <w:proofErr w:type="gramStart"/>
       <w:r>
         <w:rPr>
           <w:rFonts w:ascii="Times New Roman" w:eastAsia="Times New Roman" w:hAnsi="Times New Roman" w:cs="Times New Roman"/>
@@ -2299,7 +2413,18 @@
           <w:szCs w:val="24"/>
           <w:lang w:val="es-419"/>
         </w:rPr>
-        <w:t xml:space="preserve"> . (con un punto) es un atajo para añadir todos los archivos que hayas modificado.</w:t>
+        <w:t xml:space="preserve"> .</w:t>
+      </w:r>
+      <w:proofErr w:type="gramEnd"/>
+      <w:r>
+        <w:rPr>
+          <w:rFonts w:ascii="Times New Roman" w:eastAsia="Times New Roman" w:hAnsi="Times New Roman" w:cs="Times New Roman"/>
+          <w:color w:val="000000"/>
+          <w:sz w:val="24"/>
+          <w:szCs w:val="24"/>
+          <w:lang w:val="es-419"/>
+        </w:rPr>
+        <w:t xml:space="preserve"> (con un punto) es un atajo para añadir todos los archivos que hayas modificado.</w:t>
       </w:r>
     </w:p>
     <w:p>
@@ -2426,6 +2551,28 @@
         </w:rPr>
         <w:t xml:space="preserve"> </w:t>
       </w:r>
+      <w:proofErr w:type="gramStart"/>
+      <w:r>
+        <w:rPr>
+          <w:rFonts w:ascii="Times New Roman" w:eastAsia="Times New Roman" w:hAnsi="Times New Roman" w:cs="Times New Roman"/>
+          <w:color w:val="000000"/>
+          <w:sz w:val="24"/>
+          <w:szCs w:val="24"/>
+          <w:lang w:val="es-419"/>
+        </w:rPr>
+        <w:t>add .</w:t>
+      </w:r>
+      <w:proofErr w:type="gramEnd"/>
+      <w:r>
+        <w:rPr>
+          <w:rFonts w:ascii="Times New Roman" w:eastAsia="Times New Roman" w:hAnsi="Times New Roman" w:cs="Times New Roman"/>
+          <w:color w:val="000000"/>
+          <w:sz w:val="24"/>
+          <w:szCs w:val="24"/>
+          <w:lang w:val="es-419"/>
+        </w:rPr>
+        <w:t xml:space="preserve"> y presiona </w:t>
+      </w:r>
       <w:proofErr w:type="spellStart"/>
       <w:r>
         <w:rPr>
@@ -2435,7 +2582,7 @@
           <w:szCs w:val="24"/>
           <w:lang w:val="es-419"/>
         </w:rPr>
-        <w:t>add</w:t>
+        <w:t>Enter</w:t>
       </w:r>
       <w:proofErr w:type="spellEnd"/>
       <w:r>
@@ -2446,30 +2593,119 @@
           <w:szCs w:val="24"/>
           <w:lang w:val="es-419"/>
         </w:rPr>
-        <w:t xml:space="preserve"> . y presiona </w:t>
-      </w:r>
-      <w:proofErr w:type="spellStart"/>
-      <w:r>
-        <w:rPr>
-          <w:rFonts w:ascii="Times New Roman" w:eastAsia="Times New Roman" w:hAnsi="Times New Roman" w:cs="Times New Roman"/>
-          <w:color w:val="000000"/>
-          <w:sz w:val="24"/>
-          <w:szCs w:val="24"/>
-          <w:lang w:val="es-419"/>
-        </w:rPr>
-        <w:t>Enter</w:t>
-      </w:r>
-      <w:proofErr w:type="spellEnd"/>
-      <w:r>
-        <w:rPr>
-          <w:rFonts w:ascii="Times New Roman" w:eastAsia="Times New Roman" w:hAnsi="Times New Roman" w:cs="Times New Roman"/>
-          <w:color w:val="000000"/>
-          <w:sz w:val="24"/>
-          <w:szCs w:val="24"/>
-          <w:lang w:val="es-419"/>
-        </w:rPr>
         <w:t>.</w:t>
       </w:r>
+    </w:p>
+    <w:p>
+      <w:pPr>
+        <w:spacing w:after="240" w:line="240" w:lineRule="auto"/>
+        <w:ind w:left="1440"/>
+        <w:textAlignment w:val="baseline"/>
+        <w:rPr>
+          <w:rFonts w:ascii="Times New Roman" w:eastAsia="Times New Roman" w:hAnsi="Times New Roman" w:cs="Times New Roman"/>
+          <w:b/>
+          <w:bCs/>
+          <w:color w:val="000000"/>
+          <w:sz w:val="24"/>
+          <w:szCs w:val="24"/>
+          <w:lang w:val="es-419"/>
+        </w:rPr>
+      </w:pPr>
+      <w:r>
+        <w:rPr>
+          <w:rFonts w:ascii="Times New Roman" w:eastAsia="Times New Roman" w:hAnsi="Times New Roman" w:cs="Times New Roman"/>
+          <w:b/>
+          <w:bCs/>
+          <w:color w:val="000000"/>
+          <w:sz w:val="24"/>
+          <w:szCs w:val="24"/>
+          <w:lang w:val="es-419"/>
+        </w:rPr>
+        <w:t>Captura de lo realizado:</w:t>
+      </w:r>
+    </w:p>
+    <w:p>
+      <w:pPr>
+        <w:spacing w:after="240" w:line="240" w:lineRule="auto"/>
+        <w:ind w:left="1440"/>
+        <w:textAlignment w:val="baseline"/>
+        <w:rPr>
+          <w:rFonts w:ascii="Times New Roman" w:eastAsia="Times New Roman" w:hAnsi="Times New Roman" w:cs="Times New Roman"/>
+          <w:b/>
+          <w:bCs/>
+          <w:color w:val="000000"/>
+          <w:sz w:val="24"/>
+          <w:szCs w:val="24"/>
+          <w:lang w:val="es-419"/>
+        </w:rPr>
+      </w:pPr>
+      <w:r>
+        <w:rPr>
+          <w:noProof/>
+        </w:rPr>
+        <w:drawing>
+          <wp:inline distT="0" distB="0" distL="0" distR="0" wp14:anchorId="176A503C" wp14:editId="2828302D">
+            <wp:extent cx="5758543" cy="2911263"/>
+            <wp:effectExtent l="0" t="0" r="0" b="3810"/>
+            <wp:docPr id="4" name="Imagen 4"/>
+            <wp:cNvGraphicFramePr>
+              <a:graphicFrameLocks xmlns:a="http://schemas.openxmlformats.org/drawingml/2006/main" noChangeAspect="1"/>
+            </wp:cNvGraphicFramePr>
+            <a:graphic xmlns:a="http://schemas.openxmlformats.org/drawingml/2006/main">
+              <a:graphicData uri="http://schemas.openxmlformats.org/drawingml/2006/picture">
+                <pic:pic xmlns:pic="http://schemas.openxmlformats.org/drawingml/2006/picture">
+                  <pic:nvPicPr>
+                    <pic:cNvPr id="0" name="Picture 5"/>
+                    <pic:cNvPicPr>
+                      <a:picLocks noChangeAspect="1" noChangeArrowheads="1"/>
+                    </pic:cNvPicPr>
+                  </pic:nvPicPr>
+                  <pic:blipFill>
+                    <a:blip r:embed="rId8">
+                      <a:extLst>
+                        <a:ext uri="{28A0092B-C50C-407E-A947-70E740481C1C}">
+                          <a14:useLocalDpi xmlns:a14="http://schemas.microsoft.com/office/drawing/2010/main" val="0"/>
+                        </a:ext>
+                      </a:extLst>
+                    </a:blip>
+                    <a:srcRect/>
+                    <a:stretch>
+                      <a:fillRect/>
+                    </a:stretch>
+                  </pic:blipFill>
+                  <pic:spPr bwMode="auto">
+                    <a:xfrm>
+                      <a:off x="0" y="0"/>
+                      <a:ext cx="5761942" cy="2912981"/>
+                    </a:xfrm>
+                    <a:prstGeom prst="rect">
+                      <a:avLst/>
+                    </a:prstGeom>
+                    <a:noFill/>
+                    <a:ln>
+                      <a:noFill/>
+                    </a:ln>
+                  </pic:spPr>
+                </pic:pic>
+              </a:graphicData>
+            </a:graphic>
+          </wp:inline>
+        </w:drawing>
+      </w:r>
+    </w:p>
+    <w:p>
+      <w:pPr>
+        <w:spacing w:before="240" w:after="240" w:line="240" w:lineRule="auto"/>
+        <w:rPr>
+          <w:rFonts w:ascii="Times New Roman" w:eastAsia="Times New Roman" w:hAnsi="Times New Roman" w:cs="Times New Roman"/>
+          <w:b/>
+          <w:bCs/>
+          <w:color w:val="000000"/>
+          <w:sz w:val="24"/>
+          <w:szCs w:val="24"/>
+          <w:lang w:val="es-419"/>
+        </w:rPr>
+      </w:pPr>
     </w:p>
     <w:p>
       <w:pPr>
@@ -2741,6 +2977,45 @@
     </w:p>
     <w:p>
       <w:pPr>
+        <w:spacing w:before="240" w:after="0" w:line="240" w:lineRule="auto"/>
+        <w:textAlignment w:val="baseline"/>
+        <w:rPr>
+          <w:rFonts w:ascii="Times New Roman" w:eastAsia="Times New Roman" w:hAnsi="Times New Roman" w:cs="Times New Roman"/>
+          <w:color w:val="000000"/>
+          <w:sz w:val="24"/>
+          <w:szCs w:val="24"/>
+          <w:lang w:val="es-419"/>
+        </w:rPr>
+      </w:pPr>
+    </w:p>
+    <w:p>
+      <w:pPr>
+        <w:spacing w:before="240" w:after="0" w:line="240" w:lineRule="auto"/>
+        <w:textAlignment w:val="baseline"/>
+        <w:rPr>
+          <w:rFonts w:ascii="Times New Roman" w:eastAsia="Times New Roman" w:hAnsi="Times New Roman" w:cs="Times New Roman"/>
+          <w:color w:val="000000"/>
+          <w:sz w:val="24"/>
+          <w:szCs w:val="24"/>
+          <w:lang w:val="es-419"/>
+        </w:rPr>
+      </w:pPr>
+    </w:p>
+    <w:p>
+      <w:pPr>
+        <w:spacing w:before="240" w:after="0" w:line="240" w:lineRule="auto"/>
+        <w:textAlignment w:val="baseline"/>
+        <w:rPr>
+          <w:rFonts w:ascii="Times New Roman" w:eastAsia="Times New Roman" w:hAnsi="Times New Roman" w:cs="Times New Roman"/>
+          <w:color w:val="000000"/>
+          <w:sz w:val="24"/>
+          <w:szCs w:val="24"/>
+          <w:lang w:val="es-419"/>
+        </w:rPr>
+      </w:pPr>
+    </w:p>
+    <w:p>
+      <w:pPr>
         <w:numPr>
           <w:ilvl w:val="0"/>
           <w:numId w:val="8"/>
@@ -2959,6 +3234,117 @@
     </w:p>
     <w:p>
       <w:pPr>
+        <w:spacing w:after="240" w:line="240" w:lineRule="auto"/>
+        <w:ind w:left="1440"/>
+        <w:textAlignment w:val="baseline"/>
+        <w:rPr>
+          <w:rFonts w:ascii="Times New Roman" w:eastAsia="Times New Roman" w:hAnsi="Times New Roman" w:cs="Times New Roman"/>
+          <w:b/>
+          <w:bCs/>
+          <w:color w:val="000000"/>
+          <w:sz w:val="24"/>
+          <w:szCs w:val="24"/>
+          <w:lang w:val="es-419"/>
+        </w:rPr>
+      </w:pPr>
+      <w:r>
+        <w:rPr>
+          <w:rFonts w:ascii="Times New Roman" w:eastAsia="Times New Roman" w:hAnsi="Times New Roman" w:cs="Times New Roman"/>
+          <w:b/>
+          <w:bCs/>
+          <w:color w:val="000000"/>
+          <w:sz w:val="24"/>
+          <w:szCs w:val="24"/>
+          <w:lang w:val="es-419"/>
+        </w:rPr>
+        <w:t>Captura de lo realizado:</w:t>
+      </w:r>
+    </w:p>
+    <w:p>
+      <w:pPr>
+        <w:spacing w:after="240" w:line="240" w:lineRule="auto"/>
+        <w:ind w:left="1440"/>
+        <w:textAlignment w:val="baseline"/>
+        <w:rPr>
+          <w:rFonts w:ascii="Times New Roman" w:eastAsia="Times New Roman" w:hAnsi="Times New Roman" w:cs="Times New Roman"/>
+          <w:b/>
+          <w:bCs/>
+          <w:color w:val="000000"/>
+          <w:sz w:val="24"/>
+          <w:szCs w:val="24"/>
+          <w:lang w:val="es-419"/>
+        </w:rPr>
+      </w:pPr>
+      <w:r>
+        <w:rPr>
+          <w:noProof/>
+        </w:rPr>
+        <w:drawing>
+          <wp:inline distT="0" distB="0" distL="0" distR="0" wp14:anchorId="2C9A1E0A" wp14:editId="6FE8214C">
+            <wp:extent cx="5800786" cy="3102429"/>
+            <wp:effectExtent l="0" t="0" r="0" b="3175"/>
+            <wp:docPr id="5" name="Imagen 5"/>
+            <wp:cNvGraphicFramePr>
+              <a:graphicFrameLocks xmlns:a="http://schemas.openxmlformats.org/drawingml/2006/main" noChangeAspect="1"/>
+            </wp:cNvGraphicFramePr>
+            <a:graphic xmlns:a="http://schemas.openxmlformats.org/drawingml/2006/main">
+              <a:graphicData uri="http://schemas.openxmlformats.org/drawingml/2006/picture">
+                <pic:pic xmlns:pic="http://schemas.openxmlformats.org/drawingml/2006/picture">
+                  <pic:nvPicPr>
+                    <pic:cNvPr id="0" name="Picture 7"/>
+                    <pic:cNvPicPr>
+                      <a:picLocks noChangeAspect="1" noChangeArrowheads="1"/>
+                    </pic:cNvPicPr>
+                  </pic:nvPicPr>
+                  <pic:blipFill>
+                    <a:blip r:embed="rId9">
+                      <a:extLst>
+                        <a:ext uri="{28A0092B-C50C-407E-A947-70E740481C1C}">
+                          <a14:useLocalDpi xmlns:a14="http://schemas.microsoft.com/office/drawing/2010/main" val="0"/>
+                        </a:ext>
+                      </a:extLst>
+                    </a:blip>
+                    <a:srcRect/>
+                    <a:stretch>
+                      <a:fillRect/>
+                    </a:stretch>
+                  </pic:blipFill>
+                  <pic:spPr bwMode="auto">
+                    <a:xfrm>
+                      <a:off x="0" y="0"/>
+                      <a:ext cx="5805867" cy="3105146"/>
+                    </a:xfrm>
+                    <a:prstGeom prst="rect">
+                      <a:avLst/>
+                    </a:prstGeom>
+                    <a:noFill/>
+                    <a:ln>
+                      <a:noFill/>
+                    </a:ln>
+                  </pic:spPr>
+                </pic:pic>
+              </a:graphicData>
+            </a:graphic>
+          </wp:inline>
+        </w:drawing>
+      </w:r>
+    </w:p>
+    <w:p>
+      <w:pPr>
+        <w:spacing w:before="240" w:after="240" w:line="240" w:lineRule="auto"/>
+        <w:rPr>
+          <w:rFonts w:ascii="Times New Roman" w:eastAsia="Times New Roman" w:hAnsi="Times New Roman" w:cs="Times New Roman"/>
+          <w:b/>
+          <w:bCs/>
+          <w:color w:val="000000"/>
+          <w:sz w:val="24"/>
+          <w:szCs w:val="24"/>
+          <w:lang w:val="es-419"/>
+        </w:rPr>
+      </w:pPr>
+    </w:p>
+    <w:p>
+      <w:pPr>
         <w:spacing w:before="240" w:after="240" w:line="240" w:lineRule="auto"/>
         <w:rPr>
           <w:rFonts w:ascii="Times New Roman" w:eastAsia="Times New Roman" w:hAnsi="Times New Roman" w:cs="Times New Roman"/>
@@ -3342,14 +3728,108 @@
     </w:p>
     <w:p>
       <w:pPr>
+        <w:spacing w:after="240" w:line="240" w:lineRule="auto"/>
+        <w:ind w:left="1440"/>
+        <w:textAlignment w:val="baseline"/>
+        <w:rPr>
+          <w:rFonts w:ascii="Times New Roman" w:eastAsia="Times New Roman" w:hAnsi="Times New Roman" w:cs="Times New Roman"/>
+          <w:color w:val="000000"/>
+          <w:sz w:val="24"/>
+          <w:szCs w:val="24"/>
+          <w:lang w:val="es-419"/>
+        </w:rPr>
+      </w:pPr>
+      <w:r>
+        <w:rPr>
+          <w:rFonts w:ascii="Times New Roman" w:eastAsia="Times New Roman" w:hAnsi="Times New Roman" w:cs="Times New Roman"/>
+          <w:b/>
+          <w:bCs/>
+          <w:color w:val="000000"/>
+          <w:sz w:val="24"/>
+          <w:szCs w:val="24"/>
+          <w:lang w:val="es-419"/>
+        </w:rPr>
+        <w:t>Captura de lo realizado:</w:t>
+      </w:r>
+    </w:p>
+    <w:p>
+      <w:pPr>
+        <w:spacing w:after="240" w:line="240" w:lineRule="auto"/>
+        <w:ind w:left="1440"/>
+        <w:textAlignment w:val="baseline"/>
+        <w:rPr>
+          <w:rFonts w:ascii="Times New Roman" w:eastAsia="Times New Roman" w:hAnsi="Times New Roman" w:cs="Times New Roman"/>
+          <w:color w:val="000000"/>
+          <w:sz w:val="24"/>
+          <w:szCs w:val="24"/>
+          <w:lang w:val="es-419"/>
+        </w:rPr>
+      </w:pPr>
+      <w:r>
+        <w:rPr>
+          <w:noProof/>
+        </w:rPr>
+        <w:lastRenderedPageBreak/>
+        <w:drawing>
+          <wp:inline distT="0" distB="0" distL="0" distR="0" wp14:anchorId="5396783F" wp14:editId="6A885AC4">
+            <wp:extent cx="5769429" cy="3017855"/>
+            <wp:effectExtent l="0" t="0" r="3175" b="0"/>
+            <wp:docPr id="6" name="Imagen 6"/>
+            <wp:cNvGraphicFramePr>
+              <a:graphicFrameLocks xmlns:a="http://schemas.openxmlformats.org/drawingml/2006/main" noChangeAspect="1"/>
+            </wp:cNvGraphicFramePr>
+            <a:graphic xmlns:a="http://schemas.openxmlformats.org/drawingml/2006/main">
+              <a:graphicData uri="http://schemas.openxmlformats.org/drawingml/2006/picture">
+                <pic:pic xmlns:pic="http://schemas.openxmlformats.org/drawingml/2006/picture">
+                  <pic:nvPicPr>
+                    <pic:cNvPr id="0" name="Picture 9"/>
+                    <pic:cNvPicPr>
+                      <a:picLocks noChangeAspect="1" noChangeArrowheads="1"/>
+                    </pic:cNvPicPr>
+                  </pic:nvPicPr>
+                  <pic:blipFill>
+                    <a:blip r:embed="rId10">
+                      <a:extLst>
+                        <a:ext uri="{28A0092B-C50C-407E-A947-70E740481C1C}">
+                          <a14:useLocalDpi xmlns:a14="http://schemas.microsoft.com/office/drawing/2010/main" val="0"/>
+                        </a:ext>
+                      </a:extLst>
+                    </a:blip>
+                    <a:srcRect/>
+                    <a:stretch>
+                      <a:fillRect/>
+                    </a:stretch>
+                  </pic:blipFill>
+                  <pic:spPr bwMode="auto">
+                    <a:xfrm>
+                      <a:off x="0" y="0"/>
+                      <a:ext cx="5771465" cy="3018920"/>
+                    </a:xfrm>
+                    <a:prstGeom prst="rect">
+                      <a:avLst/>
+                    </a:prstGeom>
+                    <a:noFill/>
+                    <a:ln>
+                      <a:noFill/>
+                    </a:ln>
+                  </pic:spPr>
+                </pic:pic>
+              </a:graphicData>
+            </a:graphic>
+          </wp:inline>
+        </w:drawing>
+      </w:r>
+    </w:p>
+    <w:p>
+      <w:pPr>
         <w:spacing w:before="240" w:after="40" w:line="240" w:lineRule="auto"/>
         <w:rPr>
           <w:rFonts w:ascii="Times New Roman" w:eastAsia="Times New Roman" w:hAnsi="Times New Roman" w:cs="Times New Roman"/>
           <w:sz w:val="24"/>
           <w:szCs w:val="24"/>
-        </w:rPr>
-      </w:pPr>
-      <w:proofErr w:type="spellStart"/>
+          <w:lang w:val="es-419"/>
+        </w:rPr>
+      </w:pPr>
       <w:r>
         <w:rPr>
           <w:rFonts w:ascii="Times New Roman" w:eastAsia="Times New Roman" w:hAnsi="Times New Roman" w:cs="Times New Roman"/>
@@ -3358,20 +3838,9 @@
           <w:color w:val="000000"/>
           <w:sz w:val="28"/>
           <w:szCs w:val="28"/>
-        </w:rPr>
-        <w:t>Diferencias</w:t>
-      </w:r>
-      <w:proofErr w:type="spellEnd"/>
-      <w:r>
-        <w:rPr>
-          <w:rFonts w:ascii="Times New Roman" w:eastAsia="Times New Roman" w:hAnsi="Times New Roman" w:cs="Times New Roman"/>
-          <w:b/>
-          <w:bCs/>
-          <w:color w:val="000000"/>
-          <w:sz w:val="28"/>
-          <w:szCs w:val="28"/>
-        </w:rPr>
-        <w:t xml:space="preserve"> entre Git y GitHub</w:t>
+          <w:lang w:val="es-419"/>
+        </w:rPr>
+        <w:t>Diferencias entre Git y GitHub</w:t>
       </w:r>
     </w:p>
     <w:p>
@@ -3392,7 +3861,6 @@
           <w:szCs w:val="24"/>
           <w:lang w:val="es-419"/>
         </w:rPr>
-        <w:lastRenderedPageBreak/>
         <w:t>Es fundamental distinguir entre estos dos conceptos, ya que, aunque están intrínsecamente relacionados, cumplen funciones diferentes.</w:t>
       </w:r>
     </w:p>

</xml_diff>